<commit_message>
Opracowanie i wdrożenie zabezpieczeń
</commit_message>
<xml_diff>
--- a/Laboratoria.docx
+++ b/Laboratoria.docx
@@ -1,6 +1,6 @@
 
 <file path=word/document.xml><?xml version="1.0" encoding="utf-8"?>
-<w:document xmlns:wpc="http://schemas.microsoft.com/office/word/2010/wordprocessingCanvas" xmlns:cx="http://schemas.microsoft.com/office/drawing/2014/chartex" xmlns:cx1="http://schemas.microsoft.com/office/drawing/2015/9/8/chartex" xmlns:cx2="http://schemas.microsoft.com/office/drawing/2015/10/21/chartex" xmlns:cx3="http://schemas.microsoft.com/office/drawing/2016/5/9/chartex" xmlns:cx4="http://schemas.microsoft.com/office/drawing/2016/5/10/chartex" xmlns:cx5="http://schemas.microsoft.com/office/drawing/2016/5/11/chartex" xmlns:cx6="http://schemas.microsoft.com/office/drawing/2016/5/12/chartex" xmlns:cx7="http://schemas.microsoft.com/office/drawing/2016/5/13/chartex" xmlns:cx8="http://schemas.microsoft.com/office/drawing/2016/5/14/chartex" xmlns:mc="http://schemas.openxmlformats.org/markup-compatibility/2006" xmlns:aink="http://schemas.microsoft.com/office/drawing/2016/ink" xmlns:am3d="http://schemas.microsoft.com/office/drawing/2017/model3d" xmlns:o="urn:schemas-microsoft-com:office:office" xmlns:r="http://schemas.openxmlformats.org/officeDocument/2006/relationships" xmlns:m="http://schemas.openxmlformats.org/officeDocument/2006/math" xmlns:v="urn:schemas-microsoft-com:vml" xmlns:wp14="http://schemas.microsoft.com/office/word/2010/wordprocessingDrawing" xmlns:wp="http://schemas.openxmlformats.org/drawingml/2006/wordprocessingDrawing" xmlns:w10="urn:schemas-microsoft-com:office:word" xmlns:w="http://schemas.openxmlformats.org/wordprocessingml/2006/main" xmlns:w14="http://schemas.microsoft.com/office/word/2010/wordml" xmlns:w15="http://schemas.microsoft.com/office/word/2012/wordml" xmlns:w16cid="http://schemas.microsoft.com/office/word/2016/wordml/cid" xmlns:w16se="http://schemas.microsoft.com/office/word/2015/wordml/symex" xmlns:wpg="http://schemas.microsoft.com/office/word/2010/wordprocessingGroup" xmlns:wpi="http://schemas.microsoft.com/office/word/2010/wordprocessingInk" xmlns:wne="http://schemas.microsoft.com/office/word/2006/wordml" xmlns:wps="http://schemas.microsoft.com/office/word/2010/wordprocessingShape" mc:Ignorable="w14 w15 w16se w16cid wp14">
+<w:document xmlns:wpc="http://schemas.microsoft.com/office/word/2010/wordprocessingCanvas" xmlns:mc="http://schemas.openxmlformats.org/markup-compatibility/2006" xmlns:o="urn:schemas-microsoft-com:office:office" xmlns:r="http://schemas.openxmlformats.org/officeDocument/2006/relationships" xmlns:m="http://schemas.openxmlformats.org/officeDocument/2006/math" xmlns:v="urn:schemas-microsoft-com:vml" xmlns:wp14="http://schemas.microsoft.com/office/word/2010/wordprocessingDrawing" xmlns:wp="http://schemas.openxmlformats.org/drawingml/2006/wordprocessingDrawing" xmlns:w10="urn:schemas-microsoft-com:office:word" xmlns:w="http://schemas.openxmlformats.org/wordprocessingml/2006/main" xmlns:w14="http://schemas.microsoft.com/office/word/2010/wordml" xmlns:w15="http://schemas.microsoft.com/office/word/2012/wordml" xmlns:wpg="http://schemas.microsoft.com/office/word/2010/wordprocessingGroup" xmlns:wpi="http://schemas.microsoft.com/office/word/2010/wordprocessingInk" xmlns:wne="http://schemas.microsoft.com/office/word/2006/wordml" xmlns:wps="http://schemas.microsoft.com/office/word/2010/wordprocessingShape" mc:Ignorable="w14 w15 wp14">
   <w:body>
     <w:p>
       <w:pPr>
@@ -43,70 +43,19 @@
           <w:b/>
           <w:lang w:val="pl-PL"/>
         </w:rPr>
-        <w:t xml:space="preserve">ematu: Platforma motoryzacyjna, do kupowania i sprzedawania samochodów (konkurencja </w:t>
-      </w:r>
-      <w:proofErr w:type="spellStart"/>
+        <w:t>ematu: Platforma motoryzacyjna, do kupowania i sprzedawania samochodów (konkurencja otomoto)</w:t>
+      </w:r>
+    </w:p>
+    <w:p>
       <w:r>
         <w:rPr>
           <w:b/>
-          <w:lang w:val="pl-PL"/>
-        </w:rPr>
-        <w:t>otomoto</w:t>
-      </w:r>
-      <w:proofErr w:type="spellEnd"/>
-      <w:r>
-        <w:rPr>
-          <w:b/>
-          <w:lang w:val="pl-PL"/>
-        </w:rPr>
-        <w:t>)</w:t>
-      </w:r>
-    </w:p>
-    <w:p>
-      <w:proofErr w:type="spellStart"/>
-      <w:r>
-        <w:rPr>
-          <w:b/>
-        </w:rPr>
-        <w:t>Wybór</w:t>
-      </w:r>
-      <w:proofErr w:type="spellEnd"/>
-      <w:r>
-        <w:rPr>
-          <w:b/>
-        </w:rPr>
-        <w:t xml:space="preserve"> </w:t>
-      </w:r>
-      <w:proofErr w:type="spellStart"/>
-      <w:r>
-        <w:rPr>
-          <w:b/>
-        </w:rPr>
-        <w:t>technologii</w:t>
-      </w:r>
-      <w:proofErr w:type="spellEnd"/>
-      <w:r>
-        <w:rPr>
-          <w:b/>
-        </w:rPr>
-        <w:t>:</w:t>
-      </w:r>
-      <w:r>
-        <w:t xml:space="preserve"> Frontend - angular 4, bootstrap, </w:t>
-      </w:r>
-      <w:proofErr w:type="spellStart"/>
-      <w:r>
-        <w:t>typeScript</w:t>
-      </w:r>
-      <w:proofErr w:type="spellEnd"/>
-      <w:r>
-        <w:t xml:space="preserve">, html, </w:t>
-      </w:r>
-      <w:proofErr w:type="spellStart"/>
-      <w:r>
-        <w:t>css</w:t>
-      </w:r>
-      <w:proofErr w:type="spellEnd"/>
+        </w:rPr>
+        <w:t>Wybór technologii:</w:t>
+      </w:r>
+      <w:r>
+        <w:t xml:space="preserve"> Frontend - angular 4, bootstrap, typeScript, html, css</w:t>
+      </w:r>
     </w:p>
     <w:p>
       <w:r>
@@ -114,13 +63,8 @@
       </w:r>
       <w:r>
         <w:tab/>
-        <w:t xml:space="preserve">       Backend – java 8, spring 4, hibernate 4, </w:t>
-      </w:r>
-      <w:proofErr w:type="spellStart"/>
-      <w:r>
-        <w:t>jwt</w:t>
-      </w:r>
-      <w:proofErr w:type="spellEnd"/>
+        <w:t xml:space="preserve">       Backend – java 8, spring 4, hibernate 4, jwt</w:t>
+      </w:r>
     </w:p>
     <w:p>
       <w:r>
@@ -130,29 +74,8 @@
         <w:tab/>
       </w:r>
       <w:r>
-        <w:t xml:space="preserve">       </w:t>
-      </w:r>
-      <w:proofErr w:type="spellStart"/>
-      <w:r>
-        <w:t>Bazy</w:t>
-      </w:r>
-      <w:proofErr w:type="spellEnd"/>
-      <w:r>
-        <w:t xml:space="preserve"> </w:t>
-      </w:r>
-      <w:proofErr w:type="spellStart"/>
-      <w:r>
-        <w:t>Danych</w:t>
-      </w:r>
-      <w:proofErr w:type="spellEnd"/>
-      <w:r>
-        <w:t xml:space="preserve"> – </w:t>
-      </w:r>
-      <w:proofErr w:type="spellStart"/>
-      <w:r>
-        <w:t>mysql</w:t>
-      </w:r>
-      <w:proofErr w:type="spellEnd"/>
+        <w:t xml:space="preserve">       Bazy Danych – mysql</w:t>
+      </w:r>
     </w:p>
     <w:p>
       <w:pPr>
@@ -202,14 +125,12 @@
           <w:lang w:val="pl-PL"/>
         </w:rPr>
       </w:pPr>
-      <w:proofErr w:type="spellStart"/>
       <w:r>
         <w:rPr>
           <w:lang w:val="pl-PL"/>
         </w:rPr>
         <w:t>Otomoto</w:t>
       </w:r>
-      <w:proofErr w:type="spellEnd"/>
     </w:p>
     <w:p>
       <w:pPr>
@@ -432,16 +353,8 @@
         <w:rPr>
           <w:lang w:val="pl-PL"/>
         </w:rPr>
-        <w:t xml:space="preserve">-wyszukiwanie i ewentualne przekierowanie do innych portali motoryzacyjnych jak: </w:t>
-      </w:r>
-      <w:proofErr w:type="spellStart"/>
-      <w:r>
-        <w:rPr>
-          <w:lang w:val="pl-PL"/>
-        </w:rPr>
-        <w:t>otomoto,olx,allegro,gratka</w:t>
-      </w:r>
-      <w:proofErr w:type="spellEnd"/>
+        <w:t>-wyszukiwanie i ewentualne przekierowanie do innych portali motoryzacyjnych jak: otomoto,olx,allegro,gratka</w:t>
+      </w:r>
     </w:p>
     <w:p>
       <w:pPr>
@@ -488,21 +401,7 @@
         <w:rPr>
           <w:lang w:val="pl-PL"/>
         </w:rPr>
-        <w:t xml:space="preserve">Nasza aplikacja webowa jest konkurencyjnym portalem internetowym dla portalu </w:t>
-      </w:r>
-      <w:proofErr w:type="spellStart"/>
-      <w:r>
-        <w:rPr>
-          <w:lang w:val="pl-PL"/>
-        </w:rPr>
-        <w:t>otomoto</w:t>
-      </w:r>
-      <w:proofErr w:type="spellEnd"/>
-      <w:r>
-        <w:rPr>
-          <w:lang w:val="pl-PL"/>
-        </w:rPr>
-        <w:t>. Aplikacja służy do przeglądania i dodawania ogłoszeń motoryzacyjnych. Posiada ona funkcjona</w:t>
+        <w:t>Nasza aplikacja webowa jest konkurencyjnym portalem internetowym dla portalu otomoto. Aplikacja służy do przeglądania i dodawania ogłoszeń motoryzacyjnych. Posiada ona funkcjona</w:t>
       </w:r>
       <w:r>
         <w:rPr>
@@ -520,21 +419,7 @@
         <w:rPr>
           <w:lang w:val="pl-PL"/>
         </w:rPr>
-        <w:t xml:space="preserve">Funkcjonalności dla użytkownika zalogowanego: przeglądanie i przeszukiwanie ogłoszeń, dostęp do panelu użytkownika, dodawanie, modyfikacja i usuwanie własnych ogłoszeń.  Dedykowana jest dla firmy, która chce zrobić konkurencję </w:t>
-      </w:r>
-      <w:proofErr w:type="spellStart"/>
-      <w:r>
-        <w:rPr>
-          <w:lang w:val="pl-PL"/>
-        </w:rPr>
-        <w:t>otomoto</w:t>
-      </w:r>
-      <w:proofErr w:type="spellEnd"/>
-      <w:r>
-        <w:rPr>
-          <w:lang w:val="pl-PL"/>
-        </w:rPr>
-        <w:t>, dzięki mniejszym cenom za udostępnienie ogłoszenia.</w:t>
+        <w:t>Funkcjonalności dla użytkownika zalogowanego: przeglądanie i przeszukiwanie ogłoszeń, dostęp do panelu użytkownika, dodawanie, modyfikacja i usuwanie własnych ogłoszeń.  Dedykowana jest dla firmy, która chce zrobić konkurencję otomoto, dzięki mniejszym cenom za udostępnienie ogłoszenia.</w:t>
       </w:r>
     </w:p>
     <w:p>
@@ -674,16 +559,8 @@
               <w:rPr>
                 <w:lang w:val="pl-PL"/>
               </w:rPr>
-              <w:t xml:space="preserve">-konta </w:t>
+              <w:t>-konta premium</w:t>
             </w:r>
-            <w:proofErr w:type="spellStart"/>
-            <w:r>
-              <w:rPr>
-                <w:lang w:val="pl-PL"/>
-              </w:rPr>
-              <w:t>premium</w:t>
-            </w:r>
-            <w:proofErr w:type="spellEnd"/>
           </w:p>
           <w:p>
             <w:pPr>
@@ -869,21 +746,7 @@
               <w:rPr>
                 <w:lang w:val="pl-PL"/>
               </w:rPr>
-              <w:t xml:space="preserve">-mało aplikacji konkurencyjnych dla </w:t>
-            </w:r>
-            <w:proofErr w:type="spellStart"/>
-            <w:r>
-              <w:rPr>
-                <w:lang w:val="pl-PL"/>
-              </w:rPr>
-              <w:t>otomoto</w:t>
-            </w:r>
-            <w:proofErr w:type="spellEnd"/>
-            <w:r>
-              <w:rPr>
-                <w:lang w:val="pl-PL"/>
-              </w:rPr>
-              <w:t xml:space="preserve"> (nie każdemu mu się podobać)</w:t>
+              <w:t>-mało aplikacji konkurencyjnych dla otomoto (nie każdemu mu się podobać)</w:t>
             </w:r>
           </w:p>
           <w:p>
@@ -1024,27 +887,7 @@
           <w:sz w:val="22"/>
           <w:szCs w:val="22"/>
         </w:rPr>
-        <w:t xml:space="preserve">User </w:t>
-      </w:r>
-      <w:proofErr w:type="spellStart"/>
-      <w:r>
-        <w:rPr>
-          <w:b/>
-          <w:bCs/>
-          <w:sz w:val="22"/>
-          <w:szCs w:val="22"/>
-        </w:rPr>
-        <w:t>history</w:t>
-      </w:r>
-      <w:proofErr w:type="spellEnd"/>
-      <w:r>
-        <w:rPr>
-          <w:b/>
-          <w:bCs/>
-          <w:sz w:val="22"/>
-          <w:szCs w:val="22"/>
-        </w:rPr>
-        <w:t xml:space="preserve">: </w:t>
+        <w:t xml:space="preserve">User history: </w:t>
       </w:r>
     </w:p>
     <w:p>
@@ -2027,7 +1870,7 @@
       <w:r>
         <w:rPr>
           <w:noProof/>
-          <w:lang w:val="pl-PL"/>
+          <w:lang w:val="pl-PL" w:eastAsia="pl-PL" w:bidi="ar-SA"/>
         </w:rPr>
         <w:lastRenderedPageBreak/>
         <w:drawing>
@@ -2316,6 +2159,7 @@
         <w:spacing w:line="360" w:lineRule="auto"/>
         <w:jc w:val="both"/>
         <w:rPr>
+          <w:rFonts w:hint="eastAsia"/>
           <w:b/>
           <w:lang w:val="pl-PL"/>
         </w:rPr>
@@ -2327,6 +2171,7 @@
         <w:spacing w:line="360" w:lineRule="auto"/>
         <w:jc w:val="both"/>
         <w:rPr>
+          <w:rFonts w:hint="eastAsia"/>
           <w:b/>
           <w:lang w:val="pl-PL"/>
         </w:rPr>
@@ -2338,6 +2183,7 @@
         <w:spacing w:line="360" w:lineRule="auto"/>
         <w:jc w:val="both"/>
         <w:rPr>
+          <w:rFonts w:hint="eastAsia"/>
           <w:b/>
           <w:lang w:val="pl-PL"/>
         </w:rPr>
@@ -2349,6 +2195,7 @@
         <w:spacing w:line="360" w:lineRule="auto"/>
         <w:jc w:val="both"/>
         <w:rPr>
+          <w:rFonts w:hint="eastAsia"/>
           <w:b/>
           <w:lang w:val="pl-PL"/>
         </w:rPr>
@@ -2385,8 +2232,6 @@
         <w:lastRenderedPageBreak/>
         <w:t>Model danych</w:t>
       </w:r>
-      <w:bookmarkStart w:id="0" w:name="_GoBack"/>
-      <w:bookmarkEnd w:id="0"/>
     </w:p>
     <w:p>
       <w:pPr>
@@ -2411,13 +2256,24 @@
         <w:spacing w:line="360" w:lineRule="auto"/>
         <w:jc w:val="both"/>
         <w:rPr>
-          <w:rFonts w:hint="eastAsia"/>
-          <w:lang w:val="pl-PL"/>
-        </w:rPr>
-      </w:pPr>
-      <w:r>
-        <w:rPr>
           <w:noProof/>
+          <w:lang w:val="pl-PL" w:eastAsia="pl-PL" w:bidi="ar-SA"/>
+        </w:rPr>
+      </w:pPr>
+    </w:p>
+    <w:p>
+      <w:pPr>
+        <w:pStyle w:val="Standard"/>
+        <w:spacing w:line="360" w:lineRule="auto"/>
+        <w:jc w:val="both"/>
+        <w:rPr>
+          <w:lang w:val="pl-PL"/>
+        </w:rPr>
+      </w:pPr>
+      <w:r>
+        <w:rPr>
+          <w:noProof/>
+          <w:lang w:val="pl-PL" w:eastAsia="pl-PL" w:bidi="ar-SA"/>
         </w:rPr>
         <w:drawing>
           <wp:inline distT="0" distB="0" distL="0" distR="0" wp14:anchorId="756EC5AF" wp14:editId="35AEB702">
@@ -2469,6 +2325,373 @@
         </w:drawing>
       </w:r>
     </w:p>
+    <w:p>
+      <w:pPr>
+        <w:pStyle w:val="Standard"/>
+        <w:spacing w:line="360" w:lineRule="auto"/>
+        <w:jc w:val="both"/>
+        <w:rPr>
+          <w:lang w:val="pl-PL"/>
+        </w:rPr>
+      </w:pPr>
+    </w:p>
+    <w:p>
+      <w:pPr>
+        <w:pStyle w:val="Standard"/>
+        <w:spacing w:line="360" w:lineRule="auto"/>
+        <w:jc w:val="both"/>
+        <w:rPr>
+          <w:lang w:val="pl-PL"/>
+        </w:rPr>
+      </w:pPr>
+    </w:p>
+    <w:p>
+      <w:pPr>
+        <w:pStyle w:val="Standard"/>
+        <w:spacing w:line="360" w:lineRule="auto"/>
+        <w:jc w:val="both"/>
+        <w:rPr>
+          <w:lang w:val="pl-PL"/>
+        </w:rPr>
+      </w:pPr>
+      <w:r>
+        <w:rPr>
+          <w:lang w:val="pl-PL"/>
+        </w:rPr>
+        <w:t xml:space="preserve">Opracowanie i wdrożenie zabezpieczeń. </w:t>
+      </w:r>
+    </w:p>
+    <w:p>
+      <w:pPr>
+        <w:pStyle w:val="Standard"/>
+        <w:spacing w:line="360" w:lineRule="auto"/>
+        <w:jc w:val="both"/>
+        <w:rPr>
+          <w:lang w:val="pl-PL"/>
+        </w:rPr>
+      </w:pPr>
+      <w:bookmarkStart w:id="0" w:name="_GoBack"/>
+      <w:bookmarkEnd w:id="0"/>
+    </w:p>
+    <w:p>
+      <w:pPr>
+        <w:pStyle w:val="Standard"/>
+        <w:spacing w:line="360" w:lineRule="auto"/>
+        <w:jc w:val="both"/>
+        <w:rPr>
+          <w:lang w:val="pl-PL"/>
+        </w:rPr>
+      </w:pPr>
+      <w:r>
+        <w:rPr>
+          <w:lang w:val="pl-PL"/>
+        </w:rPr>
+        <w:t>Cross-origin resource sharing (w skrócie CORS) – mechanizm umożliwiający współdzielenie zasobów pomiędzy serwerami znajdującymi się w różnych domenach. Ściślej rzecz biorąc chodzi o możliwość wykonywania żądań AJAX między takimi serwerami przy zachowaniu pewnych ograniczeń co do dopuszczalnego źródła żądania.</w:t>
+      </w:r>
+    </w:p>
+    <w:p>
+      <w:pPr>
+        <w:pStyle w:val="Standard"/>
+        <w:spacing w:line="360" w:lineRule="auto"/>
+        <w:jc w:val="both"/>
+      </w:pPr>
+      <w:r>
+        <w:rPr>
+          <w:lang w:val="pl-PL"/>
+        </w:rPr>
+        <w:t xml:space="preserve">Wykorzystano w aplikacji przy filtrze uwierzytelnienia JWT. </w:t>
+      </w:r>
+      <w:r>
+        <w:t>Łączy on aplikacje front-end z back-end.</w:t>
+      </w:r>
+    </w:p>
+    <w:p>
+      <w:pPr>
+        <w:pStyle w:val="Standard"/>
+        <w:spacing w:line="360" w:lineRule="auto"/>
+        <w:jc w:val="both"/>
+      </w:pPr>
+    </w:p>
+    <w:p>
+      <w:pPr>
+        <w:pStyle w:val="Standard"/>
+        <w:spacing w:line="360" w:lineRule="auto"/>
+        <w:jc w:val="both"/>
+        <w:rPr>
+          <w:lang w:val="pl-PL"/>
+        </w:rPr>
+      </w:pPr>
+      <w:r>
+        <w:rPr>
+          <w:lang w:val="pl-PL"/>
+        </w:rPr>
+        <w:t xml:space="preserve">JWT </w:t>
+      </w:r>
+      <w:r>
+        <w:rPr>
+          <w:lang w:val="pl-PL"/>
+        </w:rPr>
+        <w:t>-</w:t>
+      </w:r>
+      <w:r>
+        <w:rPr>
+          <w:lang w:val="pl-PL"/>
+        </w:rPr>
+        <w:t>(JSON Web Tokens) to otwarty standard (RFC 7519), który definiuje sposób wymiany danych między stronami w bezpieczny sposób poprzez obiekt JSON. Przesyłane informacje mogą być weryfikowane dzięki cyfrowemu podpisowi, który jest elementem tokenu.</w:t>
+      </w:r>
+    </w:p>
+    <w:p>
+      <w:pPr>
+        <w:pStyle w:val="Standard"/>
+        <w:spacing w:line="360" w:lineRule="auto"/>
+        <w:jc w:val="both"/>
+        <w:rPr>
+          <w:lang w:val="pl-PL"/>
+        </w:rPr>
+      </w:pPr>
+      <w:r>
+        <w:rPr>
+          <w:lang w:val="pl-PL"/>
+        </w:rPr>
+        <w:t>Token JWT jest podpisany za pomocą sygnatury – algorytmem HMAC lub za pomocą klucza publicznego/prywatnego RSA lub ECDSA.</w:t>
+      </w:r>
+    </w:p>
+    <w:p>
+      <w:pPr>
+        <w:pStyle w:val="Standard"/>
+        <w:spacing w:line="360" w:lineRule="auto"/>
+        <w:jc w:val="both"/>
+        <w:rPr>
+          <w:lang w:val="pl-PL"/>
+        </w:rPr>
+      </w:pPr>
+      <w:r>
+        <w:rPr>
+          <w:lang w:val="pl-PL"/>
+        </w:rPr>
+        <w:t>JWT może być wykorzystany przy:</w:t>
+      </w:r>
+    </w:p>
+    <w:p>
+      <w:pPr>
+        <w:pStyle w:val="Standard"/>
+        <w:spacing w:line="360" w:lineRule="auto"/>
+        <w:jc w:val="both"/>
+        <w:rPr>
+          <w:lang w:val="pl-PL"/>
+        </w:rPr>
+      </w:pPr>
+      <w:r>
+        <w:rPr>
+          <w:lang w:val="pl-PL"/>
+        </w:rPr>
+        <w:lastRenderedPageBreak/>
+        <w:t>1.</w:t>
+      </w:r>
+      <w:r>
+        <w:rPr>
+          <w:lang w:val="pl-PL"/>
+        </w:rPr>
+        <w:tab/>
+        <w:t>Autoryzacji – JWT znajduje szerokie zastosowanie w autoryzacji kiedy jedna ze stron chce przyznać dostęp drugiej do zasobów i serwisów, a później bez przechowywania stanu po swojej stronie weryfikować czy dostęp powinien być możliwy.</w:t>
+      </w:r>
+    </w:p>
+    <w:p>
+      <w:pPr>
+        <w:pStyle w:val="Standard"/>
+        <w:spacing w:line="360" w:lineRule="auto"/>
+        <w:jc w:val="both"/>
+        <w:rPr>
+          <w:lang w:val="pl-PL"/>
+        </w:rPr>
+      </w:pPr>
+    </w:p>
+    <w:p>
+      <w:pPr>
+        <w:pStyle w:val="Standard"/>
+        <w:spacing w:line="360" w:lineRule="auto"/>
+        <w:jc w:val="both"/>
+        <w:rPr>
+          <w:lang w:val="pl-PL"/>
+        </w:rPr>
+      </w:pPr>
+      <w:r>
+        <w:rPr>
+          <w:lang w:val="pl-PL"/>
+        </w:rPr>
+        <w:t>2.</w:t>
+      </w:r>
+      <w:r>
+        <w:rPr>
+          <w:lang w:val="pl-PL"/>
+        </w:rPr>
+        <w:tab/>
+        <w:t>Transmisji danych – Kiedy chcemy przesłać pomiędzy stronami informacje i potrzebujemy mieć pewność, że nadawca jest tym za kogo się podaje i dane które wysyła nie zostały zmienione. Możemy to zweryfikować właśnie dzięki cyfrowemu podpisowi, które jest częścią JWT.</w:t>
+      </w:r>
+    </w:p>
+    <w:p>
+      <w:pPr>
+        <w:pStyle w:val="Standard"/>
+        <w:spacing w:line="360" w:lineRule="auto"/>
+        <w:jc w:val="both"/>
+        <w:rPr>
+          <w:lang w:val="pl-PL"/>
+        </w:rPr>
+      </w:pPr>
+      <w:r>
+        <w:rPr>
+          <w:lang w:val="pl-PL"/>
+        </w:rPr>
+        <w:t>JWT w swojej wynikowej postaci (jako token) składa się z trzech części oddzielonych od siebie kropkami.</w:t>
+      </w:r>
+    </w:p>
+    <w:p>
+      <w:pPr>
+        <w:pStyle w:val="Standard"/>
+        <w:spacing w:line="360" w:lineRule="auto"/>
+        <w:jc w:val="both"/>
+        <w:rPr>
+          <w:lang w:val="pl-PL"/>
+        </w:rPr>
+      </w:pPr>
+    </w:p>
+    <w:p>
+      <w:pPr>
+        <w:pStyle w:val="Standard"/>
+        <w:spacing w:line="360" w:lineRule="auto"/>
+        <w:jc w:val="both"/>
+        <w:rPr>
+          <w:lang w:val="pl-PL"/>
+        </w:rPr>
+      </w:pPr>
+      <w:r>
+        <w:rPr>
+          <w:lang w:val="pl-PL"/>
+        </w:rPr>
+        <w:t>Przykład:</w:t>
+      </w:r>
+    </w:p>
+    <w:p>
+      <w:pPr>
+        <w:pStyle w:val="Standard"/>
+        <w:spacing w:line="360" w:lineRule="auto"/>
+        <w:jc w:val="both"/>
+        <w:rPr>
+          <w:lang w:val="pl-PL"/>
+        </w:rPr>
+      </w:pPr>
+      <w:r>
+        <w:rPr>
+          <w:rFonts w:hint="eastAsia"/>
+          <w:lang w:val="pl-PL"/>
+        </w:rPr>
+        <w:t>A</w:t>
+      </w:r>
+      <w:r>
+        <w:rPr>
+          <w:lang w:val="pl-PL"/>
+        </w:rPr>
+        <w:t>aa.bb.ccc</w:t>
+      </w:r>
+    </w:p>
+    <w:p>
+      <w:pPr>
+        <w:pStyle w:val="Standard"/>
+        <w:spacing w:line="360" w:lineRule="auto"/>
+        <w:jc w:val="both"/>
+        <w:rPr>
+          <w:lang w:val="pl-PL"/>
+        </w:rPr>
+      </w:pPr>
+    </w:p>
+    <w:p>
+      <w:pPr>
+        <w:pStyle w:val="Standard"/>
+        <w:spacing w:line="360" w:lineRule="auto"/>
+        <w:jc w:val="both"/>
+        <w:rPr>
+          <w:lang w:val="pl-PL"/>
+        </w:rPr>
+      </w:pPr>
+      <w:r>
+        <w:rPr>
+          <w:lang w:val="pl-PL"/>
+        </w:rPr>
+        <w:t>Te części to kolejno:</w:t>
+      </w:r>
+    </w:p>
+    <w:p>
+      <w:pPr>
+        <w:pStyle w:val="Standard"/>
+        <w:spacing w:line="360" w:lineRule="auto"/>
+        <w:jc w:val="both"/>
+      </w:pPr>
+      <w:r>
+        <w:t>•</w:t>
+      </w:r>
+      <w:r>
+        <w:tab/>
+        <w:t>Nagłówek (Header)</w:t>
+      </w:r>
+    </w:p>
+    <w:p>
+      <w:pPr>
+        <w:pStyle w:val="Standard"/>
+        <w:spacing w:line="360" w:lineRule="auto"/>
+        <w:jc w:val="both"/>
+      </w:pPr>
+      <w:r>
+        <w:t>•</w:t>
+      </w:r>
+      <w:r>
+        <w:tab/>
+        <w:t>Zawartość (Payload)</w:t>
+      </w:r>
+    </w:p>
+    <w:p>
+      <w:pPr>
+        <w:pStyle w:val="Standard"/>
+        <w:spacing w:line="360" w:lineRule="auto"/>
+        <w:jc w:val="both"/>
+      </w:pPr>
+      <w:r>
+        <w:t>•</w:t>
+      </w:r>
+      <w:r>
+        <w:tab/>
+        <w:t>Sygnatura (Signature)</w:t>
+      </w:r>
+    </w:p>
+    <w:p>
+      <w:pPr>
+        <w:pStyle w:val="Standard"/>
+        <w:spacing w:line="360" w:lineRule="auto"/>
+        <w:jc w:val="both"/>
+      </w:pPr>
+    </w:p>
+    <w:p>
+      <w:pPr>
+        <w:pStyle w:val="Standard"/>
+        <w:spacing w:line="360" w:lineRule="auto"/>
+        <w:jc w:val="both"/>
+        <w:rPr>
+          <w:rFonts w:hint="eastAsia"/>
+          <w:lang w:val="pl-PL"/>
+        </w:rPr>
+      </w:pPr>
+      <w:r>
+        <w:rPr>
+          <w:lang w:val="pl-PL"/>
+        </w:rPr>
+        <w:t>Każda usługa w aplikacji jest zabezpieczona przez JWT, gdy żądanie jest wysyłane przez front-end następuje przekierowanie go na filtry uwierzytelniające jego podpis (</w:t>
+      </w:r>
+      <w:r>
+        <w:rPr>
+          <w:lang w:val="pl-PL"/>
+        </w:rPr>
+        <w:t>JWT). Po dekodowaniu wiadomości o konkretny algorytm hashujący z wykorzystaniem klucza, następuje sprawdzenie poprawności credentiali z zapisanymi na bazie danych. Dodatkowo hasła na bazie danych również są zahashowane algorytmem tym samym co generowanie podpisu JWT. Po poprawnym przejściu procesu weryfikacji, żądanie dostaje uprawnienia do korzystania z usług. Dodatkowo podczas procesu uwierzytelnienia, następuję określenie roli i uprawnień danego żądania.</w:t>
+      </w:r>
+    </w:p>
     <w:sectPr>
       <w:pgSz w:w="11906" w:h="16838"/>
       <w:pgMar w:top="1417" w:right="1417" w:bottom="1417" w:left="1417" w:header="708" w:footer="708" w:gutter="0"/>
@@ -2480,7 +2703,7 @@
 </file>
 
 <file path=word/endnotes.xml><?xml version="1.0" encoding="utf-8"?>
-<w:endnotes xmlns:wpc="http://schemas.microsoft.com/office/word/2010/wordprocessingCanvas" xmlns:cx="http://schemas.microsoft.com/office/drawing/2014/chartex" xmlns:cx1="http://schemas.microsoft.com/office/drawing/2015/9/8/chartex" xmlns:cx2="http://schemas.microsoft.com/office/drawing/2015/10/21/chartex" xmlns:cx3="http://schemas.microsoft.com/office/drawing/2016/5/9/chartex" xmlns:cx4="http://schemas.microsoft.com/office/drawing/2016/5/10/chartex" xmlns:cx5="http://schemas.microsoft.com/office/drawing/2016/5/11/chartex" xmlns:cx6="http://schemas.microsoft.com/office/drawing/2016/5/12/chartex" xmlns:cx7="http://schemas.microsoft.com/office/drawing/2016/5/13/chartex" xmlns:cx8="http://schemas.microsoft.com/office/drawing/2016/5/14/chartex" xmlns:mc="http://schemas.openxmlformats.org/markup-compatibility/2006" xmlns:aink="http://schemas.microsoft.com/office/drawing/2016/ink" xmlns:am3d="http://schemas.microsoft.com/office/drawing/2017/model3d" xmlns:o="urn:schemas-microsoft-com:office:office" xmlns:r="http://schemas.openxmlformats.org/officeDocument/2006/relationships" xmlns:m="http://schemas.openxmlformats.org/officeDocument/2006/math" xmlns:v="urn:schemas-microsoft-com:vml" xmlns:wp14="http://schemas.microsoft.com/office/word/2010/wordprocessingDrawing" xmlns:wp="http://schemas.openxmlformats.org/drawingml/2006/wordprocessingDrawing" xmlns:w10="urn:schemas-microsoft-com:office:word" xmlns:w="http://schemas.openxmlformats.org/wordprocessingml/2006/main" xmlns:w14="http://schemas.microsoft.com/office/word/2010/wordml" xmlns:w15="http://schemas.microsoft.com/office/word/2012/wordml" xmlns:w16cid="http://schemas.microsoft.com/office/word/2016/wordml/cid" xmlns:w16se="http://schemas.microsoft.com/office/word/2015/wordml/symex" xmlns:wpg="http://schemas.microsoft.com/office/word/2010/wordprocessingGroup" xmlns:wpi="http://schemas.microsoft.com/office/word/2010/wordprocessingInk" xmlns:wne="http://schemas.microsoft.com/office/word/2006/wordml" xmlns:wps="http://schemas.microsoft.com/office/word/2010/wordprocessingShape" mc:Ignorable="w14 w15 w16se w16cid wp14">
+<w:endnotes xmlns:wpc="http://schemas.microsoft.com/office/word/2010/wordprocessingCanvas" xmlns:mc="http://schemas.openxmlformats.org/markup-compatibility/2006" xmlns:o="urn:schemas-microsoft-com:office:office" xmlns:r="http://schemas.openxmlformats.org/officeDocument/2006/relationships" xmlns:m="http://schemas.openxmlformats.org/officeDocument/2006/math" xmlns:v="urn:schemas-microsoft-com:vml" xmlns:wp14="http://schemas.microsoft.com/office/word/2010/wordprocessingDrawing" xmlns:wp="http://schemas.openxmlformats.org/drawingml/2006/wordprocessingDrawing" xmlns:w10="urn:schemas-microsoft-com:office:word" xmlns:w="http://schemas.openxmlformats.org/wordprocessingml/2006/main" xmlns:w14="http://schemas.microsoft.com/office/word/2010/wordml" xmlns:w15="http://schemas.microsoft.com/office/word/2012/wordml" xmlns:wpg="http://schemas.microsoft.com/office/word/2010/wordprocessingGroup" xmlns:wpi="http://schemas.microsoft.com/office/word/2010/wordprocessingInk" xmlns:wne="http://schemas.microsoft.com/office/word/2006/wordml" xmlns:wps="http://schemas.microsoft.com/office/word/2010/wordprocessingShape" mc:Ignorable="w14 w15 wp14">
   <w:endnote w:type="separator" w:id="-1">
     <w:p>
       <w:pPr>
@@ -2505,7 +2728,7 @@
 </file>
 
 <file path=word/footnotes.xml><?xml version="1.0" encoding="utf-8"?>
-<w:footnotes xmlns:wpc="http://schemas.microsoft.com/office/word/2010/wordprocessingCanvas" xmlns:cx="http://schemas.microsoft.com/office/drawing/2014/chartex" xmlns:cx1="http://schemas.microsoft.com/office/drawing/2015/9/8/chartex" xmlns:cx2="http://schemas.microsoft.com/office/drawing/2015/10/21/chartex" xmlns:cx3="http://schemas.microsoft.com/office/drawing/2016/5/9/chartex" xmlns:cx4="http://schemas.microsoft.com/office/drawing/2016/5/10/chartex" xmlns:cx5="http://schemas.microsoft.com/office/drawing/2016/5/11/chartex" xmlns:cx6="http://schemas.microsoft.com/office/drawing/2016/5/12/chartex" xmlns:cx7="http://schemas.microsoft.com/office/drawing/2016/5/13/chartex" xmlns:cx8="http://schemas.microsoft.com/office/drawing/2016/5/14/chartex" xmlns:mc="http://schemas.openxmlformats.org/markup-compatibility/2006" xmlns:aink="http://schemas.microsoft.com/office/drawing/2016/ink" xmlns:am3d="http://schemas.microsoft.com/office/drawing/2017/model3d" xmlns:o="urn:schemas-microsoft-com:office:office" xmlns:r="http://schemas.openxmlformats.org/officeDocument/2006/relationships" xmlns:m="http://schemas.openxmlformats.org/officeDocument/2006/math" xmlns:v="urn:schemas-microsoft-com:vml" xmlns:wp14="http://schemas.microsoft.com/office/word/2010/wordprocessingDrawing" xmlns:wp="http://schemas.openxmlformats.org/drawingml/2006/wordprocessingDrawing" xmlns:w10="urn:schemas-microsoft-com:office:word" xmlns:w="http://schemas.openxmlformats.org/wordprocessingml/2006/main" xmlns:w14="http://schemas.microsoft.com/office/word/2010/wordml" xmlns:w15="http://schemas.microsoft.com/office/word/2012/wordml" xmlns:w16cid="http://schemas.microsoft.com/office/word/2016/wordml/cid" xmlns:w16se="http://schemas.microsoft.com/office/word/2015/wordml/symex" xmlns:wpg="http://schemas.microsoft.com/office/word/2010/wordprocessingGroup" xmlns:wpi="http://schemas.microsoft.com/office/word/2010/wordprocessingInk" xmlns:wne="http://schemas.microsoft.com/office/word/2006/wordml" xmlns:wps="http://schemas.microsoft.com/office/word/2010/wordprocessingShape" mc:Ignorable="w14 w15 w16se w16cid wp14">
+<w:footnotes xmlns:wpc="http://schemas.microsoft.com/office/word/2010/wordprocessingCanvas" xmlns:mc="http://schemas.openxmlformats.org/markup-compatibility/2006" xmlns:o="urn:schemas-microsoft-com:office:office" xmlns:r="http://schemas.openxmlformats.org/officeDocument/2006/relationships" xmlns:m="http://schemas.openxmlformats.org/officeDocument/2006/math" xmlns:v="urn:schemas-microsoft-com:vml" xmlns:wp14="http://schemas.microsoft.com/office/word/2010/wordprocessingDrawing" xmlns:wp="http://schemas.openxmlformats.org/drawingml/2006/wordprocessingDrawing" xmlns:w10="urn:schemas-microsoft-com:office:word" xmlns:w="http://schemas.openxmlformats.org/wordprocessingml/2006/main" xmlns:w14="http://schemas.microsoft.com/office/word/2010/wordml" xmlns:w15="http://schemas.microsoft.com/office/word/2012/wordml" xmlns:wpg="http://schemas.microsoft.com/office/word/2010/wordprocessingGroup" xmlns:wpi="http://schemas.microsoft.com/office/word/2010/wordprocessingInk" xmlns:wne="http://schemas.microsoft.com/office/word/2006/wordml" xmlns:wps="http://schemas.microsoft.com/office/word/2010/wordprocessingShape" mc:Ignorable="w14 w15 wp14">
   <w:footnote w:type="separator" w:id="-1">
     <w:p>
       <w:pPr>
@@ -2530,7 +2753,7 @@
 </file>
 
 <file path=word/styles.xml><?xml version="1.0" encoding="utf-8"?>
-<w:styles xmlns:mc="http://schemas.openxmlformats.org/markup-compatibility/2006" xmlns:r="http://schemas.openxmlformats.org/officeDocument/2006/relationships" xmlns:w="http://schemas.openxmlformats.org/wordprocessingml/2006/main" xmlns:w14="http://schemas.microsoft.com/office/word/2010/wordml" xmlns:w15="http://schemas.microsoft.com/office/word/2012/wordml" xmlns:w16cid="http://schemas.microsoft.com/office/word/2016/wordml/cid" xmlns:w16se="http://schemas.microsoft.com/office/word/2015/wordml/symex" mc:Ignorable="w14 w15 w16se w16cid">
+<w:styles xmlns:mc="http://schemas.openxmlformats.org/markup-compatibility/2006" xmlns:r="http://schemas.openxmlformats.org/officeDocument/2006/relationships" xmlns:w="http://schemas.openxmlformats.org/wordprocessingml/2006/main" xmlns:w14="http://schemas.microsoft.com/office/word/2010/wordml" xmlns:w15="http://schemas.microsoft.com/office/word/2012/wordml" mc:Ignorable="w14 w15">
   <w:docDefaults>
     <w:rPrDefault>
       <w:rPr>
@@ -2546,7 +2769,7 @@
       </w:pPr>
     </w:pPrDefault>
   </w:docDefaults>
-  <w:latentStyles w:defLockedState="0" w:defUIPriority="99" w:defSemiHidden="0" w:defUnhideWhenUsed="0" w:defQFormat="0" w:count="376">
+  <w:latentStyles w:defLockedState="0" w:defUIPriority="99" w:defSemiHidden="0" w:defUnhideWhenUsed="0" w:defQFormat="0" w:count="371">
     <w:lsdException w:name="Normal" w:uiPriority="0" w:qFormat="1"/>
     <w:lsdException w:name="heading 1" w:uiPriority="9" w:qFormat="1"/>
     <w:lsdException w:name="heading 2" w:semiHidden="1" w:uiPriority="9" w:unhideWhenUsed="1" w:qFormat="1"/>
@@ -2918,11 +3141,6 @@
     <w:lsdException w:name="List Table 5 Dark Accent 6" w:uiPriority="50"/>
     <w:lsdException w:name="List Table 6 Colorful Accent 6" w:uiPriority="51"/>
     <w:lsdException w:name="List Table 7 Colorful Accent 6" w:uiPriority="52"/>
-    <w:lsdException w:name="Mention" w:semiHidden="1" w:unhideWhenUsed="1"/>
-    <w:lsdException w:name="Smart Hyperlink" w:semiHidden="1" w:unhideWhenUsed="1"/>
-    <w:lsdException w:name="Hashtag" w:semiHidden="1" w:unhideWhenUsed="1"/>
-    <w:lsdException w:name="Unresolved Mention" w:semiHidden="1" w:unhideWhenUsed="1"/>
-    <w:lsdException w:name="Smart Link" w:semiHidden="1" w:unhideWhenUsed="1"/>
   </w:latentStyles>
   <w:style w:type="paragraph" w:default="1" w:styleId="Normalny">
     <w:name w:val="Normal"/>

</xml_diff>

<commit_message>
Diagram przypadków użycia,diagram klas, diagram pakietów
</commit_message>
<xml_diff>
--- a/Laboratoria.docx
+++ b/Laboratoria.docx
@@ -2256,6 +2256,7 @@
         <w:spacing w:line="360" w:lineRule="auto"/>
         <w:jc w:val="both"/>
         <w:rPr>
+          <w:rFonts w:hint="eastAsia"/>
           <w:noProof/>
           <w:lang w:val="pl-PL" w:eastAsia="pl-PL" w:bidi="ar-SA"/>
         </w:rPr>
@@ -2267,6 +2268,7 @@
         <w:spacing w:line="360" w:lineRule="auto"/>
         <w:jc w:val="both"/>
         <w:rPr>
+          <w:rFonts w:hint="eastAsia"/>
           <w:lang w:val="pl-PL"/>
         </w:rPr>
       </w:pPr>
@@ -2331,26 +2333,29 @@
         <w:spacing w:line="360" w:lineRule="auto"/>
         <w:jc w:val="both"/>
         <w:rPr>
-          <w:lang w:val="pl-PL"/>
-        </w:rPr>
-      </w:pPr>
-    </w:p>
-    <w:p>
-      <w:pPr>
-        <w:pStyle w:val="Standard"/>
-        <w:spacing w:line="360" w:lineRule="auto"/>
-        <w:jc w:val="both"/>
-        <w:rPr>
-          <w:lang w:val="pl-PL"/>
-        </w:rPr>
-      </w:pPr>
-    </w:p>
-    <w:p>
-      <w:pPr>
-        <w:pStyle w:val="Standard"/>
-        <w:spacing w:line="360" w:lineRule="auto"/>
-        <w:jc w:val="both"/>
-        <w:rPr>
+          <w:rFonts w:hint="eastAsia"/>
+          <w:lang w:val="pl-PL"/>
+        </w:rPr>
+      </w:pPr>
+    </w:p>
+    <w:p>
+      <w:pPr>
+        <w:pStyle w:val="Standard"/>
+        <w:spacing w:line="360" w:lineRule="auto"/>
+        <w:jc w:val="both"/>
+        <w:rPr>
+          <w:rFonts w:hint="eastAsia"/>
+          <w:lang w:val="pl-PL"/>
+        </w:rPr>
+      </w:pPr>
+    </w:p>
+    <w:p>
+      <w:pPr>
+        <w:pStyle w:val="Standard"/>
+        <w:spacing w:line="360" w:lineRule="auto"/>
+        <w:jc w:val="both"/>
+        <w:rPr>
+          <w:rFonts w:hint="eastAsia"/>
           <w:lang w:val="pl-PL"/>
         </w:rPr>
       </w:pPr>
@@ -2367,330 +2372,835 @@
         <w:spacing w:line="360" w:lineRule="auto"/>
         <w:jc w:val="both"/>
         <w:rPr>
-          <w:lang w:val="pl-PL"/>
-        </w:rPr>
-      </w:pPr>
+          <w:rFonts w:hint="eastAsia"/>
+          <w:lang w:val="pl-PL"/>
+        </w:rPr>
+      </w:pPr>
+    </w:p>
+    <w:p>
+      <w:pPr>
+        <w:pStyle w:val="Standard"/>
+        <w:spacing w:line="360" w:lineRule="auto"/>
+        <w:jc w:val="both"/>
+        <w:rPr>
+          <w:rFonts w:hint="eastAsia"/>
+          <w:lang w:val="pl-PL"/>
+        </w:rPr>
+      </w:pPr>
+      <w:r>
+        <w:rPr>
+          <w:lang w:val="pl-PL"/>
+        </w:rPr>
+        <w:t>Cross-origin resource sharing (w skrócie CORS) – mechanizm umożliwiający współdzielenie zasobów pomiędzy serwerami znajdującymi się w różnych domenach. Ściślej rzecz biorąc chodzi o możliwość wykonywania żądań AJAX między takimi serwerami przy zachowaniu pewnych ograniczeń co do dopuszczalnego źródła żądania.</w:t>
+      </w:r>
+    </w:p>
+    <w:p>
+      <w:pPr>
+        <w:pStyle w:val="Standard"/>
+        <w:spacing w:line="360" w:lineRule="auto"/>
+        <w:jc w:val="both"/>
+        <w:rPr>
+          <w:rFonts w:hint="eastAsia"/>
+        </w:rPr>
+      </w:pPr>
+      <w:r>
+        <w:rPr>
+          <w:lang w:val="pl-PL"/>
+        </w:rPr>
+        <w:t xml:space="preserve">Wykorzystano w aplikacji przy filtrze uwierzytelnienia JWT. </w:t>
+      </w:r>
+      <w:r>
+        <w:t>Łączy on aplikacje front-end z back-end.</w:t>
+      </w:r>
+    </w:p>
+    <w:p>
+      <w:pPr>
+        <w:pStyle w:val="Standard"/>
+        <w:spacing w:line="360" w:lineRule="auto"/>
+        <w:jc w:val="both"/>
+        <w:rPr>
+          <w:rFonts w:hint="eastAsia"/>
+        </w:rPr>
+      </w:pPr>
+    </w:p>
+    <w:p>
+      <w:pPr>
+        <w:pStyle w:val="Standard"/>
+        <w:spacing w:line="360" w:lineRule="auto"/>
+        <w:jc w:val="both"/>
+        <w:rPr>
+          <w:rFonts w:hint="eastAsia"/>
+          <w:lang w:val="pl-PL"/>
+        </w:rPr>
+      </w:pPr>
+      <w:r>
+        <w:rPr>
+          <w:lang w:val="pl-PL"/>
+        </w:rPr>
+        <w:t xml:space="preserve">JWT </w:t>
+      </w:r>
+      <w:r>
+        <w:rPr>
+          <w:lang w:val="pl-PL"/>
+        </w:rPr>
+        <w:t>-</w:t>
+      </w:r>
+      <w:r>
+        <w:rPr>
+          <w:lang w:val="pl-PL"/>
+        </w:rPr>
+        <w:t>(JSON Web Tokens) to otwarty standard (RFC 7519), który definiuje sposób wymiany danych między stronami w bezpieczny sposób poprzez obiekt JSON. Przesyłane informacje mogą być weryfikowane dzięki cyfrowemu podpisowi, który jest elementem tokenu.</w:t>
+      </w:r>
+    </w:p>
+    <w:p>
+      <w:pPr>
+        <w:pStyle w:val="Standard"/>
+        <w:spacing w:line="360" w:lineRule="auto"/>
+        <w:jc w:val="both"/>
+        <w:rPr>
+          <w:rFonts w:hint="eastAsia"/>
+          <w:lang w:val="pl-PL"/>
+        </w:rPr>
+      </w:pPr>
+      <w:r>
+        <w:rPr>
+          <w:lang w:val="pl-PL"/>
+        </w:rPr>
+        <w:t>Token JWT jest podpisany za pomocą sygnatury – algorytmem HMAC lub za pomocą klucza publicznego/prywatnego RSA lub ECDSA.</w:t>
+      </w:r>
+    </w:p>
+    <w:p>
+      <w:pPr>
+        <w:pStyle w:val="Standard"/>
+        <w:spacing w:line="360" w:lineRule="auto"/>
+        <w:jc w:val="both"/>
+        <w:rPr>
+          <w:rFonts w:hint="eastAsia"/>
+          <w:lang w:val="pl-PL"/>
+        </w:rPr>
+      </w:pPr>
+      <w:r>
+        <w:rPr>
+          <w:lang w:val="pl-PL"/>
+        </w:rPr>
+        <w:t>JWT może być wykorzystany przy:</w:t>
+      </w:r>
+    </w:p>
+    <w:p>
+      <w:pPr>
+        <w:pStyle w:val="Standard"/>
+        <w:spacing w:line="360" w:lineRule="auto"/>
+        <w:jc w:val="both"/>
+        <w:rPr>
+          <w:rFonts w:hint="eastAsia"/>
+          <w:lang w:val="pl-PL"/>
+        </w:rPr>
+      </w:pPr>
+      <w:r>
+        <w:rPr>
+          <w:lang w:val="pl-PL"/>
+        </w:rPr>
+        <w:lastRenderedPageBreak/>
+        <w:t>1.</w:t>
+      </w:r>
+      <w:r>
+        <w:rPr>
+          <w:lang w:val="pl-PL"/>
+        </w:rPr>
+        <w:tab/>
+        <w:t>Autoryzacji – JWT znajduje szerokie zastosowanie w autoryzacji kiedy jedna ze stron chce przyznać dostęp drugiej do zasobów i serwisów, a później bez przechowywania stanu po swojej stronie weryfikować czy dostęp powinien być możliwy.</w:t>
+      </w:r>
+    </w:p>
+    <w:p>
+      <w:pPr>
+        <w:pStyle w:val="Standard"/>
+        <w:spacing w:line="360" w:lineRule="auto"/>
+        <w:jc w:val="both"/>
+        <w:rPr>
+          <w:rFonts w:hint="eastAsia"/>
+          <w:lang w:val="pl-PL"/>
+        </w:rPr>
+      </w:pPr>
+    </w:p>
+    <w:p>
+      <w:pPr>
+        <w:pStyle w:val="Standard"/>
+        <w:spacing w:line="360" w:lineRule="auto"/>
+        <w:jc w:val="both"/>
+        <w:rPr>
+          <w:rFonts w:hint="eastAsia"/>
+          <w:lang w:val="pl-PL"/>
+        </w:rPr>
+      </w:pPr>
+      <w:r>
+        <w:rPr>
+          <w:lang w:val="pl-PL"/>
+        </w:rPr>
+        <w:t>2.</w:t>
+      </w:r>
+      <w:r>
+        <w:rPr>
+          <w:lang w:val="pl-PL"/>
+        </w:rPr>
+        <w:tab/>
+        <w:t>Transmisji danych – Kiedy chcemy przesłać pomiędzy stronami informacje i potrzebujemy mieć pewność, że nadawca jest tym za kogo się podaje i dane które wysyła nie zostały zmienione. Możemy to zweryfikować właśnie dzięki cyfrowemu podpisowi, które jest częścią JWT.</w:t>
+      </w:r>
+    </w:p>
+    <w:p>
+      <w:pPr>
+        <w:pStyle w:val="Standard"/>
+        <w:spacing w:line="360" w:lineRule="auto"/>
+        <w:jc w:val="both"/>
+        <w:rPr>
+          <w:rFonts w:hint="eastAsia"/>
+          <w:lang w:val="pl-PL"/>
+        </w:rPr>
+      </w:pPr>
+      <w:r>
+        <w:rPr>
+          <w:lang w:val="pl-PL"/>
+        </w:rPr>
+        <w:t>JWT w swojej wynikowej postaci (jako token) składa się z trzech części oddzielonych od siebie kropkami.</w:t>
+      </w:r>
+    </w:p>
+    <w:p>
+      <w:pPr>
+        <w:pStyle w:val="Standard"/>
+        <w:spacing w:line="360" w:lineRule="auto"/>
+        <w:jc w:val="both"/>
+        <w:rPr>
+          <w:rFonts w:hint="eastAsia"/>
+          <w:lang w:val="pl-PL"/>
+        </w:rPr>
+      </w:pPr>
+    </w:p>
+    <w:p>
+      <w:pPr>
+        <w:pStyle w:val="Standard"/>
+        <w:spacing w:line="360" w:lineRule="auto"/>
+        <w:jc w:val="both"/>
+        <w:rPr>
+          <w:rFonts w:hint="eastAsia"/>
+          <w:lang w:val="pl-PL"/>
+        </w:rPr>
+      </w:pPr>
+      <w:r>
+        <w:rPr>
+          <w:lang w:val="pl-PL"/>
+        </w:rPr>
+        <w:t>Przykład:</w:t>
+      </w:r>
+    </w:p>
+    <w:p>
+      <w:pPr>
+        <w:pStyle w:val="Standard"/>
+        <w:spacing w:line="360" w:lineRule="auto"/>
+        <w:jc w:val="both"/>
+        <w:rPr>
+          <w:rFonts w:hint="eastAsia"/>
+          <w:lang w:val="pl-PL"/>
+        </w:rPr>
+      </w:pPr>
+      <w:r>
+        <w:rPr>
+          <w:rFonts w:hint="eastAsia"/>
+          <w:lang w:val="pl-PL"/>
+        </w:rPr>
+        <w:t>A</w:t>
+      </w:r>
+      <w:r>
+        <w:rPr>
+          <w:lang w:val="pl-PL"/>
+        </w:rPr>
+        <w:t>aa.bb.ccc</w:t>
+      </w:r>
+    </w:p>
+    <w:p>
+      <w:pPr>
+        <w:pStyle w:val="Standard"/>
+        <w:spacing w:line="360" w:lineRule="auto"/>
+        <w:jc w:val="both"/>
+        <w:rPr>
+          <w:rFonts w:hint="eastAsia"/>
+          <w:lang w:val="pl-PL"/>
+        </w:rPr>
+      </w:pPr>
+    </w:p>
+    <w:p>
+      <w:pPr>
+        <w:pStyle w:val="Standard"/>
+        <w:spacing w:line="360" w:lineRule="auto"/>
+        <w:jc w:val="both"/>
+        <w:rPr>
+          <w:rFonts w:hint="eastAsia"/>
+          <w:lang w:val="pl-PL"/>
+        </w:rPr>
+      </w:pPr>
+      <w:r>
+        <w:rPr>
+          <w:lang w:val="pl-PL"/>
+        </w:rPr>
+        <w:t>Te części to kolejno:</w:t>
+      </w:r>
+    </w:p>
+    <w:p>
+      <w:pPr>
+        <w:pStyle w:val="Standard"/>
+        <w:spacing w:line="360" w:lineRule="auto"/>
+        <w:jc w:val="both"/>
+        <w:rPr>
+          <w:rFonts w:hint="eastAsia"/>
+          <w:lang w:val="pl-PL"/>
+        </w:rPr>
+      </w:pPr>
+      <w:r>
+        <w:rPr>
+          <w:lang w:val="pl-PL"/>
+        </w:rPr>
+        <w:t>•</w:t>
+      </w:r>
+      <w:r>
+        <w:rPr>
+          <w:lang w:val="pl-PL"/>
+        </w:rPr>
+        <w:tab/>
+        <w:t>Nagłówek (Header)</w:t>
+      </w:r>
+    </w:p>
+    <w:p>
+      <w:pPr>
+        <w:pStyle w:val="Standard"/>
+        <w:spacing w:line="360" w:lineRule="auto"/>
+        <w:jc w:val="both"/>
+        <w:rPr>
+          <w:rFonts w:hint="eastAsia"/>
+          <w:lang w:val="pl-PL"/>
+        </w:rPr>
+      </w:pPr>
+      <w:r>
+        <w:rPr>
+          <w:lang w:val="pl-PL"/>
+        </w:rPr>
+        <w:t>•</w:t>
+      </w:r>
+      <w:r>
+        <w:rPr>
+          <w:lang w:val="pl-PL"/>
+        </w:rPr>
+        <w:tab/>
+        <w:t>Zawartość (Payload)</w:t>
+      </w:r>
+    </w:p>
+    <w:p>
+      <w:pPr>
+        <w:pStyle w:val="Standard"/>
+        <w:spacing w:line="360" w:lineRule="auto"/>
+        <w:jc w:val="both"/>
+        <w:rPr>
+          <w:rFonts w:hint="eastAsia"/>
+          <w:lang w:val="pl-PL"/>
+        </w:rPr>
+      </w:pPr>
+      <w:r>
+        <w:rPr>
+          <w:lang w:val="pl-PL"/>
+        </w:rPr>
+        <w:t>•</w:t>
+      </w:r>
+      <w:r>
+        <w:rPr>
+          <w:lang w:val="pl-PL"/>
+        </w:rPr>
+        <w:tab/>
+        <w:t>Sygnatura (Signature)</w:t>
+      </w:r>
+    </w:p>
+    <w:p>
+      <w:pPr>
+        <w:pStyle w:val="Standard"/>
+        <w:spacing w:line="360" w:lineRule="auto"/>
+        <w:jc w:val="both"/>
+        <w:rPr>
+          <w:rFonts w:hint="eastAsia"/>
+          <w:lang w:val="pl-PL"/>
+        </w:rPr>
+      </w:pPr>
+    </w:p>
+    <w:p>
+      <w:pPr>
+        <w:pStyle w:val="Standard"/>
+        <w:spacing w:line="360" w:lineRule="auto"/>
+        <w:jc w:val="both"/>
+        <w:rPr>
+          <w:lang w:val="pl-PL"/>
+        </w:rPr>
+      </w:pPr>
+      <w:r>
+        <w:rPr>
+          <w:lang w:val="pl-PL"/>
+        </w:rPr>
+        <w:t>Każda usługa w aplikacji jest zabezpieczona przez JWT, gdy żądanie jest wysyłane przez front-end następuje przekierowanie go na filtry uwierzytelniające jego podpis (</w:t>
+      </w:r>
+      <w:r>
+        <w:rPr>
+          <w:lang w:val="pl-PL"/>
+        </w:rPr>
+        <w:t>JWT). Po dekodowaniu wiadomości o konkretny algorytm hashujący z wykorzystaniem klucza, następuje sprawdzenie poprawności credentiali z zapisanymi na bazie danych. Dodatkowo hasła na bazie danych również są zahashowane algorytmem tym samym co generowanie podpisu JWT. Po poprawnym przejściu procesu weryfikacji, żądanie dostaje uprawnienia do korzystania z usług. Dodatkowo podczas procesu uwierzytelnienia, następuję określenie roli i uprawnień danego żądania.</w:t>
+      </w:r>
+    </w:p>
+    <w:p>
+      <w:pPr>
+        <w:pStyle w:val="Standard"/>
+        <w:spacing w:line="360" w:lineRule="auto"/>
+        <w:jc w:val="both"/>
+        <w:rPr>
+          <w:lang w:val="pl-PL"/>
+        </w:rPr>
+      </w:pPr>
+    </w:p>
+    <w:p>
+      <w:pPr>
+        <w:pStyle w:val="Standard"/>
+        <w:spacing w:line="360" w:lineRule="auto"/>
+        <w:jc w:val="both"/>
+        <w:rPr>
+          <w:lang w:val="pl-PL"/>
+        </w:rPr>
+      </w:pPr>
+      <w:r>
+        <w:rPr>
+          <w:lang w:val="pl-PL"/>
+        </w:rPr>
+        <w:t>Diagramy UML</w:t>
+      </w:r>
+    </w:p>
+    <w:p>
+      <w:pPr>
+        <w:pStyle w:val="Standard"/>
+        <w:spacing w:line="360" w:lineRule="auto"/>
+        <w:jc w:val="both"/>
+        <w:rPr>
+          <w:lang w:val="pl-PL"/>
+        </w:rPr>
+      </w:pPr>
+    </w:p>
+    <w:p>
+      <w:pPr>
+        <w:pStyle w:val="Standard"/>
+        <w:spacing w:line="360" w:lineRule="auto"/>
+        <w:jc w:val="both"/>
+        <w:rPr>
+          <w:lang w:val="pl-PL"/>
+        </w:rPr>
+      </w:pPr>
+      <w:r>
+        <w:rPr>
+          <w:rFonts w:hint="eastAsia"/>
+          <w:lang w:val="pl-PL"/>
+        </w:rPr>
+        <w:t>D</w:t>
+      </w:r>
+      <w:r>
+        <w:rPr>
+          <w:lang w:val="pl-PL"/>
+        </w:rPr>
+        <w:t xml:space="preserve">iagram przypadków użycia </w:t>
+      </w:r>
+    </w:p>
+    <w:p>
+      <w:pPr>
+        <w:pStyle w:val="Standard"/>
+        <w:spacing w:line="360" w:lineRule="auto"/>
+        <w:jc w:val="both"/>
+        <w:rPr>
+          <w:rFonts w:hint="eastAsia"/>
+          <w:lang w:val="pl-PL"/>
+        </w:rPr>
+      </w:pPr>
+      <w:r>
+        <w:rPr>
+          <w:noProof/>
+          <w:lang w:val="pl-PL" w:eastAsia="pl-PL" w:bidi="ar-SA"/>
+        </w:rPr>
+        <w:lastRenderedPageBreak/>
+        <w:drawing>
+          <wp:anchor distT="0" distB="0" distL="114300" distR="114300" simplePos="0" relativeHeight="251661312" behindDoc="0" locked="0" layoutInCell="1" allowOverlap="1" wp14:anchorId="0FA891B2" wp14:editId="500AF529">
+            <wp:simplePos x="0" y="0"/>
+            <wp:positionH relativeFrom="column">
+              <wp:posOffset>-4445</wp:posOffset>
+            </wp:positionH>
+            <wp:positionV relativeFrom="paragraph">
+              <wp:posOffset>395605</wp:posOffset>
+            </wp:positionV>
+            <wp:extent cx="4800600" cy="4218940"/>
+            <wp:effectExtent l="19050" t="19050" r="19050" b="10160"/>
+            <wp:wrapSquare wrapText="bothSides"/>
+            <wp:docPr id="2" name="Image1"/>
+            <wp:cNvGraphicFramePr/>
+            <a:graphic xmlns:a="http://schemas.openxmlformats.org/drawingml/2006/main">
+              <a:graphicData uri="http://schemas.openxmlformats.org/drawingml/2006/picture">
+                <pic:pic xmlns:pic="http://schemas.openxmlformats.org/drawingml/2006/picture">
+                  <pic:nvPicPr>
+                    <pic:cNvPr id="0" name=""/>
+                    <pic:cNvPicPr/>
+                  </pic:nvPicPr>
+                  <pic:blipFill>
+                    <a:blip r:embed="rId6">
+                      <a:lum/>
+                      <a:alphaModFix/>
+                    </a:blip>
+                    <a:srcRect l="28061" t="19911" r="28244" b="7702"/>
+                    <a:stretch>
+                      <a:fillRect/>
+                    </a:stretch>
+                  </pic:blipFill>
+                  <pic:spPr>
+                    <a:xfrm>
+                      <a:off x="0" y="0"/>
+                      <a:ext cx="4800600" cy="4218940"/>
+                    </a:xfrm>
+                    <a:prstGeom prst="rect">
+                      <a:avLst/>
+                    </a:prstGeom>
+                    <a:ln w="12573">
+                      <a:solidFill>
+                        <a:srgbClr val="000000"/>
+                      </a:solidFill>
+                      <a:prstDash val="solid"/>
+                    </a:ln>
+                  </pic:spPr>
+                </pic:pic>
+              </a:graphicData>
+            </a:graphic>
+            <wp14:sizeRelH relativeFrom="margin">
+              <wp14:pctWidth>0</wp14:pctWidth>
+            </wp14:sizeRelH>
+            <wp14:sizeRelV relativeFrom="margin">
+              <wp14:pctHeight>0</wp14:pctHeight>
+            </wp14:sizeRelV>
+          </wp:anchor>
+        </w:drawing>
+      </w:r>
+    </w:p>
+    <w:p>
+      <w:pPr>
+        <w:rPr>
+          <w:rFonts w:hint="eastAsia"/>
+          <w:lang w:val="pl-PL" w:eastAsia="zh-CN" w:bidi="hi-IN"/>
+        </w:rPr>
+      </w:pPr>
+    </w:p>
+    <w:p>
+      <w:pPr>
+        <w:rPr>
+          <w:rFonts w:hint="eastAsia"/>
+          <w:lang w:val="pl-PL" w:eastAsia="zh-CN" w:bidi="hi-IN"/>
+        </w:rPr>
+      </w:pPr>
+    </w:p>
+    <w:p>
+      <w:pPr>
+        <w:rPr>
+          <w:rFonts w:hint="eastAsia"/>
+          <w:lang w:val="pl-PL" w:eastAsia="zh-CN" w:bidi="hi-IN"/>
+        </w:rPr>
+      </w:pPr>
+    </w:p>
+    <w:p>
+      <w:pPr>
+        <w:rPr>
+          <w:rFonts w:hint="eastAsia"/>
+          <w:lang w:val="pl-PL" w:eastAsia="zh-CN" w:bidi="hi-IN"/>
+        </w:rPr>
+      </w:pPr>
+    </w:p>
+    <w:p>
+      <w:pPr>
+        <w:rPr>
+          <w:rFonts w:hint="eastAsia"/>
+          <w:lang w:val="pl-PL" w:eastAsia="zh-CN" w:bidi="hi-IN"/>
+        </w:rPr>
+      </w:pPr>
+    </w:p>
+    <w:p>
+      <w:pPr>
+        <w:rPr>
+          <w:rFonts w:hint="eastAsia"/>
+          <w:lang w:val="pl-PL" w:eastAsia="zh-CN" w:bidi="hi-IN"/>
+        </w:rPr>
+      </w:pPr>
+    </w:p>
+    <w:p>
+      <w:pPr>
+        <w:rPr>
+          <w:rFonts w:hint="eastAsia"/>
+          <w:lang w:val="pl-PL" w:eastAsia="zh-CN" w:bidi="hi-IN"/>
+        </w:rPr>
+      </w:pPr>
+    </w:p>
+    <w:p>
+      <w:pPr>
+        <w:rPr>
+          <w:rFonts w:hint="eastAsia"/>
+          <w:lang w:val="pl-PL" w:eastAsia="zh-CN" w:bidi="hi-IN"/>
+        </w:rPr>
+      </w:pPr>
+    </w:p>
+    <w:p>
+      <w:pPr>
+        <w:rPr>
+          <w:rFonts w:hint="eastAsia"/>
+          <w:lang w:val="pl-PL" w:eastAsia="zh-CN" w:bidi="hi-IN"/>
+        </w:rPr>
+      </w:pPr>
+    </w:p>
+    <w:p>
+      <w:pPr>
+        <w:rPr>
+          <w:rFonts w:hint="eastAsia"/>
+          <w:lang w:val="pl-PL" w:eastAsia="zh-CN" w:bidi="hi-IN"/>
+        </w:rPr>
+      </w:pPr>
+    </w:p>
+    <w:p>
+      <w:pPr>
+        <w:rPr>
+          <w:rFonts w:hint="eastAsia"/>
+          <w:lang w:val="pl-PL" w:eastAsia="zh-CN" w:bidi="hi-IN"/>
+        </w:rPr>
+      </w:pPr>
+    </w:p>
+    <w:p>
+      <w:pPr>
+        <w:rPr>
+          <w:rFonts w:hint="eastAsia"/>
+          <w:lang w:val="pl-PL" w:eastAsia="zh-CN" w:bidi="hi-IN"/>
+        </w:rPr>
+      </w:pPr>
+    </w:p>
+    <w:p>
+      <w:pPr>
+        <w:rPr>
+          <w:rFonts w:hint="eastAsia"/>
+          <w:lang w:val="pl-PL" w:eastAsia="zh-CN" w:bidi="hi-IN"/>
+        </w:rPr>
+      </w:pPr>
+    </w:p>
+    <w:p>
+      <w:pPr>
+        <w:rPr>
+          <w:rFonts w:hint="eastAsia"/>
+          <w:lang w:val="pl-PL" w:eastAsia="zh-CN" w:bidi="hi-IN"/>
+        </w:rPr>
+      </w:pPr>
+    </w:p>
+    <w:p>
+      <w:pPr>
+        <w:rPr>
+          <w:rFonts w:hint="eastAsia"/>
+          <w:lang w:val="pl-PL" w:eastAsia="zh-CN" w:bidi="hi-IN"/>
+        </w:rPr>
+      </w:pPr>
+    </w:p>
+    <w:p>
+      <w:pPr>
+        <w:rPr>
+          <w:rFonts w:hint="eastAsia"/>
+          <w:lang w:val="pl-PL" w:eastAsia="zh-CN" w:bidi="hi-IN"/>
+        </w:rPr>
+      </w:pPr>
+    </w:p>
+    <w:p>
+      <w:pPr>
+        <w:jc w:val="right"/>
+        <w:rPr>
+          <w:rFonts w:hint="eastAsia"/>
+          <w:lang w:val="pl-PL" w:eastAsia="zh-CN" w:bidi="hi-IN"/>
+        </w:rPr>
+      </w:pPr>
+    </w:p>
+    <w:p>
+      <w:pPr>
+        <w:rPr>
+          <w:lang w:val="pl-PL" w:eastAsia="zh-CN" w:bidi="hi-IN"/>
+        </w:rPr>
+      </w:pPr>
+      <w:r>
+        <w:rPr>
+          <w:lang w:val="pl-PL" w:eastAsia="zh-CN" w:bidi="hi-IN"/>
+        </w:rPr>
+        <w:t>Diagram klas:</w:t>
+      </w:r>
+    </w:p>
+    <w:p>
+      <w:pPr>
+        <w:rPr>
+          <w:lang w:val="pl-PL" w:eastAsia="zh-CN" w:bidi="hi-IN"/>
+        </w:rPr>
+      </w:pPr>
+      <w:r>
+        <w:rPr>
+          <w:noProof/>
+          <w:lang w:val="pl-PL" w:eastAsia="pl-PL"/>
+        </w:rPr>
+        <w:lastRenderedPageBreak/>
+        <w:drawing>
+          <wp:inline distT="0" distB="0" distL="0" distR="0" wp14:anchorId="79F77B2D" wp14:editId="2BAAA51E">
+            <wp:extent cx="5760720" cy="5584190"/>
+            <wp:effectExtent l="0" t="0" r="0" b="0"/>
+            <wp:docPr id="3" name="Obraz 3"/>
+            <wp:cNvGraphicFramePr>
+              <a:graphicFrameLocks xmlns:a="http://schemas.openxmlformats.org/drawingml/2006/main" noChangeAspect="1"/>
+            </wp:cNvGraphicFramePr>
+            <a:graphic xmlns:a="http://schemas.openxmlformats.org/drawingml/2006/main">
+              <a:graphicData uri="http://schemas.openxmlformats.org/drawingml/2006/picture">
+                <pic:pic xmlns:pic="http://schemas.openxmlformats.org/drawingml/2006/picture">
+                  <pic:nvPicPr>
+                    <pic:cNvPr id="1" name=""/>
+                    <pic:cNvPicPr/>
+                  </pic:nvPicPr>
+                  <pic:blipFill>
+                    <a:blip r:embed="rId8"/>
+                    <a:stretch>
+                      <a:fillRect/>
+                    </a:stretch>
+                  </pic:blipFill>
+                  <pic:spPr>
+                    <a:xfrm>
+                      <a:off x="0" y="0"/>
+                      <a:ext cx="5760720" cy="5584190"/>
+                    </a:xfrm>
+                    <a:prstGeom prst="rect">
+                      <a:avLst/>
+                    </a:prstGeom>
+                  </pic:spPr>
+                </pic:pic>
+              </a:graphicData>
+            </a:graphic>
+          </wp:inline>
+        </w:drawing>
+      </w:r>
+    </w:p>
+    <w:p>
+      <w:pPr>
+        <w:jc w:val="right"/>
+        <w:rPr>
+          <w:lang w:val="pl-PL" w:eastAsia="zh-CN" w:bidi="hi-IN"/>
+        </w:rPr>
+      </w:pPr>
+    </w:p>
+    <w:p>
+      <w:pPr>
+        <w:rPr>
+          <w:lang w:val="pl-PL" w:eastAsia="zh-CN" w:bidi="hi-IN"/>
+        </w:rPr>
+      </w:pPr>
+      <w:r>
+        <w:rPr>
+          <w:lang w:val="pl-PL" w:eastAsia="zh-CN" w:bidi="hi-IN"/>
+        </w:rPr>
+        <w:t>Diagram pakietów</w:t>
+      </w:r>
+    </w:p>
+    <w:p>
+      <w:pPr>
+        <w:rPr>
+          <w:lang w:val="pl-PL" w:eastAsia="zh-CN" w:bidi="hi-IN"/>
+        </w:rPr>
+      </w:pPr>
+      <w:r>
+        <w:rPr>
+          <w:noProof/>
+          <w:lang w:val="pl-PL" w:eastAsia="pl-PL"/>
+        </w:rPr>
+        <w:lastRenderedPageBreak/>
+        <w:drawing>
+          <wp:inline distT="0" distB="0" distL="0" distR="0" wp14:anchorId="7E2529F7" wp14:editId="72C7D48D">
+            <wp:extent cx="5010150" cy="4705350"/>
+            <wp:effectExtent l="0" t="0" r="0" b="0"/>
+            <wp:docPr id="4" name="Obraz 4"/>
+            <wp:cNvGraphicFramePr>
+              <a:graphicFrameLocks xmlns:a="http://schemas.openxmlformats.org/drawingml/2006/main" noChangeAspect="1"/>
+            </wp:cNvGraphicFramePr>
+            <a:graphic xmlns:a="http://schemas.openxmlformats.org/drawingml/2006/main">
+              <a:graphicData uri="http://schemas.openxmlformats.org/drawingml/2006/picture">
+                <pic:pic xmlns:pic="http://schemas.openxmlformats.org/drawingml/2006/picture">
+                  <pic:nvPicPr>
+                    <pic:cNvPr id="1" name=""/>
+                    <pic:cNvPicPr/>
+                  </pic:nvPicPr>
+                  <pic:blipFill>
+                    <a:blip r:embed="rId9"/>
+                    <a:stretch>
+                      <a:fillRect/>
+                    </a:stretch>
+                  </pic:blipFill>
+                  <pic:spPr>
+                    <a:xfrm>
+                      <a:off x="0" y="0"/>
+                      <a:ext cx="5010150" cy="4705350"/>
+                    </a:xfrm>
+                    <a:prstGeom prst="rect">
+                      <a:avLst/>
+                    </a:prstGeom>
+                  </pic:spPr>
+                </pic:pic>
+              </a:graphicData>
+            </a:graphic>
+          </wp:inline>
+        </w:drawing>
+      </w:r>
       <w:bookmarkStart w:id="0" w:name="_GoBack"/>
       <w:bookmarkEnd w:id="0"/>
     </w:p>
     <w:p>
       <w:pPr>
-        <w:pStyle w:val="Standard"/>
-        <w:spacing w:line="360" w:lineRule="auto"/>
-        <w:jc w:val="both"/>
-        <w:rPr>
-          <w:lang w:val="pl-PL"/>
-        </w:rPr>
-      </w:pPr>
-      <w:r>
-        <w:rPr>
-          <w:lang w:val="pl-PL"/>
-        </w:rPr>
-        <w:t>Cross-origin resource sharing (w skrócie CORS) – mechanizm umożliwiający współdzielenie zasobów pomiędzy serwerami znajdującymi się w różnych domenach. Ściślej rzecz biorąc chodzi o możliwość wykonywania żądań AJAX między takimi serwerami przy zachowaniu pewnych ograniczeń co do dopuszczalnego źródła żądania.</w:t>
-      </w:r>
-    </w:p>
-    <w:p>
-      <w:pPr>
-        <w:pStyle w:val="Standard"/>
-        <w:spacing w:line="360" w:lineRule="auto"/>
-        <w:jc w:val="both"/>
-      </w:pPr>
-      <w:r>
-        <w:rPr>
-          <w:lang w:val="pl-PL"/>
-        </w:rPr>
-        <w:t xml:space="preserve">Wykorzystano w aplikacji przy filtrze uwierzytelnienia JWT. </w:t>
-      </w:r>
-      <w:r>
-        <w:t>Łączy on aplikacje front-end z back-end.</w:t>
-      </w:r>
-    </w:p>
-    <w:p>
-      <w:pPr>
-        <w:pStyle w:val="Standard"/>
-        <w:spacing w:line="360" w:lineRule="auto"/>
-        <w:jc w:val="both"/>
-      </w:pPr>
-    </w:p>
-    <w:p>
-      <w:pPr>
-        <w:pStyle w:val="Standard"/>
-        <w:spacing w:line="360" w:lineRule="auto"/>
-        <w:jc w:val="both"/>
-        <w:rPr>
-          <w:lang w:val="pl-PL"/>
-        </w:rPr>
-      </w:pPr>
-      <w:r>
-        <w:rPr>
-          <w:lang w:val="pl-PL"/>
-        </w:rPr>
-        <w:t xml:space="preserve">JWT </w:t>
-      </w:r>
-      <w:r>
-        <w:rPr>
-          <w:lang w:val="pl-PL"/>
-        </w:rPr>
-        <w:t>-</w:t>
-      </w:r>
-      <w:r>
-        <w:rPr>
-          <w:lang w:val="pl-PL"/>
-        </w:rPr>
-        <w:t>(JSON Web Tokens) to otwarty standard (RFC 7519), który definiuje sposób wymiany danych między stronami w bezpieczny sposób poprzez obiekt JSON. Przesyłane informacje mogą być weryfikowane dzięki cyfrowemu podpisowi, który jest elementem tokenu.</w:t>
-      </w:r>
-    </w:p>
-    <w:p>
-      <w:pPr>
-        <w:pStyle w:val="Standard"/>
-        <w:spacing w:line="360" w:lineRule="auto"/>
-        <w:jc w:val="both"/>
-        <w:rPr>
-          <w:lang w:val="pl-PL"/>
-        </w:rPr>
-      </w:pPr>
-      <w:r>
-        <w:rPr>
-          <w:lang w:val="pl-PL"/>
-        </w:rPr>
-        <w:t>Token JWT jest podpisany za pomocą sygnatury – algorytmem HMAC lub za pomocą klucza publicznego/prywatnego RSA lub ECDSA.</w:t>
-      </w:r>
-    </w:p>
-    <w:p>
-      <w:pPr>
-        <w:pStyle w:val="Standard"/>
-        <w:spacing w:line="360" w:lineRule="auto"/>
-        <w:jc w:val="both"/>
-        <w:rPr>
-          <w:lang w:val="pl-PL"/>
-        </w:rPr>
-      </w:pPr>
-      <w:r>
-        <w:rPr>
-          <w:lang w:val="pl-PL"/>
-        </w:rPr>
-        <w:t>JWT może być wykorzystany przy:</w:t>
-      </w:r>
-    </w:p>
-    <w:p>
-      <w:pPr>
-        <w:pStyle w:val="Standard"/>
-        <w:spacing w:line="360" w:lineRule="auto"/>
-        <w:jc w:val="both"/>
-        <w:rPr>
-          <w:lang w:val="pl-PL"/>
-        </w:rPr>
-      </w:pPr>
-      <w:r>
-        <w:rPr>
-          <w:lang w:val="pl-PL"/>
-        </w:rPr>
-        <w:lastRenderedPageBreak/>
-        <w:t>1.</w:t>
-      </w:r>
-      <w:r>
-        <w:rPr>
-          <w:lang w:val="pl-PL"/>
-        </w:rPr>
-        <w:tab/>
-        <w:t>Autoryzacji – JWT znajduje szerokie zastosowanie w autoryzacji kiedy jedna ze stron chce przyznać dostęp drugiej do zasobów i serwisów, a później bez przechowywania stanu po swojej stronie weryfikować czy dostęp powinien być możliwy.</w:t>
-      </w:r>
-    </w:p>
-    <w:p>
-      <w:pPr>
-        <w:pStyle w:val="Standard"/>
-        <w:spacing w:line="360" w:lineRule="auto"/>
-        <w:jc w:val="both"/>
-        <w:rPr>
-          <w:lang w:val="pl-PL"/>
-        </w:rPr>
-      </w:pPr>
-    </w:p>
-    <w:p>
-      <w:pPr>
-        <w:pStyle w:val="Standard"/>
-        <w:spacing w:line="360" w:lineRule="auto"/>
-        <w:jc w:val="both"/>
-        <w:rPr>
-          <w:lang w:val="pl-PL"/>
-        </w:rPr>
-      </w:pPr>
-      <w:r>
-        <w:rPr>
-          <w:lang w:val="pl-PL"/>
-        </w:rPr>
-        <w:t>2.</w:t>
-      </w:r>
-      <w:r>
-        <w:rPr>
-          <w:lang w:val="pl-PL"/>
-        </w:rPr>
-        <w:tab/>
-        <w:t>Transmisji danych – Kiedy chcemy przesłać pomiędzy stronami informacje i potrzebujemy mieć pewność, że nadawca jest tym za kogo się podaje i dane które wysyła nie zostały zmienione. Możemy to zweryfikować właśnie dzięki cyfrowemu podpisowi, które jest częścią JWT.</w:t>
-      </w:r>
-    </w:p>
-    <w:p>
-      <w:pPr>
-        <w:pStyle w:val="Standard"/>
-        <w:spacing w:line="360" w:lineRule="auto"/>
-        <w:jc w:val="both"/>
-        <w:rPr>
-          <w:lang w:val="pl-PL"/>
-        </w:rPr>
-      </w:pPr>
-      <w:r>
-        <w:rPr>
-          <w:lang w:val="pl-PL"/>
-        </w:rPr>
-        <w:t>JWT w swojej wynikowej postaci (jako token) składa się z trzech części oddzielonych od siebie kropkami.</w:t>
-      </w:r>
-    </w:p>
-    <w:p>
-      <w:pPr>
-        <w:pStyle w:val="Standard"/>
-        <w:spacing w:line="360" w:lineRule="auto"/>
-        <w:jc w:val="both"/>
-        <w:rPr>
-          <w:lang w:val="pl-PL"/>
-        </w:rPr>
-      </w:pPr>
-    </w:p>
-    <w:p>
-      <w:pPr>
-        <w:pStyle w:val="Standard"/>
-        <w:spacing w:line="360" w:lineRule="auto"/>
-        <w:jc w:val="both"/>
-        <w:rPr>
-          <w:lang w:val="pl-PL"/>
-        </w:rPr>
-      </w:pPr>
-      <w:r>
-        <w:rPr>
-          <w:lang w:val="pl-PL"/>
-        </w:rPr>
-        <w:t>Przykład:</w:t>
-      </w:r>
-    </w:p>
-    <w:p>
-      <w:pPr>
-        <w:pStyle w:val="Standard"/>
-        <w:spacing w:line="360" w:lineRule="auto"/>
-        <w:jc w:val="both"/>
-        <w:rPr>
-          <w:lang w:val="pl-PL"/>
-        </w:rPr>
-      </w:pPr>
-      <w:r>
-        <w:rPr>
-          <w:rFonts w:hint="eastAsia"/>
-          <w:lang w:val="pl-PL"/>
-        </w:rPr>
-        <w:t>A</w:t>
-      </w:r>
-      <w:r>
-        <w:rPr>
-          <w:lang w:val="pl-PL"/>
-        </w:rPr>
-        <w:t>aa.bb.ccc</w:t>
-      </w:r>
-    </w:p>
-    <w:p>
-      <w:pPr>
-        <w:pStyle w:val="Standard"/>
-        <w:spacing w:line="360" w:lineRule="auto"/>
-        <w:jc w:val="both"/>
-        <w:rPr>
-          <w:lang w:val="pl-PL"/>
-        </w:rPr>
-      </w:pPr>
-    </w:p>
-    <w:p>
-      <w:pPr>
-        <w:pStyle w:val="Standard"/>
-        <w:spacing w:line="360" w:lineRule="auto"/>
-        <w:jc w:val="both"/>
-        <w:rPr>
-          <w:lang w:val="pl-PL"/>
-        </w:rPr>
-      </w:pPr>
-      <w:r>
-        <w:rPr>
-          <w:lang w:val="pl-PL"/>
-        </w:rPr>
-        <w:t>Te części to kolejno:</w:t>
-      </w:r>
-    </w:p>
-    <w:p>
-      <w:pPr>
-        <w:pStyle w:val="Standard"/>
-        <w:spacing w:line="360" w:lineRule="auto"/>
-        <w:jc w:val="both"/>
-      </w:pPr>
-      <w:r>
-        <w:t>•</w:t>
-      </w:r>
-      <w:r>
-        <w:tab/>
-        <w:t>Nagłówek (Header)</w:t>
-      </w:r>
-    </w:p>
-    <w:p>
-      <w:pPr>
-        <w:pStyle w:val="Standard"/>
-        <w:spacing w:line="360" w:lineRule="auto"/>
-        <w:jc w:val="both"/>
-      </w:pPr>
-      <w:r>
-        <w:t>•</w:t>
-      </w:r>
-      <w:r>
-        <w:tab/>
-        <w:t>Zawartość (Payload)</w:t>
-      </w:r>
-    </w:p>
-    <w:p>
-      <w:pPr>
-        <w:pStyle w:val="Standard"/>
-        <w:spacing w:line="360" w:lineRule="auto"/>
-        <w:jc w:val="both"/>
-      </w:pPr>
-      <w:r>
-        <w:t>•</w:t>
-      </w:r>
-      <w:r>
-        <w:tab/>
-        <w:t>Sygnatura (Signature)</w:t>
-      </w:r>
-    </w:p>
-    <w:p>
-      <w:pPr>
-        <w:pStyle w:val="Standard"/>
-        <w:spacing w:line="360" w:lineRule="auto"/>
-        <w:jc w:val="both"/>
-      </w:pPr>
-    </w:p>
-    <w:p>
-      <w:pPr>
-        <w:pStyle w:val="Standard"/>
-        <w:spacing w:line="360" w:lineRule="auto"/>
-        <w:jc w:val="both"/>
-        <w:rPr>
-          <w:rFonts w:hint="eastAsia"/>
-          <w:lang w:val="pl-PL"/>
-        </w:rPr>
-      </w:pPr>
-      <w:r>
-        <w:rPr>
-          <w:lang w:val="pl-PL"/>
-        </w:rPr>
-        <w:t>Każda usługa w aplikacji jest zabezpieczona przez JWT, gdy żądanie jest wysyłane przez front-end następuje przekierowanie go na filtry uwierzytelniające jego podpis (</w:t>
-      </w:r>
-      <w:r>
-        <w:rPr>
-          <w:lang w:val="pl-PL"/>
-        </w:rPr>
-        <w:t>JWT). Po dekodowaniu wiadomości o konkretny algorytm hashujący z wykorzystaniem klucza, następuje sprawdzenie poprawności credentiali z zapisanymi na bazie danych. Dodatkowo hasła na bazie danych również są zahashowane algorytmem tym samym co generowanie podpisu JWT. Po poprawnym przejściu procesu weryfikacji, żądanie dostaje uprawnienia do korzystania z usług. Dodatkowo podczas procesu uwierzytelnienia, następuję określenie roli i uprawnień danego żądania.</w:t>
-      </w:r>
+        <w:jc w:val="right"/>
+        <w:rPr>
+          <w:lang w:val="pl-PL" w:eastAsia="zh-CN" w:bidi="hi-IN"/>
+        </w:rPr>
+      </w:pPr>
+    </w:p>
+    <w:p>
+      <w:pPr>
+        <w:jc w:val="right"/>
+        <w:rPr>
+          <w:lang w:val="pl-PL" w:eastAsia="zh-CN" w:bidi="hi-IN"/>
+        </w:rPr>
+      </w:pPr>
+    </w:p>
+    <w:p>
+      <w:pPr>
+        <w:jc w:val="right"/>
+        <w:rPr>
+          <w:lang w:val="pl-PL" w:eastAsia="zh-CN" w:bidi="hi-IN"/>
+        </w:rPr>
+      </w:pPr>
+    </w:p>
+    <w:p>
+      <w:pPr>
+        <w:jc w:val="right"/>
+        <w:rPr>
+          <w:lang w:val="pl-PL" w:eastAsia="zh-CN" w:bidi="hi-IN"/>
+        </w:rPr>
+      </w:pPr>
+    </w:p>
+    <w:p>
+      <w:pPr>
+        <w:jc w:val="right"/>
+        <w:rPr>
+          <w:lang w:val="pl-PL" w:eastAsia="zh-CN" w:bidi="hi-IN"/>
+        </w:rPr>
+      </w:pPr>
+    </w:p>
+    <w:p>
+      <w:pPr>
+        <w:jc w:val="right"/>
+        <w:rPr>
+          <w:rFonts w:hint="eastAsia"/>
+          <w:lang w:val="pl-PL" w:eastAsia="zh-CN" w:bidi="hi-IN"/>
+        </w:rPr>
+      </w:pPr>
     </w:p>
     <w:sectPr>
       <w:pgSz w:w="11906" w:h="16838"/>

</xml_diff>

<commit_message>
Dodanie diagramu wdrożeniowego i struktur złożonych
</commit_message>
<xml_diff>
--- a/Laboratoria.docx
+++ b/Laboratoria.docx
@@ -1,6 +1,6 @@
 
 <file path=word/document.xml><?xml version="1.0" encoding="utf-8"?>
-<w:document xmlns:wpc="http://schemas.microsoft.com/office/word/2010/wordprocessingCanvas" xmlns:mc="http://schemas.openxmlformats.org/markup-compatibility/2006" xmlns:o="urn:schemas-microsoft-com:office:office" xmlns:r="http://schemas.openxmlformats.org/officeDocument/2006/relationships" xmlns:m="http://schemas.openxmlformats.org/officeDocument/2006/math" xmlns:v="urn:schemas-microsoft-com:vml" xmlns:wp14="http://schemas.microsoft.com/office/word/2010/wordprocessingDrawing" xmlns:wp="http://schemas.openxmlformats.org/drawingml/2006/wordprocessingDrawing" xmlns:w10="urn:schemas-microsoft-com:office:word" xmlns:w="http://schemas.openxmlformats.org/wordprocessingml/2006/main" xmlns:w14="http://schemas.microsoft.com/office/word/2010/wordml" xmlns:w15="http://schemas.microsoft.com/office/word/2012/wordml" xmlns:wpg="http://schemas.microsoft.com/office/word/2010/wordprocessingGroup" xmlns:wpi="http://schemas.microsoft.com/office/word/2010/wordprocessingInk" xmlns:wne="http://schemas.microsoft.com/office/word/2006/wordml" xmlns:wps="http://schemas.microsoft.com/office/word/2010/wordprocessingShape" mc:Ignorable="w14 w15 wp14">
+<w:document xmlns:wpc="http://schemas.microsoft.com/office/word/2010/wordprocessingCanvas" xmlns:cx="http://schemas.microsoft.com/office/drawing/2014/chartex" xmlns:cx1="http://schemas.microsoft.com/office/drawing/2015/9/8/chartex" xmlns:cx2="http://schemas.microsoft.com/office/drawing/2015/10/21/chartex" xmlns:cx3="http://schemas.microsoft.com/office/drawing/2016/5/9/chartex" xmlns:cx4="http://schemas.microsoft.com/office/drawing/2016/5/10/chartex" xmlns:cx5="http://schemas.microsoft.com/office/drawing/2016/5/11/chartex" xmlns:cx6="http://schemas.microsoft.com/office/drawing/2016/5/12/chartex" xmlns:cx7="http://schemas.microsoft.com/office/drawing/2016/5/13/chartex" xmlns:cx8="http://schemas.microsoft.com/office/drawing/2016/5/14/chartex" xmlns:mc="http://schemas.openxmlformats.org/markup-compatibility/2006" xmlns:aink="http://schemas.microsoft.com/office/drawing/2016/ink" xmlns:am3d="http://schemas.microsoft.com/office/drawing/2017/model3d" xmlns:o="urn:schemas-microsoft-com:office:office" xmlns:r="http://schemas.openxmlformats.org/officeDocument/2006/relationships" xmlns:m="http://schemas.openxmlformats.org/officeDocument/2006/math" xmlns:v="urn:schemas-microsoft-com:vml" xmlns:wp14="http://schemas.microsoft.com/office/word/2010/wordprocessingDrawing" xmlns:wp="http://schemas.openxmlformats.org/drawingml/2006/wordprocessingDrawing" xmlns:w10="urn:schemas-microsoft-com:office:word" xmlns:w="http://schemas.openxmlformats.org/wordprocessingml/2006/main" xmlns:w14="http://schemas.microsoft.com/office/word/2010/wordml" xmlns:w15="http://schemas.microsoft.com/office/word/2012/wordml" xmlns:w16cid="http://schemas.microsoft.com/office/word/2016/wordml/cid" xmlns:w16se="http://schemas.microsoft.com/office/word/2015/wordml/symex" xmlns:wpg="http://schemas.microsoft.com/office/word/2010/wordprocessingGroup" xmlns:wpi="http://schemas.microsoft.com/office/word/2010/wordprocessingInk" xmlns:wne="http://schemas.microsoft.com/office/word/2006/wordml" xmlns:wps="http://schemas.microsoft.com/office/word/2010/wordprocessingShape" mc:Ignorable="w14 w15 w16se w16cid wp14">
   <w:body>
     <w:p>
       <w:pPr>
@@ -43,19 +43,70 @@
           <w:b/>
           <w:lang w:val="pl-PL"/>
         </w:rPr>
-        <w:t>ematu: Platforma motoryzacyjna, do kupowania i sprzedawania samochodów (konkurencja otomoto)</w:t>
-      </w:r>
-    </w:p>
-    <w:p>
+        <w:t xml:space="preserve">ematu: Platforma motoryzacyjna, do kupowania i sprzedawania samochodów (konkurencja </w:t>
+      </w:r>
+      <w:proofErr w:type="spellStart"/>
       <w:r>
         <w:rPr>
           <w:b/>
-        </w:rPr>
-        <w:t>Wybór technologii:</w:t>
-      </w:r>
-      <w:r>
-        <w:t xml:space="preserve"> Frontend - angular 4, bootstrap, typeScript, html, css</w:t>
-      </w:r>
+          <w:lang w:val="pl-PL"/>
+        </w:rPr>
+        <w:t>otomoto</w:t>
+      </w:r>
+      <w:proofErr w:type="spellEnd"/>
+      <w:r>
+        <w:rPr>
+          <w:b/>
+          <w:lang w:val="pl-PL"/>
+        </w:rPr>
+        <w:t>)</w:t>
+      </w:r>
+    </w:p>
+    <w:p>
+      <w:proofErr w:type="spellStart"/>
+      <w:r>
+        <w:rPr>
+          <w:b/>
+        </w:rPr>
+        <w:t>Wybór</w:t>
+      </w:r>
+      <w:proofErr w:type="spellEnd"/>
+      <w:r>
+        <w:rPr>
+          <w:b/>
+        </w:rPr>
+        <w:t xml:space="preserve"> </w:t>
+      </w:r>
+      <w:proofErr w:type="spellStart"/>
+      <w:r>
+        <w:rPr>
+          <w:b/>
+        </w:rPr>
+        <w:t>technologii</w:t>
+      </w:r>
+      <w:proofErr w:type="spellEnd"/>
+      <w:r>
+        <w:rPr>
+          <w:b/>
+        </w:rPr>
+        <w:t>:</w:t>
+      </w:r>
+      <w:r>
+        <w:t xml:space="preserve"> Frontend - angular 4, bootstrap, </w:t>
+      </w:r>
+      <w:proofErr w:type="spellStart"/>
+      <w:r>
+        <w:t>typeScript</w:t>
+      </w:r>
+      <w:proofErr w:type="spellEnd"/>
+      <w:r>
+        <w:t xml:space="preserve">, html, </w:t>
+      </w:r>
+      <w:proofErr w:type="spellStart"/>
+      <w:r>
+        <w:t>css</w:t>
+      </w:r>
+      <w:proofErr w:type="spellEnd"/>
     </w:p>
     <w:p>
       <w:r>
@@ -63,8 +114,13 @@
       </w:r>
       <w:r>
         <w:tab/>
-        <w:t xml:space="preserve">       Backend – java 8, spring 4, hibernate 4, jwt</w:t>
-      </w:r>
+        <w:t xml:space="preserve">       Backend – java 8, spring 4, hibernate 4, </w:t>
+      </w:r>
+      <w:proofErr w:type="spellStart"/>
+      <w:r>
+        <w:t>jwt</w:t>
+      </w:r>
+      <w:proofErr w:type="spellEnd"/>
     </w:p>
     <w:p>
       <w:r>
@@ -74,8 +130,29 @@
         <w:tab/>
       </w:r>
       <w:r>
-        <w:t xml:space="preserve">       Bazy Danych – mysql</w:t>
-      </w:r>
+        <w:t xml:space="preserve">       </w:t>
+      </w:r>
+      <w:proofErr w:type="spellStart"/>
+      <w:r>
+        <w:t>Bazy</w:t>
+      </w:r>
+      <w:proofErr w:type="spellEnd"/>
+      <w:r>
+        <w:t xml:space="preserve"> </w:t>
+      </w:r>
+      <w:proofErr w:type="spellStart"/>
+      <w:r>
+        <w:t>Danych</w:t>
+      </w:r>
+      <w:proofErr w:type="spellEnd"/>
+      <w:r>
+        <w:t xml:space="preserve"> – </w:t>
+      </w:r>
+      <w:proofErr w:type="spellStart"/>
+      <w:r>
+        <w:t>mysql</w:t>
+      </w:r>
+      <w:proofErr w:type="spellEnd"/>
     </w:p>
     <w:p>
       <w:pPr>
@@ -125,12 +202,14 @@
           <w:lang w:val="pl-PL"/>
         </w:rPr>
       </w:pPr>
+      <w:proofErr w:type="spellStart"/>
       <w:r>
         <w:rPr>
           <w:lang w:val="pl-PL"/>
         </w:rPr>
         <w:t>Otomoto</w:t>
       </w:r>
+      <w:proofErr w:type="spellEnd"/>
     </w:p>
     <w:p>
       <w:pPr>
@@ -353,8 +432,16 @@
         <w:rPr>
           <w:lang w:val="pl-PL"/>
         </w:rPr>
-        <w:t>-wyszukiwanie i ewentualne przekierowanie do innych portali motoryzacyjnych jak: otomoto,olx,allegro,gratka</w:t>
-      </w:r>
+        <w:t xml:space="preserve">-wyszukiwanie i ewentualne przekierowanie do innych portali motoryzacyjnych jak: </w:t>
+      </w:r>
+      <w:proofErr w:type="spellStart"/>
+      <w:r>
+        <w:rPr>
+          <w:lang w:val="pl-PL"/>
+        </w:rPr>
+        <w:t>otomoto,olx,allegro,gratka</w:t>
+      </w:r>
+      <w:proofErr w:type="spellEnd"/>
     </w:p>
     <w:p>
       <w:pPr>
@@ -401,7 +488,21 @@
         <w:rPr>
           <w:lang w:val="pl-PL"/>
         </w:rPr>
-        <w:t>Nasza aplikacja webowa jest konkurencyjnym portalem internetowym dla portalu otomoto. Aplikacja służy do przeglądania i dodawania ogłoszeń motoryzacyjnych. Posiada ona funkcjona</w:t>
+        <w:t xml:space="preserve">Nasza aplikacja webowa jest konkurencyjnym portalem internetowym dla portalu </w:t>
+      </w:r>
+      <w:proofErr w:type="spellStart"/>
+      <w:r>
+        <w:rPr>
+          <w:lang w:val="pl-PL"/>
+        </w:rPr>
+        <w:t>otomoto</w:t>
+      </w:r>
+      <w:proofErr w:type="spellEnd"/>
+      <w:r>
+        <w:rPr>
+          <w:lang w:val="pl-PL"/>
+        </w:rPr>
+        <w:t>. Aplikacja służy do przeglądania i dodawania ogłoszeń motoryzacyjnych. Posiada ona funkcjona</w:t>
       </w:r>
       <w:r>
         <w:rPr>
@@ -419,7 +520,21 @@
         <w:rPr>
           <w:lang w:val="pl-PL"/>
         </w:rPr>
-        <w:t>Funkcjonalności dla użytkownika zalogowanego: przeglądanie i przeszukiwanie ogłoszeń, dostęp do panelu użytkownika, dodawanie, modyfikacja i usuwanie własnych ogłoszeń.  Dedykowana jest dla firmy, która chce zrobić konkurencję otomoto, dzięki mniejszym cenom za udostępnienie ogłoszenia.</w:t>
+        <w:t xml:space="preserve">Funkcjonalności dla użytkownika zalogowanego: przeglądanie i przeszukiwanie ogłoszeń, dostęp do panelu użytkownika, dodawanie, modyfikacja i usuwanie własnych ogłoszeń.  Dedykowana jest dla firmy, która chce zrobić konkurencję </w:t>
+      </w:r>
+      <w:proofErr w:type="spellStart"/>
+      <w:r>
+        <w:rPr>
+          <w:lang w:val="pl-PL"/>
+        </w:rPr>
+        <w:t>otomoto</w:t>
+      </w:r>
+      <w:proofErr w:type="spellEnd"/>
+      <w:r>
+        <w:rPr>
+          <w:lang w:val="pl-PL"/>
+        </w:rPr>
+        <w:t>, dzięki mniejszym cenom za udostępnienie ogłoszenia.</w:t>
       </w:r>
     </w:p>
     <w:p>
@@ -559,8 +674,16 @@
               <w:rPr>
                 <w:lang w:val="pl-PL"/>
               </w:rPr>
-              <w:t>-konta premium</w:t>
+              <w:t xml:space="preserve">-konta </w:t>
             </w:r>
+            <w:proofErr w:type="spellStart"/>
+            <w:r>
+              <w:rPr>
+                <w:lang w:val="pl-PL"/>
+              </w:rPr>
+              <w:t>premium</w:t>
+            </w:r>
+            <w:proofErr w:type="spellEnd"/>
           </w:p>
           <w:p>
             <w:pPr>
@@ -746,7 +869,21 @@
               <w:rPr>
                 <w:lang w:val="pl-PL"/>
               </w:rPr>
-              <w:t>-mało aplikacji konkurencyjnych dla otomoto (nie każdemu mu się podobać)</w:t>
+              <w:t xml:space="preserve">-mało aplikacji konkurencyjnych dla </w:t>
+            </w:r>
+            <w:proofErr w:type="spellStart"/>
+            <w:r>
+              <w:rPr>
+                <w:lang w:val="pl-PL"/>
+              </w:rPr>
+              <w:t>otomoto</w:t>
+            </w:r>
+            <w:proofErr w:type="spellEnd"/>
+            <w:r>
+              <w:rPr>
+                <w:lang w:val="pl-PL"/>
+              </w:rPr>
+              <w:t xml:space="preserve"> (nie każdemu mu się podobać)</w:t>
             </w:r>
           </w:p>
           <w:p>
@@ -887,7 +1024,27 @@
           <w:sz w:val="22"/>
           <w:szCs w:val="22"/>
         </w:rPr>
-        <w:t xml:space="preserve">User history: </w:t>
+        <w:t xml:space="preserve">User </w:t>
+      </w:r>
+      <w:proofErr w:type="spellStart"/>
+      <w:r>
+        <w:rPr>
+          <w:b/>
+          <w:bCs/>
+          <w:sz w:val="22"/>
+          <w:szCs w:val="22"/>
+        </w:rPr>
+        <w:t>history</w:t>
+      </w:r>
+      <w:proofErr w:type="spellEnd"/>
+      <w:r>
+        <w:rPr>
+          <w:b/>
+          <w:bCs/>
+          <w:sz w:val="22"/>
+          <w:szCs w:val="22"/>
+        </w:rPr>
+        <w:t xml:space="preserve">: </w:t>
       </w:r>
     </w:p>
     <w:p>
@@ -2391,7 +2548,49 @@
         <w:rPr>
           <w:lang w:val="pl-PL"/>
         </w:rPr>
-        <w:t>Cross-origin resource sharing (w skrócie CORS) – mechanizm umożliwiający współdzielenie zasobów pomiędzy serwerami znajdującymi się w różnych domenach. Ściślej rzecz biorąc chodzi o możliwość wykonywania żądań AJAX między takimi serwerami przy zachowaniu pewnych ograniczeń co do dopuszczalnego źródła żądania.</w:t>
+        <w:t>Cross-</w:t>
+      </w:r>
+      <w:proofErr w:type="spellStart"/>
+      <w:r>
+        <w:rPr>
+          <w:lang w:val="pl-PL"/>
+        </w:rPr>
+        <w:t>origin</w:t>
+      </w:r>
+      <w:proofErr w:type="spellEnd"/>
+      <w:r>
+        <w:rPr>
+          <w:lang w:val="pl-PL"/>
+        </w:rPr>
+        <w:t xml:space="preserve"> </w:t>
+      </w:r>
+      <w:proofErr w:type="spellStart"/>
+      <w:r>
+        <w:rPr>
+          <w:lang w:val="pl-PL"/>
+        </w:rPr>
+        <w:t>resource</w:t>
+      </w:r>
+      <w:proofErr w:type="spellEnd"/>
+      <w:r>
+        <w:rPr>
+          <w:lang w:val="pl-PL"/>
+        </w:rPr>
+        <w:t xml:space="preserve"> </w:t>
+      </w:r>
+      <w:proofErr w:type="spellStart"/>
+      <w:r>
+        <w:rPr>
+          <w:lang w:val="pl-PL"/>
+        </w:rPr>
+        <w:t>sharing</w:t>
+      </w:r>
+      <w:proofErr w:type="spellEnd"/>
+      <w:r>
+        <w:rPr>
+          <w:lang w:val="pl-PL"/>
+        </w:rPr>
+        <w:t xml:space="preserve"> (w skrócie CORS) – mechanizm umożliwiający współdzielenie zasobów pomiędzy serwerami znajdującymi się w różnych domenach. Ściślej rzecz biorąc chodzi o możliwość wykonywania żądań AJAX między takimi serwerami przy zachowaniu pewnych ograniczeń co do dopuszczalnego źródła żądania.</w:t>
       </w:r>
     </w:p>
     <w:p>
@@ -2409,8 +2608,21 @@
         </w:rPr>
         <w:t xml:space="preserve">Wykorzystano w aplikacji przy filtrze uwierzytelnienia JWT. </w:t>
       </w:r>
-      <w:r>
-        <w:t>Łączy on aplikacje front-end z back-end.</w:t>
+      <w:proofErr w:type="spellStart"/>
+      <w:r>
+        <w:t>Łączy</w:t>
+      </w:r>
+      <w:proofErr w:type="spellEnd"/>
+      <w:r>
+        <w:t xml:space="preserve"> on </w:t>
+      </w:r>
+      <w:proofErr w:type="spellStart"/>
+      <w:r>
+        <w:t>aplikacje</w:t>
+      </w:r>
+      <w:proofErr w:type="spellEnd"/>
+      <w:r>
+        <w:t xml:space="preserve"> front-end z back-end.</w:t>
       </w:r>
     </w:p>
     <w:p>
@@ -2449,24 +2661,60 @@
         <w:rPr>
           <w:lang w:val="pl-PL"/>
         </w:rPr>
-        <w:t>(JSON Web Tokens) to otwarty standard (RFC 7519), który definiuje sposób wymiany danych między stronami w bezpieczny sposób poprzez obiekt JSON. Przesyłane informacje mogą być weryfikowane dzięki cyfrowemu podpisowi, który jest elementem tokenu.</w:t>
-      </w:r>
-    </w:p>
-    <w:p>
-      <w:pPr>
-        <w:pStyle w:val="Standard"/>
-        <w:spacing w:line="360" w:lineRule="auto"/>
-        <w:jc w:val="both"/>
-        <w:rPr>
-          <w:rFonts w:hint="eastAsia"/>
-          <w:lang w:val="pl-PL"/>
-        </w:rPr>
-      </w:pPr>
-      <w:r>
-        <w:rPr>
-          <w:lang w:val="pl-PL"/>
-        </w:rPr>
-        <w:t>Token JWT jest podpisany za pomocą sygnatury – algorytmem HMAC lub za pomocą klucza publicznego/prywatnego RSA lub ECDSA.</w:t>
+        <w:t xml:space="preserve">(JSON Web </w:t>
+      </w:r>
+      <w:proofErr w:type="spellStart"/>
+      <w:r>
+        <w:rPr>
+          <w:lang w:val="pl-PL"/>
+        </w:rPr>
+        <w:t>Tokens</w:t>
+      </w:r>
+      <w:proofErr w:type="spellEnd"/>
+      <w:r>
+        <w:rPr>
+          <w:lang w:val="pl-PL"/>
+        </w:rPr>
+        <w:t xml:space="preserve">) to otwarty standard (RFC 7519), który definiuje sposób wymiany danych między stronami w bezpieczny sposób poprzez obiekt JSON. Przesyłane informacje mogą być weryfikowane dzięki cyfrowemu podpisowi, który jest elementem </w:t>
+      </w:r>
+      <w:proofErr w:type="spellStart"/>
+      <w:r>
+        <w:rPr>
+          <w:lang w:val="pl-PL"/>
+        </w:rPr>
+        <w:t>tokenu</w:t>
+      </w:r>
+      <w:proofErr w:type="spellEnd"/>
+      <w:r>
+        <w:rPr>
+          <w:lang w:val="pl-PL"/>
+        </w:rPr>
+        <w:t>.</w:t>
+      </w:r>
+    </w:p>
+    <w:p>
+      <w:pPr>
+        <w:pStyle w:val="Standard"/>
+        <w:spacing w:line="360" w:lineRule="auto"/>
+        <w:jc w:val="both"/>
+        <w:rPr>
+          <w:rFonts w:hint="eastAsia"/>
+          <w:lang w:val="pl-PL"/>
+        </w:rPr>
+      </w:pPr>
+      <w:proofErr w:type="spellStart"/>
+      <w:r>
+        <w:rPr>
+          <w:lang w:val="pl-PL"/>
+        </w:rPr>
+        <w:t>Token</w:t>
+      </w:r>
+      <w:proofErr w:type="spellEnd"/>
+      <w:r>
+        <w:rPr>
+          <w:lang w:val="pl-PL"/>
+        </w:rPr>
+        <w:t xml:space="preserve"> JWT jest podpisany za pomocą sygnatury – algorytmem HMAC lub za pomocą klucza publicznego/prywatnego RSA lub ECDSA.</w:t>
       </w:r>
     </w:p>
     <w:p>
@@ -2560,7 +2808,21 @@
         <w:rPr>
           <w:lang w:val="pl-PL"/>
         </w:rPr>
-        <w:t>JWT w swojej wynikowej postaci (jako token) składa się z trzech części oddzielonych od siebie kropkami.</w:t>
+        <w:t xml:space="preserve">JWT w swojej wynikowej postaci (jako </w:t>
+      </w:r>
+      <w:proofErr w:type="spellStart"/>
+      <w:r>
+        <w:rPr>
+          <w:lang w:val="pl-PL"/>
+        </w:rPr>
+        <w:t>token</w:t>
+      </w:r>
+      <w:proofErr w:type="spellEnd"/>
+      <w:r>
+        <w:rPr>
+          <w:lang w:val="pl-PL"/>
+        </w:rPr>
+        <w:t>) składa się z trzech części oddzielonych od siebie kropkami.</w:t>
       </w:r>
     </w:p>
     <w:p>
@@ -2601,6 +2863,7 @@
           <w:lang w:val="pl-PL"/>
         </w:rPr>
       </w:pPr>
+      <w:proofErr w:type="spellStart"/>
       <w:r>
         <w:rPr>
           <w:rFonts w:hint="eastAsia"/>
@@ -2614,6 +2877,7 @@
         </w:rPr>
         <w:t>aa.bb.ccc</w:t>
       </w:r>
+      <w:proofErr w:type="spellEnd"/>
     </w:p>
     <w:p>
       <w:pPr>
@@ -2664,7 +2928,21 @@
           <w:lang w:val="pl-PL"/>
         </w:rPr>
         <w:tab/>
-        <w:t>Nagłówek (Header)</w:t>
+        <w:t>Nagłówek (</w:t>
+      </w:r>
+      <w:proofErr w:type="spellStart"/>
+      <w:r>
+        <w:rPr>
+          <w:lang w:val="pl-PL"/>
+        </w:rPr>
+        <w:t>Header</w:t>
+      </w:r>
+      <w:proofErr w:type="spellEnd"/>
+      <w:r>
+        <w:rPr>
+          <w:lang w:val="pl-PL"/>
+        </w:rPr>
+        <w:t>)</w:t>
       </w:r>
     </w:p>
     <w:p>
@@ -2688,7 +2966,21 @@
           <w:lang w:val="pl-PL"/>
         </w:rPr>
         <w:tab/>
-        <w:t>Zawartość (Payload)</w:t>
+        <w:t>Zawartość (</w:t>
+      </w:r>
+      <w:proofErr w:type="spellStart"/>
+      <w:r>
+        <w:rPr>
+          <w:lang w:val="pl-PL"/>
+        </w:rPr>
+        <w:t>Payload</w:t>
+      </w:r>
+      <w:proofErr w:type="spellEnd"/>
+      <w:r>
+        <w:rPr>
+          <w:lang w:val="pl-PL"/>
+        </w:rPr>
+        <w:t>)</w:t>
       </w:r>
     </w:p>
     <w:p>
@@ -2712,26 +3004,41 @@
           <w:lang w:val="pl-PL"/>
         </w:rPr>
         <w:tab/>
-        <w:t>Sygnatura (Signature)</w:t>
-      </w:r>
-    </w:p>
-    <w:p>
-      <w:pPr>
-        <w:pStyle w:val="Standard"/>
-        <w:spacing w:line="360" w:lineRule="auto"/>
-        <w:jc w:val="both"/>
-        <w:rPr>
-          <w:rFonts w:hint="eastAsia"/>
-          <w:lang w:val="pl-PL"/>
-        </w:rPr>
-      </w:pPr>
-    </w:p>
-    <w:p>
-      <w:pPr>
-        <w:pStyle w:val="Standard"/>
-        <w:spacing w:line="360" w:lineRule="auto"/>
-        <w:jc w:val="both"/>
-        <w:rPr>
+        <w:t>Sygnatura (</w:t>
+      </w:r>
+      <w:proofErr w:type="spellStart"/>
+      <w:r>
+        <w:rPr>
+          <w:lang w:val="pl-PL"/>
+        </w:rPr>
+        <w:t>Signature</w:t>
+      </w:r>
+      <w:proofErr w:type="spellEnd"/>
+      <w:r>
+        <w:rPr>
+          <w:lang w:val="pl-PL"/>
+        </w:rPr>
+        <w:t>)</w:t>
+      </w:r>
+    </w:p>
+    <w:p>
+      <w:pPr>
+        <w:pStyle w:val="Standard"/>
+        <w:spacing w:line="360" w:lineRule="auto"/>
+        <w:jc w:val="both"/>
+        <w:rPr>
+          <w:rFonts w:hint="eastAsia"/>
+          <w:lang w:val="pl-PL"/>
+        </w:rPr>
+      </w:pPr>
+    </w:p>
+    <w:p>
+      <w:pPr>
+        <w:pStyle w:val="Standard"/>
+        <w:spacing w:line="360" w:lineRule="auto"/>
+        <w:jc w:val="both"/>
+        <w:rPr>
+          <w:rFonts w:hint="eastAsia"/>
           <w:lang w:val="pl-PL"/>
         </w:rPr>
       </w:pPr>
@@ -2745,30 +3052,145 @@
         <w:rPr>
           <w:lang w:val="pl-PL"/>
         </w:rPr>
-        <w:t>JWT). Po dekodowaniu wiadomości o konkretny algorytm hashujący z wykorzystaniem klucza, następuje sprawdzenie poprawności credentiali z zapisanymi na bazie danych. Dodatkowo hasła na bazie danych również są zahashowane algorytmem tym samym co generowanie podpisu JWT. Po poprawnym przejściu procesu weryfikacji, żądanie dostaje uprawnienia do korzystania z usług. Dodatkowo podczas procesu uwierzytelnienia, następuję określenie roli i uprawnień danego żądania.</w:t>
-      </w:r>
-    </w:p>
-    <w:p>
-      <w:pPr>
-        <w:pStyle w:val="Standard"/>
-        <w:spacing w:line="360" w:lineRule="auto"/>
-        <w:jc w:val="both"/>
-        <w:rPr>
-          <w:lang w:val="pl-PL"/>
-        </w:rPr>
-      </w:pPr>
-    </w:p>
-    <w:p>
-      <w:pPr>
-        <w:pStyle w:val="Standard"/>
-        <w:spacing w:line="360" w:lineRule="auto"/>
-        <w:jc w:val="both"/>
-        <w:rPr>
-          <w:lang w:val="pl-PL"/>
-        </w:rPr>
-      </w:pPr>
-      <w:r>
-        <w:rPr>
+        <w:t xml:space="preserve">JWT). Po dekodowaniu wiadomości o konkretny algorytm </w:t>
+      </w:r>
+      <w:proofErr w:type="spellStart"/>
+      <w:r>
+        <w:rPr>
+          <w:lang w:val="pl-PL"/>
+        </w:rPr>
+        <w:t>hashujący</w:t>
+      </w:r>
+      <w:proofErr w:type="spellEnd"/>
+      <w:r>
+        <w:rPr>
+          <w:lang w:val="pl-PL"/>
+        </w:rPr>
+        <w:t xml:space="preserve"> z wykorzystaniem klucza, następuje sprawdzenie poprawności </w:t>
+      </w:r>
+      <w:proofErr w:type="spellStart"/>
+      <w:r>
+        <w:rPr>
+          <w:lang w:val="pl-PL"/>
+        </w:rPr>
+        <w:t>credentiali</w:t>
+      </w:r>
+      <w:proofErr w:type="spellEnd"/>
+      <w:r>
+        <w:rPr>
+          <w:lang w:val="pl-PL"/>
+        </w:rPr>
+        <w:t xml:space="preserve"> z zapisanymi na bazie danych. Dodatkowo hasła na bazie danych również są </w:t>
+      </w:r>
+      <w:proofErr w:type="spellStart"/>
+      <w:r>
+        <w:rPr>
+          <w:lang w:val="pl-PL"/>
+        </w:rPr>
+        <w:t>zahashowane</w:t>
+      </w:r>
+      <w:proofErr w:type="spellEnd"/>
+      <w:r>
+        <w:rPr>
+          <w:lang w:val="pl-PL"/>
+        </w:rPr>
+        <w:t xml:space="preserve"> algorytmem tym samym co generowanie podpisu JWT. Po poprawnym przejściu procesu weryfikacji, żądanie dostaje uprawnienia do korzystania z usług. Dodatkowo podczas procesu uwierzytelnienia, następuję określenie roli i uprawnień danego żądania.</w:t>
+      </w:r>
+    </w:p>
+    <w:p>
+      <w:pPr>
+        <w:pStyle w:val="Standard"/>
+        <w:spacing w:line="360" w:lineRule="auto"/>
+        <w:jc w:val="both"/>
+        <w:rPr>
+          <w:lang w:val="pl-PL"/>
+        </w:rPr>
+      </w:pPr>
+    </w:p>
+    <w:p>
+      <w:pPr>
+        <w:pStyle w:val="Standard"/>
+        <w:spacing w:line="360" w:lineRule="auto"/>
+        <w:jc w:val="both"/>
+        <w:rPr>
+          <w:lang w:val="pl-PL"/>
+        </w:rPr>
+      </w:pPr>
+    </w:p>
+    <w:p>
+      <w:pPr>
+        <w:pStyle w:val="Standard"/>
+        <w:spacing w:line="360" w:lineRule="auto"/>
+        <w:jc w:val="both"/>
+        <w:rPr>
+          <w:lang w:val="pl-PL"/>
+        </w:rPr>
+      </w:pPr>
+    </w:p>
+    <w:p>
+      <w:pPr>
+        <w:pStyle w:val="Standard"/>
+        <w:spacing w:line="360" w:lineRule="auto"/>
+        <w:jc w:val="both"/>
+        <w:rPr>
+          <w:lang w:val="pl-PL"/>
+        </w:rPr>
+      </w:pPr>
+    </w:p>
+    <w:p>
+      <w:pPr>
+        <w:pStyle w:val="Standard"/>
+        <w:spacing w:line="360" w:lineRule="auto"/>
+        <w:jc w:val="both"/>
+        <w:rPr>
+          <w:lang w:val="pl-PL"/>
+        </w:rPr>
+      </w:pPr>
+    </w:p>
+    <w:p>
+      <w:pPr>
+        <w:pStyle w:val="Standard"/>
+        <w:spacing w:line="360" w:lineRule="auto"/>
+        <w:jc w:val="both"/>
+        <w:rPr>
+          <w:lang w:val="pl-PL"/>
+        </w:rPr>
+      </w:pPr>
+    </w:p>
+    <w:p>
+      <w:pPr>
+        <w:pStyle w:val="Standard"/>
+        <w:spacing w:line="360" w:lineRule="auto"/>
+        <w:jc w:val="both"/>
+        <w:rPr>
+          <w:lang w:val="pl-PL"/>
+        </w:rPr>
+      </w:pPr>
+    </w:p>
+    <w:p>
+      <w:pPr>
+        <w:pStyle w:val="Standard"/>
+        <w:spacing w:line="360" w:lineRule="auto"/>
+        <w:jc w:val="both"/>
+        <w:rPr>
+          <w:rFonts w:hint="eastAsia"/>
+          <w:lang w:val="pl-PL"/>
+        </w:rPr>
+      </w:pPr>
+    </w:p>
+    <w:p>
+      <w:pPr>
+        <w:pStyle w:val="Standard"/>
+        <w:spacing w:line="360" w:lineRule="auto"/>
+        <w:jc w:val="both"/>
+        <w:rPr>
+          <w:b/>
+          <w:lang w:val="pl-PL"/>
+        </w:rPr>
+      </w:pPr>
+      <w:r>
+        <w:rPr>
+          <w:b/>
           <w:lang w:val="pl-PL"/>
         </w:rPr>
         <w:t>Diagramy UML</w:t>
@@ -2780,16 +3202,18 @@
         <w:spacing w:line="360" w:lineRule="auto"/>
         <w:jc w:val="both"/>
         <w:rPr>
-          <w:lang w:val="pl-PL"/>
-        </w:rPr>
-      </w:pPr>
-    </w:p>
-    <w:p>
-      <w:pPr>
-        <w:pStyle w:val="Standard"/>
-        <w:spacing w:line="360" w:lineRule="auto"/>
-        <w:jc w:val="both"/>
-        <w:rPr>
+          <w:rFonts w:hint="eastAsia"/>
+          <w:lang w:val="pl-PL"/>
+        </w:rPr>
+      </w:pPr>
+    </w:p>
+    <w:p>
+      <w:pPr>
+        <w:pStyle w:val="Standard"/>
+        <w:spacing w:line="360" w:lineRule="auto"/>
+        <w:jc w:val="both"/>
+        <w:rPr>
+          <w:rFonts w:hint="eastAsia"/>
           <w:lang w:val="pl-PL"/>
         </w:rPr>
       </w:pPr>
@@ -2822,7 +3246,6 @@
           <w:noProof/>
           <w:lang w:val="pl-PL" w:eastAsia="pl-PL" w:bidi="ar-SA"/>
         </w:rPr>
-        <w:lastRenderedPageBreak/>
         <w:drawing>
           <wp:anchor distT="0" distB="0" distL="114300" distR="114300" simplePos="0" relativeHeight="251661312" behindDoc="0" locked="0" layoutInCell="1" allowOverlap="1" wp14:anchorId="0FA891B2" wp14:editId="500AF529">
             <wp:simplePos x="0" y="0"/>
@@ -2885,127 +3308,111 @@
     <w:p>
       <w:pPr>
         <w:rPr>
-          <w:rFonts w:hint="eastAsia"/>
-          <w:lang w:val="pl-PL" w:eastAsia="zh-CN" w:bidi="hi-IN"/>
-        </w:rPr>
-      </w:pPr>
-    </w:p>
-    <w:p>
-      <w:pPr>
-        <w:rPr>
-          <w:rFonts w:hint="eastAsia"/>
-          <w:lang w:val="pl-PL" w:eastAsia="zh-CN" w:bidi="hi-IN"/>
-        </w:rPr>
-      </w:pPr>
-    </w:p>
-    <w:p>
-      <w:pPr>
-        <w:rPr>
-          <w:rFonts w:hint="eastAsia"/>
-          <w:lang w:val="pl-PL" w:eastAsia="zh-CN" w:bidi="hi-IN"/>
-        </w:rPr>
-      </w:pPr>
-    </w:p>
-    <w:p>
-      <w:pPr>
-        <w:rPr>
-          <w:rFonts w:hint="eastAsia"/>
-          <w:lang w:val="pl-PL" w:eastAsia="zh-CN" w:bidi="hi-IN"/>
-        </w:rPr>
-      </w:pPr>
-    </w:p>
-    <w:p>
-      <w:pPr>
-        <w:rPr>
-          <w:rFonts w:hint="eastAsia"/>
-          <w:lang w:val="pl-PL" w:eastAsia="zh-CN" w:bidi="hi-IN"/>
-        </w:rPr>
-      </w:pPr>
-    </w:p>
-    <w:p>
-      <w:pPr>
-        <w:rPr>
-          <w:rFonts w:hint="eastAsia"/>
-          <w:lang w:val="pl-PL" w:eastAsia="zh-CN" w:bidi="hi-IN"/>
-        </w:rPr>
-      </w:pPr>
-    </w:p>
-    <w:p>
-      <w:pPr>
-        <w:rPr>
-          <w:rFonts w:hint="eastAsia"/>
-          <w:lang w:val="pl-PL" w:eastAsia="zh-CN" w:bidi="hi-IN"/>
-        </w:rPr>
-      </w:pPr>
-    </w:p>
-    <w:p>
-      <w:pPr>
-        <w:rPr>
-          <w:rFonts w:hint="eastAsia"/>
-          <w:lang w:val="pl-PL" w:eastAsia="zh-CN" w:bidi="hi-IN"/>
-        </w:rPr>
-      </w:pPr>
-    </w:p>
-    <w:p>
-      <w:pPr>
-        <w:rPr>
-          <w:rFonts w:hint="eastAsia"/>
-          <w:lang w:val="pl-PL" w:eastAsia="zh-CN" w:bidi="hi-IN"/>
-        </w:rPr>
-      </w:pPr>
-    </w:p>
-    <w:p>
-      <w:pPr>
-        <w:rPr>
-          <w:rFonts w:hint="eastAsia"/>
-          <w:lang w:val="pl-PL" w:eastAsia="zh-CN" w:bidi="hi-IN"/>
-        </w:rPr>
-      </w:pPr>
-    </w:p>
-    <w:p>
-      <w:pPr>
-        <w:rPr>
-          <w:rFonts w:hint="eastAsia"/>
-          <w:lang w:val="pl-PL" w:eastAsia="zh-CN" w:bidi="hi-IN"/>
-        </w:rPr>
-      </w:pPr>
-    </w:p>
-    <w:p>
-      <w:pPr>
-        <w:rPr>
-          <w:rFonts w:hint="eastAsia"/>
-          <w:lang w:val="pl-PL" w:eastAsia="zh-CN" w:bidi="hi-IN"/>
-        </w:rPr>
-      </w:pPr>
-    </w:p>
-    <w:p>
-      <w:pPr>
-        <w:rPr>
-          <w:rFonts w:hint="eastAsia"/>
-          <w:lang w:val="pl-PL" w:eastAsia="zh-CN" w:bidi="hi-IN"/>
-        </w:rPr>
-      </w:pPr>
-    </w:p>
-    <w:p>
-      <w:pPr>
-        <w:rPr>
-          <w:rFonts w:hint="eastAsia"/>
-          <w:lang w:val="pl-PL" w:eastAsia="zh-CN" w:bidi="hi-IN"/>
-        </w:rPr>
-      </w:pPr>
-    </w:p>
-    <w:p>
-      <w:pPr>
-        <w:rPr>
-          <w:rFonts w:hint="eastAsia"/>
-          <w:lang w:val="pl-PL" w:eastAsia="zh-CN" w:bidi="hi-IN"/>
-        </w:rPr>
-      </w:pPr>
-    </w:p>
-    <w:p>
-      <w:pPr>
-        <w:rPr>
-          <w:rFonts w:hint="eastAsia"/>
+          <w:lang w:val="pl-PL" w:eastAsia="zh-CN" w:bidi="hi-IN"/>
+        </w:rPr>
+      </w:pPr>
+    </w:p>
+    <w:p>
+      <w:pPr>
+        <w:rPr>
+          <w:lang w:val="pl-PL" w:eastAsia="zh-CN" w:bidi="hi-IN"/>
+        </w:rPr>
+      </w:pPr>
+    </w:p>
+    <w:p>
+      <w:pPr>
+        <w:rPr>
+          <w:lang w:val="pl-PL" w:eastAsia="zh-CN" w:bidi="hi-IN"/>
+        </w:rPr>
+      </w:pPr>
+    </w:p>
+    <w:p>
+      <w:pPr>
+        <w:rPr>
+          <w:lang w:val="pl-PL" w:eastAsia="zh-CN" w:bidi="hi-IN"/>
+        </w:rPr>
+      </w:pPr>
+    </w:p>
+    <w:p>
+      <w:pPr>
+        <w:rPr>
+          <w:lang w:val="pl-PL" w:eastAsia="zh-CN" w:bidi="hi-IN"/>
+        </w:rPr>
+      </w:pPr>
+    </w:p>
+    <w:p>
+      <w:pPr>
+        <w:rPr>
+          <w:lang w:val="pl-PL" w:eastAsia="zh-CN" w:bidi="hi-IN"/>
+        </w:rPr>
+      </w:pPr>
+    </w:p>
+    <w:p>
+      <w:pPr>
+        <w:rPr>
+          <w:lang w:val="pl-PL" w:eastAsia="zh-CN" w:bidi="hi-IN"/>
+        </w:rPr>
+      </w:pPr>
+    </w:p>
+    <w:p>
+      <w:pPr>
+        <w:rPr>
+          <w:lang w:val="pl-PL" w:eastAsia="zh-CN" w:bidi="hi-IN"/>
+        </w:rPr>
+      </w:pPr>
+    </w:p>
+    <w:p>
+      <w:pPr>
+        <w:rPr>
+          <w:lang w:val="pl-PL" w:eastAsia="zh-CN" w:bidi="hi-IN"/>
+        </w:rPr>
+      </w:pPr>
+    </w:p>
+    <w:p>
+      <w:pPr>
+        <w:rPr>
+          <w:lang w:val="pl-PL" w:eastAsia="zh-CN" w:bidi="hi-IN"/>
+        </w:rPr>
+      </w:pPr>
+    </w:p>
+    <w:p>
+      <w:pPr>
+        <w:rPr>
+          <w:lang w:val="pl-PL" w:eastAsia="zh-CN" w:bidi="hi-IN"/>
+        </w:rPr>
+      </w:pPr>
+    </w:p>
+    <w:p>
+      <w:pPr>
+        <w:rPr>
+          <w:lang w:val="pl-PL" w:eastAsia="zh-CN" w:bidi="hi-IN"/>
+        </w:rPr>
+      </w:pPr>
+    </w:p>
+    <w:p>
+      <w:pPr>
+        <w:rPr>
+          <w:lang w:val="pl-PL" w:eastAsia="zh-CN" w:bidi="hi-IN"/>
+        </w:rPr>
+      </w:pPr>
+    </w:p>
+    <w:p>
+      <w:pPr>
+        <w:rPr>
+          <w:lang w:val="pl-PL" w:eastAsia="zh-CN" w:bidi="hi-IN"/>
+        </w:rPr>
+      </w:pPr>
+    </w:p>
+    <w:p>
+      <w:pPr>
+        <w:rPr>
+          <w:lang w:val="pl-PL" w:eastAsia="zh-CN" w:bidi="hi-IN"/>
+        </w:rPr>
+      </w:pPr>
+    </w:p>
+    <w:p>
+      <w:pPr>
+        <w:rPr>
           <w:lang w:val="pl-PL" w:eastAsia="zh-CN" w:bidi="hi-IN"/>
         </w:rPr>
       </w:pPr>
@@ -3014,21 +3421,92 @@
       <w:pPr>
         <w:jc w:val="right"/>
         <w:rPr>
-          <w:rFonts w:hint="eastAsia"/>
-          <w:lang w:val="pl-PL" w:eastAsia="zh-CN" w:bidi="hi-IN"/>
-        </w:rPr>
-      </w:pPr>
-    </w:p>
-    <w:p>
-      <w:pPr>
-        <w:rPr>
-          <w:lang w:val="pl-PL" w:eastAsia="zh-CN" w:bidi="hi-IN"/>
-        </w:rPr>
-      </w:pPr>
-      <w:r>
-        <w:rPr>
-          <w:lang w:val="pl-PL" w:eastAsia="zh-CN" w:bidi="hi-IN"/>
-        </w:rPr>
+          <w:lang w:val="pl-PL" w:eastAsia="zh-CN" w:bidi="hi-IN"/>
+        </w:rPr>
+      </w:pPr>
+    </w:p>
+    <w:p>
+      <w:pPr>
+        <w:jc w:val="right"/>
+        <w:rPr>
+          <w:lang w:val="pl-PL" w:eastAsia="zh-CN" w:bidi="hi-IN"/>
+        </w:rPr>
+      </w:pPr>
+    </w:p>
+    <w:p>
+      <w:pPr>
+        <w:jc w:val="right"/>
+        <w:rPr>
+          <w:lang w:val="pl-PL" w:eastAsia="zh-CN" w:bidi="hi-IN"/>
+        </w:rPr>
+      </w:pPr>
+    </w:p>
+    <w:p>
+      <w:pPr>
+        <w:jc w:val="right"/>
+        <w:rPr>
+          <w:lang w:val="pl-PL" w:eastAsia="zh-CN" w:bidi="hi-IN"/>
+        </w:rPr>
+      </w:pPr>
+    </w:p>
+    <w:p>
+      <w:pPr>
+        <w:jc w:val="right"/>
+        <w:rPr>
+          <w:lang w:val="pl-PL" w:eastAsia="zh-CN" w:bidi="hi-IN"/>
+        </w:rPr>
+      </w:pPr>
+    </w:p>
+    <w:p>
+      <w:pPr>
+        <w:jc w:val="right"/>
+        <w:rPr>
+          <w:lang w:val="pl-PL" w:eastAsia="zh-CN" w:bidi="hi-IN"/>
+        </w:rPr>
+      </w:pPr>
+    </w:p>
+    <w:p>
+      <w:pPr>
+        <w:jc w:val="right"/>
+        <w:rPr>
+          <w:lang w:val="pl-PL" w:eastAsia="zh-CN" w:bidi="hi-IN"/>
+        </w:rPr>
+      </w:pPr>
+    </w:p>
+    <w:p>
+      <w:pPr>
+        <w:jc w:val="right"/>
+        <w:rPr>
+          <w:lang w:val="pl-PL" w:eastAsia="zh-CN" w:bidi="hi-IN"/>
+        </w:rPr>
+      </w:pPr>
+    </w:p>
+    <w:p>
+      <w:pPr>
+        <w:jc w:val="right"/>
+        <w:rPr>
+          <w:lang w:val="pl-PL" w:eastAsia="zh-CN" w:bidi="hi-IN"/>
+        </w:rPr>
+      </w:pPr>
+    </w:p>
+    <w:p>
+      <w:pPr>
+        <w:rPr>
+          <w:lang w:val="pl-PL" w:eastAsia="zh-CN" w:bidi="hi-IN"/>
+        </w:rPr>
+      </w:pPr>
+    </w:p>
+    <w:p>
+      <w:pPr>
+        <w:rPr>
+          <w:lang w:val="pl-PL" w:eastAsia="zh-CN" w:bidi="hi-IN"/>
+        </w:rPr>
+      </w:pPr>
+      <w:r>
+        <w:rPr>
+          <w:lang w:val="pl-PL" w:eastAsia="zh-CN" w:bidi="hi-IN"/>
+        </w:rPr>
+        <w:lastRenderedPageBreak/>
         <w:t>Diagram klas:</w:t>
       </w:r>
     </w:p>
@@ -3043,7 +3521,6 @@
           <w:noProof/>
           <w:lang w:val="pl-PL" w:eastAsia="pl-PL"/>
         </w:rPr>
-        <w:lastRenderedPageBreak/>
         <w:drawing>
           <wp:inline distT="0" distB="0" distL="0" distR="0" wp14:anchorId="79F77B2D" wp14:editId="2BAAA51E">
             <wp:extent cx="5760720" cy="5584190"/>
@@ -3091,14 +3568,87 @@
     </w:p>
     <w:p>
       <w:pPr>
-        <w:rPr>
-          <w:lang w:val="pl-PL" w:eastAsia="zh-CN" w:bidi="hi-IN"/>
-        </w:rPr>
-      </w:pPr>
-      <w:r>
-        <w:rPr>
-          <w:lang w:val="pl-PL" w:eastAsia="zh-CN" w:bidi="hi-IN"/>
-        </w:rPr>
+        <w:jc w:val="right"/>
+        <w:rPr>
+          <w:lang w:val="pl-PL" w:eastAsia="zh-CN" w:bidi="hi-IN"/>
+        </w:rPr>
+      </w:pPr>
+    </w:p>
+    <w:p>
+      <w:pPr>
+        <w:jc w:val="right"/>
+        <w:rPr>
+          <w:lang w:val="pl-PL" w:eastAsia="zh-CN" w:bidi="hi-IN"/>
+        </w:rPr>
+      </w:pPr>
+    </w:p>
+    <w:p>
+      <w:pPr>
+        <w:jc w:val="right"/>
+        <w:rPr>
+          <w:lang w:val="pl-PL" w:eastAsia="zh-CN" w:bidi="hi-IN"/>
+        </w:rPr>
+      </w:pPr>
+    </w:p>
+    <w:p>
+      <w:pPr>
+        <w:jc w:val="right"/>
+        <w:rPr>
+          <w:lang w:val="pl-PL" w:eastAsia="zh-CN" w:bidi="hi-IN"/>
+        </w:rPr>
+      </w:pPr>
+    </w:p>
+    <w:p>
+      <w:pPr>
+        <w:jc w:val="right"/>
+        <w:rPr>
+          <w:lang w:val="pl-PL" w:eastAsia="zh-CN" w:bidi="hi-IN"/>
+        </w:rPr>
+      </w:pPr>
+    </w:p>
+    <w:p>
+      <w:pPr>
+        <w:jc w:val="right"/>
+        <w:rPr>
+          <w:lang w:val="pl-PL" w:eastAsia="zh-CN" w:bidi="hi-IN"/>
+        </w:rPr>
+      </w:pPr>
+    </w:p>
+    <w:p>
+      <w:pPr>
+        <w:jc w:val="right"/>
+        <w:rPr>
+          <w:lang w:val="pl-PL" w:eastAsia="zh-CN" w:bidi="hi-IN"/>
+        </w:rPr>
+      </w:pPr>
+    </w:p>
+    <w:p>
+      <w:pPr>
+        <w:jc w:val="right"/>
+        <w:rPr>
+          <w:lang w:val="pl-PL" w:eastAsia="zh-CN" w:bidi="hi-IN"/>
+        </w:rPr>
+      </w:pPr>
+    </w:p>
+    <w:p>
+      <w:pPr>
+        <w:jc w:val="right"/>
+        <w:rPr>
+          <w:lang w:val="pl-PL" w:eastAsia="zh-CN" w:bidi="hi-IN"/>
+        </w:rPr>
+      </w:pPr>
+    </w:p>
+    <w:p>
+      <w:pPr>
+        <w:rPr>
+          <w:lang w:val="pl-PL" w:eastAsia="zh-CN" w:bidi="hi-IN"/>
+        </w:rPr>
+      </w:pPr>
+      <w:r>
+        <w:rPr>
+          <w:lang w:val="pl-PL" w:eastAsia="zh-CN" w:bidi="hi-IN"/>
+        </w:rPr>
+        <w:lastRenderedPageBreak/>
         <w:t>Diagram pakietów</w:t>
       </w:r>
     </w:p>
@@ -3113,7 +3663,6 @@
           <w:noProof/>
           <w:lang w:val="pl-PL" w:eastAsia="pl-PL"/>
         </w:rPr>
-        <w:lastRenderedPageBreak/>
         <w:drawing>
           <wp:inline distT="0" distB="0" distL="0" distR="0" wp14:anchorId="7E2529F7" wp14:editId="72C7D48D">
             <wp:extent cx="5010150" cy="4705350"/>
@@ -3150,6 +3699,108 @@
           </wp:inline>
         </w:drawing>
       </w:r>
+    </w:p>
+    <w:p>
+      <w:pPr>
+        <w:rPr>
+          <w:lang w:val="pl-PL" w:eastAsia="zh-CN" w:bidi="hi-IN"/>
+        </w:rPr>
+      </w:pPr>
+      <w:r>
+        <w:rPr>
+          <w:lang w:val="pl-PL" w:eastAsia="zh-CN" w:bidi="hi-IN"/>
+        </w:rPr>
+        <w:t>Diagram wdrożeniowy</w:t>
+      </w:r>
+    </w:p>
+    <w:p>
+      <w:pPr>
+        <w:jc w:val="right"/>
+        <w:rPr>
+          <w:lang w:val="pl-PL" w:eastAsia="zh-CN" w:bidi="hi-IN"/>
+        </w:rPr>
+      </w:pPr>
+      <w:r>
+        <w:rPr>
+          <w:noProof/>
+          <w:lang w:val="pl-PL" w:eastAsia="zh-CN" w:bidi="hi-IN"/>
+        </w:rPr>
+        <w:drawing>
+          <wp:inline distT="0" distB="0" distL="0" distR="0" wp14:anchorId="2D614D0E" wp14:editId="563CC68C">
+            <wp:extent cx="5753100" cy="3414441"/>
+            <wp:effectExtent l="0" t="0" r="0" b="0"/>
+            <wp:docPr id="5" name="Obraz 5"/>
+            <wp:cNvGraphicFramePr>
+              <a:graphicFrameLocks xmlns:a="http://schemas.openxmlformats.org/drawingml/2006/main" noChangeAspect="1"/>
+            </wp:cNvGraphicFramePr>
+            <a:graphic xmlns:a="http://schemas.openxmlformats.org/drawingml/2006/main">
+              <a:graphicData uri="http://schemas.openxmlformats.org/drawingml/2006/picture">
+                <pic:pic xmlns:pic="http://schemas.openxmlformats.org/drawingml/2006/picture">
+                  <pic:nvPicPr>
+                    <pic:cNvPr id="0" name="Picture 1"/>
+                    <pic:cNvPicPr>
+                      <a:picLocks noChangeAspect="1" noChangeArrowheads="1"/>
+                    </pic:cNvPicPr>
+                  </pic:nvPicPr>
+                  <pic:blipFill>
+                    <a:blip r:embed="rId10">
+                      <a:extLst>
+                        <a:ext uri="{28A0092B-C50C-407E-A947-70E740481C1C}">
+                          <a14:useLocalDpi xmlns:a14="http://schemas.microsoft.com/office/drawing/2010/main" val="0"/>
+                        </a:ext>
+                      </a:extLst>
+                    </a:blip>
+                    <a:srcRect/>
+                    <a:stretch>
+                      <a:fillRect/>
+                    </a:stretch>
+                  </pic:blipFill>
+                  <pic:spPr bwMode="auto">
+                    <a:xfrm>
+                      <a:off x="0" y="0"/>
+                      <a:ext cx="5775721" cy="3427866"/>
+                    </a:xfrm>
+                    <a:prstGeom prst="rect">
+                      <a:avLst/>
+                    </a:prstGeom>
+                    <a:noFill/>
+                    <a:ln>
+                      <a:noFill/>
+                    </a:ln>
+                  </pic:spPr>
+                </pic:pic>
+              </a:graphicData>
+            </a:graphic>
+          </wp:inline>
+        </w:drawing>
+      </w:r>
+    </w:p>
+    <w:p>
+      <w:pPr>
+        <w:rPr>
+          <w:lang w:val="pl-PL" w:eastAsia="zh-CN" w:bidi="hi-IN"/>
+        </w:rPr>
+      </w:pPr>
+      <w:r>
+        <w:rPr>
+          <w:lang w:val="pl-PL" w:eastAsia="zh-CN" w:bidi="hi-IN"/>
+        </w:rPr>
+        <w:lastRenderedPageBreak/>
+        <w:t>Diagram struktur połączonych</w:t>
+      </w:r>
+    </w:p>
+    <w:p>
+      <w:pPr>
+        <w:rPr>
+          <w:lang w:val="pl-PL" w:eastAsia="zh-CN" w:bidi="hi-IN"/>
+        </w:rPr>
+      </w:pPr>
+      <w:r>
+        <w:rPr>
+          <w:lang w:val="pl-PL" w:eastAsia="zh-CN" w:bidi="hi-IN"/>
+        </w:rPr>
+        <w:t>Ze względu na duże podobieństwo do diagramu wdrożeniowego oraz brak wnoszenia użytecznych informacji został pominięty.</w:t>
+      </w:r>
       <w:bookmarkStart w:id="0" w:name="_GoBack"/>
       <w:bookmarkEnd w:id="0"/>
     </w:p>
@@ -3189,15 +3840,6 @@
       <w:pPr>
         <w:jc w:val="right"/>
         <w:rPr>
-          <w:lang w:val="pl-PL" w:eastAsia="zh-CN" w:bidi="hi-IN"/>
-        </w:rPr>
-      </w:pPr>
-    </w:p>
-    <w:p>
-      <w:pPr>
-        <w:jc w:val="right"/>
-        <w:rPr>
-          <w:rFonts w:hint="eastAsia"/>
           <w:lang w:val="pl-PL" w:eastAsia="zh-CN" w:bidi="hi-IN"/>
         </w:rPr>
       </w:pPr>
@@ -3213,7 +3855,7 @@
 </file>
 
 <file path=word/endnotes.xml><?xml version="1.0" encoding="utf-8"?>
-<w:endnotes xmlns:wpc="http://schemas.microsoft.com/office/word/2010/wordprocessingCanvas" xmlns:mc="http://schemas.openxmlformats.org/markup-compatibility/2006" xmlns:o="urn:schemas-microsoft-com:office:office" xmlns:r="http://schemas.openxmlformats.org/officeDocument/2006/relationships" xmlns:m="http://schemas.openxmlformats.org/officeDocument/2006/math" xmlns:v="urn:schemas-microsoft-com:vml" xmlns:wp14="http://schemas.microsoft.com/office/word/2010/wordprocessingDrawing" xmlns:wp="http://schemas.openxmlformats.org/drawingml/2006/wordprocessingDrawing" xmlns:w10="urn:schemas-microsoft-com:office:word" xmlns:w="http://schemas.openxmlformats.org/wordprocessingml/2006/main" xmlns:w14="http://schemas.microsoft.com/office/word/2010/wordml" xmlns:w15="http://schemas.microsoft.com/office/word/2012/wordml" xmlns:wpg="http://schemas.microsoft.com/office/word/2010/wordprocessingGroup" xmlns:wpi="http://schemas.microsoft.com/office/word/2010/wordprocessingInk" xmlns:wne="http://schemas.microsoft.com/office/word/2006/wordml" xmlns:wps="http://schemas.microsoft.com/office/word/2010/wordprocessingShape" mc:Ignorable="w14 w15 wp14">
+<w:endnotes xmlns:wpc="http://schemas.microsoft.com/office/word/2010/wordprocessingCanvas" xmlns:cx="http://schemas.microsoft.com/office/drawing/2014/chartex" xmlns:cx1="http://schemas.microsoft.com/office/drawing/2015/9/8/chartex" xmlns:cx2="http://schemas.microsoft.com/office/drawing/2015/10/21/chartex" xmlns:cx3="http://schemas.microsoft.com/office/drawing/2016/5/9/chartex" xmlns:cx4="http://schemas.microsoft.com/office/drawing/2016/5/10/chartex" xmlns:cx5="http://schemas.microsoft.com/office/drawing/2016/5/11/chartex" xmlns:cx6="http://schemas.microsoft.com/office/drawing/2016/5/12/chartex" xmlns:cx7="http://schemas.microsoft.com/office/drawing/2016/5/13/chartex" xmlns:cx8="http://schemas.microsoft.com/office/drawing/2016/5/14/chartex" xmlns:mc="http://schemas.openxmlformats.org/markup-compatibility/2006" xmlns:aink="http://schemas.microsoft.com/office/drawing/2016/ink" xmlns:am3d="http://schemas.microsoft.com/office/drawing/2017/model3d" xmlns:o="urn:schemas-microsoft-com:office:office" xmlns:r="http://schemas.openxmlformats.org/officeDocument/2006/relationships" xmlns:m="http://schemas.openxmlformats.org/officeDocument/2006/math" xmlns:v="urn:schemas-microsoft-com:vml" xmlns:wp14="http://schemas.microsoft.com/office/word/2010/wordprocessingDrawing" xmlns:wp="http://schemas.openxmlformats.org/drawingml/2006/wordprocessingDrawing" xmlns:w10="urn:schemas-microsoft-com:office:word" xmlns:w="http://schemas.openxmlformats.org/wordprocessingml/2006/main" xmlns:w14="http://schemas.microsoft.com/office/word/2010/wordml" xmlns:w15="http://schemas.microsoft.com/office/word/2012/wordml" xmlns:w16cid="http://schemas.microsoft.com/office/word/2016/wordml/cid" xmlns:w16se="http://schemas.microsoft.com/office/word/2015/wordml/symex" xmlns:wpg="http://schemas.microsoft.com/office/word/2010/wordprocessingGroup" xmlns:wpi="http://schemas.microsoft.com/office/word/2010/wordprocessingInk" xmlns:wne="http://schemas.microsoft.com/office/word/2006/wordml" xmlns:wps="http://schemas.microsoft.com/office/word/2010/wordprocessingShape" mc:Ignorable="w14 w15 w16se w16cid wp14">
   <w:endnote w:type="separator" w:id="-1">
     <w:p>
       <w:pPr>
@@ -3238,7 +3880,7 @@
 </file>
 
 <file path=word/footnotes.xml><?xml version="1.0" encoding="utf-8"?>
-<w:footnotes xmlns:wpc="http://schemas.microsoft.com/office/word/2010/wordprocessingCanvas" xmlns:mc="http://schemas.openxmlformats.org/markup-compatibility/2006" xmlns:o="urn:schemas-microsoft-com:office:office" xmlns:r="http://schemas.openxmlformats.org/officeDocument/2006/relationships" xmlns:m="http://schemas.openxmlformats.org/officeDocument/2006/math" xmlns:v="urn:schemas-microsoft-com:vml" xmlns:wp14="http://schemas.microsoft.com/office/word/2010/wordprocessingDrawing" xmlns:wp="http://schemas.openxmlformats.org/drawingml/2006/wordprocessingDrawing" xmlns:w10="urn:schemas-microsoft-com:office:word" xmlns:w="http://schemas.openxmlformats.org/wordprocessingml/2006/main" xmlns:w14="http://schemas.microsoft.com/office/word/2010/wordml" xmlns:w15="http://schemas.microsoft.com/office/word/2012/wordml" xmlns:wpg="http://schemas.microsoft.com/office/word/2010/wordprocessingGroup" xmlns:wpi="http://schemas.microsoft.com/office/word/2010/wordprocessingInk" xmlns:wne="http://schemas.microsoft.com/office/word/2006/wordml" xmlns:wps="http://schemas.microsoft.com/office/word/2010/wordprocessingShape" mc:Ignorable="w14 w15 wp14">
+<w:footnotes xmlns:wpc="http://schemas.microsoft.com/office/word/2010/wordprocessingCanvas" xmlns:cx="http://schemas.microsoft.com/office/drawing/2014/chartex" xmlns:cx1="http://schemas.microsoft.com/office/drawing/2015/9/8/chartex" xmlns:cx2="http://schemas.microsoft.com/office/drawing/2015/10/21/chartex" xmlns:cx3="http://schemas.microsoft.com/office/drawing/2016/5/9/chartex" xmlns:cx4="http://schemas.microsoft.com/office/drawing/2016/5/10/chartex" xmlns:cx5="http://schemas.microsoft.com/office/drawing/2016/5/11/chartex" xmlns:cx6="http://schemas.microsoft.com/office/drawing/2016/5/12/chartex" xmlns:cx7="http://schemas.microsoft.com/office/drawing/2016/5/13/chartex" xmlns:cx8="http://schemas.microsoft.com/office/drawing/2016/5/14/chartex" xmlns:mc="http://schemas.openxmlformats.org/markup-compatibility/2006" xmlns:aink="http://schemas.microsoft.com/office/drawing/2016/ink" xmlns:am3d="http://schemas.microsoft.com/office/drawing/2017/model3d" xmlns:o="urn:schemas-microsoft-com:office:office" xmlns:r="http://schemas.openxmlformats.org/officeDocument/2006/relationships" xmlns:m="http://schemas.openxmlformats.org/officeDocument/2006/math" xmlns:v="urn:schemas-microsoft-com:vml" xmlns:wp14="http://schemas.microsoft.com/office/word/2010/wordprocessingDrawing" xmlns:wp="http://schemas.openxmlformats.org/drawingml/2006/wordprocessingDrawing" xmlns:w10="urn:schemas-microsoft-com:office:word" xmlns:w="http://schemas.openxmlformats.org/wordprocessingml/2006/main" xmlns:w14="http://schemas.microsoft.com/office/word/2010/wordml" xmlns:w15="http://schemas.microsoft.com/office/word/2012/wordml" xmlns:w16cid="http://schemas.microsoft.com/office/word/2016/wordml/cid" xmlns:w16se="http://schemas.microsoft.com/office/word/2015/wordml/symex" xmlns:wpg="http://schemas.microsoft.com/office/word/2010/wordprocessingGroup" xmlns:wpi="http://schemas.microsoft.com/office/word/2010/wordprocessingInk" xmlns:wne="http://schemas.microsoft.com/office/word/2006/wordml" xmlns:wps="http://schemas.microsoft.com/office/word/2010/wordprocessingShape" mc:Ignorable="w14 w15 w16se w16cid wp14">
   <w:footnote w:type="separator" w:id="-1">
     <w:p>
       <w:pPr>
@@ -3263,7 +3905,7 @@
 </file>
 
 <file path=word/styles.xml><?xml version="1.0" encoding="utf-8"?>
-<w:styles xmlns:mc="http://schemas.openxmlformats.org/markup-compatibility/2006" xmlns:r="http://schemas.openxmlformats.org/officeDocument/2006/relationships" xmlns:w="http://schemas.openxmlformats.org/wordprocessingml/2006/main" xmlns:w14="http://schemas.microsoft.com/office/word/2010/wordml" xmlns:w15="http://schemas.microsoft.com/office/word/2012/wordml" mc:Ignorable="w14 w15">
+<w:styles xmlns:mc="http://schemas.openxmlformats.org/markup-compatibility/2006" xmlns:r="http://schemas.openxmlformats.org/officeDocument/2006/relationships" xmlns:w="http://schemas.openxmlformats.org/wordprocessingml/2006/main" xmlns:w14="http://schemas.microsoft.com/office/word/2010/wordml" xmlns:w15="http://schemas.microsoft.com/office/word/2012/wordml" xmlns:w16cid="http://schemas.microsoft.com/office/word/2016/wordml/cid" xmlns:w16se="http://schemas.microsoft.com/office/word/2015/wordml/symex" mc:Ignorable="w14 w15 w16se w16cid">
   <w:docDefaults>
     <w:rPrDefault>
       <w:rPr>
@@ -3279,7 +3921,7 @@
       </w:pPr>
     </w:pPrDefault>
   </w:docDefaults>
-  <w:latentStyles w:defLockedState="0" w:defUIPriority="99" w:defSemiHidden="0" w:defUnhideWhenUsed="0" w:defQFormat="0" w:count="371">
+  <w:latentStyles w:defLockedState="0" w:defUIPriority="99" w:defSemiHidden="0" w:defUnhideWhenUsed="0" w:defQFormat="0" w:count="376">
     <w:lsdException w:name="Normal" w:uiPriority="0" w:qFormat="1"/>
     <w:lsdException w:name="heading 1" w:uiPriority="9" w:qFormat="1"/>
     <w:lsdException w:name="heading 2" w:semiHidden="1" w:uiPriority="9" w:unhideWhenUsed="1" w:qFormat="1"/>
@@ -3385,7 +4027,6 @@
     <w:lsdException w:name="HTML Sample" w:semiHidden="1" w:unhideWhenUsed="1"/>
     <w:lsdException w:name="HTML Typewriter" w:semiHidden="1" w:unhideWhenUsed="1"/>
     <w:lsdException w:name="HTML Variable" w:semiHidden="1" w:unhideWhenUsed="1"/>
-    <w:lsdException w:name="Normal Table" w:semiHidden="1" w:unhideWhenUsed="1"/>
     <w:lsdException w:name="annotation subject" w:semiHidden="1" w:unhideWhenUsed="1"/>
     <w:lsdException w:name="No List" w:semiHidden="1" w:unhideWhenUsed="1"/>
     <w:lsdException w:name="Outline List 1" w:semiHidden="1" w:unhideWhenUsed="1"/>
@@ -3428,11 +4069,8 @@
     <w:lsdException w:name="Table Contemporary" w:semiHidden="1" w:unhideWhenUsed="1"/>
     <w:lsdException w:name="Table Elegant" w:semiHidden="1" w:unhideWhenUsed="1"/>
     <w:lsdException w:name="Table Professional" w:semiHidden="1" w:unhideWhenUsed="1"/>
-    <w:lsdException w:name="Table Subtle 1" w:semiHidden="1" w:unhideWhenUsed="1"/>
     <w:lsdException w:name="Table Subtle 2" w:semiHidden="1" w:unhideWhenUsed="1"/>
     <w:lsdException w:name="Table Web 1" w:semiHidden="1" w:unhideWhenUsed="1"/>
-    <w:lsdException w:name="Table Web 2" w:semiHidden="1" w:unhideWhenUsed="1"/>
-    <w:lsdException w:name="Table Web 3" w:semiHidden="1" w:unhideWhenUsed="1"/>
     <w:lsdException w:name="Balloon Text" w:semiHidden="1" w:unhideWhenUsed="1"/>
     <w:lsdException w:name="Table Grid" w:uiPriority="39"/>
     <w:lsdException w:name="Table Theme" w:semiHidden="1" w:unhideWhenUsed="1"/>
@@ -3651,6 +4289,11 @@
     <w:lsdException w:name="List Table 5 Dark Accent 6" w:uiPriority="50"/>
     <w:lsdException w:name="List Table 6 Colorful Accent 6" w:uiPriority="51"/>
     <w:lsdException w:name="List Table 7 Colorful Accent 6" w:uiPriority="52"/>
+    <w:lsdException w:name="Mention" w:semiHidden="1" w:unhideWhenUsed="1"/>
+    <w:lsdException w:name="Smart Hyperlink" w:semiHidden="1" w:unhideWhenUsed="1"/>
+    <w:lsdException w:name="Hashtag" w:semiHidden="1" w:unhideWhenUsed="1"/>
+    <w:lsdException w:name="Unresolved Mention" w:semiHidden="1" w:unhideWhenUsed="1"/>
+    <w:lsdException w:name="Smart Link" w:semiHidden="1" w:unhideWhenUsed="1"/>
   </w:latentStyles>
   <w:style w:type="paragraph" w:default="1" w:styleId="Normalny">
     <w:name w:val="Normal"/>

</xml_diff>

<commit_message>
Zaproponowanie modelu, ocena zast. innych modeli, perspektywy wymagań
</commit_message>
<xml_diff>
--- a/Laboratoria.docx
+++ b/Laboratoria.docx
@@ -1,6 +1,6 @@
 
 <file path=word/document.xml><?xml version="1.0" encoding="utf-8"?>
-<w:document xmlns:wpc="http://schemas.microsoft.com/office/word/2010/wordprocessingCanvas" xmlns:mc="http://schemas.openxmlformats.org/markup-compatibility/2006" xmlns:o="urn:schemas-microsoft-com:office:office" xmlns:r="http://schemas.openxmlformats.org/officeDocument/2006/relationships" xmlns:m="http://schemas.openxmlformats.org/officeDocument/2006/math" xmlns:v="urn:schemas-microsoft-com:vml" xmlns:wp14="http://schemas.microsoft.com/office/word/2010/wordprocessingDrawing" xmlns:wp="http://schemas.openxmlformats.org/drawingml/2006/wordprocessingDrawing" xmlns:w10="urn:schemas-microsoft-com:office:word" xmlns:w="http://schemas.openxmlformats.org/wordprocessingml/2006/main" xmlns:w14="http://schemas.microsoft.com/office/word/2010/wordml" xmlns:w15="http://schemas.microsoft.com/office/word/2012/wordml" xmlns:wpg="http://schemas.microsoft.com/office/word/2010/wordprocessingGroup" xmlns:wpi="http://schemas.microsoft.com/office/word/2010/wordprocessingInk" xmlns:wne="http://schemas.microsoft.com/office/word/2006/wordml" xmlns:wps="http://schemas.microsoft.com/office/word/2010/wordprocessingShape" mc:Ignorable="w14 w15 wp14">
+<w:document xmlns:wpc="http://schemas.microsoft.com/office/word/2010/wordprocessingCanvas" xmlns:cx="http://schemas.microsoft.com/office/drawing/2014/chartex" xmlns:cx1="http://schemas.microsoft.com/office/drawing/2015/9/8/chartex" xmlns:cx2="http://schemas.microsoft.com/office/drawing/2015/10/21/chartex" xmlns:cx3="http://schemas.microsoft.com/office/drawing/2016/5/9/chartex" xmlns:cx4="http://schemas.microsoft.com/office/drawing/2016/5/10/chartex" xmlns:cx5="http://schemas.microsoft.com/office/drawing/2016/5/11/chartex" xmlns:cx6="http://schemas.microsoft.com/office/drawing/2016/5/12/chartex" xmlns:cx7="http://schemas.microsoft.com/office/drawing/2016/5/13/chartex" xmlns:cx8="http://schemas.microsoft.com/office/drawing/2016/5/14/chartex" xmlns:mc="http://schemas.openxmlformats.org/markup-compatibility/2006" xmlns:aink="http://schemas.microsoft.com/office/drawing/2016/ink" xmlns:am3d="http://schemas.microsoft.com/office/drawing/2017/model3d" xmlns:o="urn:schemas-microsoft-com:office:office" xmlns:r="http://schemas.openxmlformats.org/officeDocument/2006/relationships" xmlns:m="http://schemas.openxmlformats.org/officeDocument/2006/math" xmlns:v="urn:schemas-microsoft-com:vml" xmlns:wp14="http://schemas.microsoft.com/office/word/2010/wordprocessingDrawing" xmlns:wp="http://schemas.openxmlformats.org/drawingml/2006/wordprocessingDrawing" xmlns:w10="urn:schemas-microsoft-com:office:word" xmlns:w="http://schemas.openxmlformats.org/wordprocessingml/2006/main" xmlns:w14="http://schemas.microsoft.com/office/word/2010/wordml" xmlns:w15="http://schemas.microsoft.com/office/word/2012/wordml" xmlns:w16cid="http://schemas.microsoft.com/office/word/2016/wordml/cid" xmlns:w16se="http://schemas.microsoft.com/office/word/2015/wordml/symex" xmlns:wpg="http://schemas.microsoft.com/office/word/2010/wordprocessingGroup" xmlns:wpi="http://schemas.microsoft.com/office/word/2010/wordprocessingInk" xmlns:wne="http://schemas.microsoft.com/office/word/2006/wordml" xmlns:wps="http://schemas.microsoft.com/office/word/2010/wordprocessingShape" mc:Ignorable="w14 w15 w16se w16cid wp14">
   <w:body>
     <w:p>
       <w:pPr>
@@ -43,19 +43,70 @@
           <w:b/>
           <w:lang w:val="pl-PL"/>
         </w:rPr>
-        <w:t>ematu: Platforma motoryzacyjna, do kupowania i sprzedawania samochodów (konkurencja otomoto)</w:t>
-      </w:r>
-    </w:p>
-    <w:p>
+        <w:t xml:space="preserve">ematu: Platforma motoryzacyjna, do kupowania i sprzedawania samochodów (konkurencja </w:t>
+      </w:r>
+      <w:proofErr w:type="spellStart"/>
       <w:r>
         <w:rPr>
           <w:b/>
-        </w:rPr>
-        <w:t>Wybór technologii:</w:t>
-      </w:r>
-      <w:r>
-        <w:t xml:space="preserve"> Frontend - angular 4, bootstrap, typeScript, html, css</w:t>
-      </w:r>
+          <w:lang w:val="pl-PL"/>
+        </w:rPr>
+        <w:t>otomoto</w:t>
+      </w:r>
+      <w:proofErr w:type="spellEnd"/>
+      <w:r>
+        <w:rPr>
+          <w:b/>
+          <w:lang w:val="pl-PL"/>
+        </w:rPr>
+        <w:t>)</w:t>
+      </w:r>
+    </w:p>
+    <w:p>
+      <w:proofErr w:type="spellStart"/>
+      <w:r>
+        <w:rPr>
+          <w:b/>
+        </w:rPr>
+        <w:t>Wybór</w:t>
+      </w:r>
+      <w:proofErr w:type="spellEnd"/>
+      <w:r>
+        <w:rPr>
+          <w:b/>
+        </w:rPr>
+        <w:t xml:space="preserve"> </w:t>
+      </w:r>
+      <w:proofErr w:type="spellStart"/>
+      <w:r>
+        <w:rPr>
+          <w:b/>
+        </w:rPr>
+        <w:t>technologii</w:t>
+      </w:r>
+      <w:proofErr w:type="spellEnd"/>
+      <w:r>
+        <w:rPr>
+          <w:b/>
+        </w:rPr>
+        <w:t>:</w:t>
+      </w:r>
+      <w:r>
+        <w:t xml:space="preserve"> Frontend - angular 4, bootstrap, </w:t>
+      </w:r>
+      <w:proofErr w:type="spellStart"/>
+      <w:r>
+        <w:t>typeScript</w:t>
+      </w:r>
+      <w:proofErr w:type="spellEnd"/>
+      <w:r>
+        <w:t xml:space="preserve">, html, </w:t>
+      </w:r>
+      <w:proofErr w:type="spellStart"/>
+      <w:r>
+        <w:t>css</w:t>
+      </w:r>
+      <w:proofErr w:type="spellEnd"/>
     </w:p>
     <w:p>
       <w:r>
@@ -63,8 +114,13 @@
       </w:r>
       <w:r>
         <w:tab/>
-        <w:t xml:space="preserve">       Backend – java 8, spring 4, hibernate 4, jwt</w:t>
-      </w:r>
+        <w:t xml:space="preserve">       Backend – java 8, spring 4, hibernate 4, </w:t>
+      </w:r>
+      <w:proofErr w:type="spellStart"/>
+      <w:r>
+        <w:t>jwt</w:t>
+      </w:r>
+      <w:proofErr w:type="spellEnd"/>
     </w:p>
     <w:p>
       <w:r>
@@ -74,8 +130,29 @@
         <w:tab/>
       </w:r>
       <w:r>
-        <w:t xml:space="preserve">       Bazy Danych – mysql</w:t>
-      </w:r>
+        <w:t xml:space="preserve">       </w:t>
+      </w:r>
+      <w:proofErr w:type="spellStart"/>
+      <w:r>
+        <w:t>Bazy</w:t>
+      </w:r>
+      <w:proofErr w:type="spellEnd"/>
+      <w:r>
+        <w:t xml:space="preserve"> </w:t>
+      </w:r>
+      <w:proofErr w:type="spellStart"/>
+      <w:r>
+        <w:t>Danych</w:t>
+      </w:r>
+      <w:proofErr w:type="spellEnd"/>
+      <w:r>
+        <w:t xml:space="preserve"> – </w:t>
+      </w:r>
+      <w:proofErr w:type="spellStart"/>
+      <w:r>
+        <w:t>mysql</w:t>
+      </w:r>
+      <w:proofErr w:type="spellEnd"/>
     </w:p>
     <w:p>
       <w:pPr>
@@ -125,12 +202,14 @@
           <w:lang w:val="pl-PL"/>
         </w:rPr>
       </w:pPr>
+      <w:proofErr w:type="spellStart"/>
       <w:r>
         <w:rPr>
           <w:lang w:val="pl-PL"/>
         </w:rPr>
         <w:t>Otomoto</w:t>
       </w:r>
+      <w:proofErr w:type="spellEnd"/>
     </w:p>
     <w:p>
       <w:pPr>
@@ -353,8 +432,16 @@
         <w:rPr>
           <w:lang w:val="pl-PL"/>
         </w:rPr>
-        <w:t>-wyszukiwanie i ewentualne przekierowanie do innych portali motoryzacyjnych jak: otomoto,olx,allegro,gratka</w:t>
-      </w:r>
+        <w:t xml:space="preserve">-wyszukiwanie i ewentualne przekierowanie do innych portali motoryzacyjnych jak: </w:t>
+      </w:r>
+      <w:proofErr w:type="spellStart"/>
+      <w:r>
+        <w:rPr>
+          <w:lang w:val="pl-PL"/>
+        </w:rPr>
+        <w:t>otomoto,olx,allegro,gratka</w:t>
+      </w:r>
+      <w:proofErr w:type="spellEnd"/>
     </w:p>
     <w:p>
       <w:pPr>
@@ -401,7 +488,21 @@
         <w:rPr>
           <w:lang w:val="pl-PL"/>
         </w:rPr>
-        <w:t>Nasza aplikacja webowa jest konkurencyjnym portalem internetowym dla portalu otomoto. Aplikacja służy do przeglądania i dodawania ogłoszeń motoryzacyjnych. Posiada ona funkcjona</w:t>
+        <w:t xml:space="preserve">Nasza aplikacja webowa jest konkurencyjnym portalem internetowym dla portalu </w:t>
+      </w:r>
+      <w:proofErr w:type="spellStart"/>
+      <w:r>
+        <w:rPr>
+          <w:lang w:val="pl-PL"/>
+        </w:rPr>
+        <w:t>otomoto</w:t>
+      </w:r>
+      <w:proofErr w:type="spellEnd"/>
+      <w:r>
+        <w:rPr>
+          <w:lang w:val="pl-PL"/>
+        </w:rPr>
+        <w:t>. Aplikacja służy do przeglądania i dodawania ogłoszeń motoryzacyjnych. Posiada ona funkcjona</w:t>
       </w:r>
       <w:r>
         <w:rPr>
@@ -419,7 +520,21 @@
         <w:rPr>
           <w:lang w:val="pl-PL"/>
         </w:rPr>
-        <w:t>Funkcjonalności dla użytkownika zalogowanego: przeglądanie i przeszukiwanie ogłoszeń, dostęp do panelu użytkownika, dodawanie, modyfikacja i usuwanie własnych ogłoszeń.  Dedykowana jest dla firmy, która chce zrobić konkurencję otomoto, dzięki mniejszym cenom za udostępnienie ogłoszenia.</w:t>
+        <w:t xml:space="preserve">Funkcjonalności dla użytkownika zalogowanego: przeglądanie i przeszukiwanie ogłoszeń, dostęp do panelu użytkownika, dodawanie, modyfikacja i usuwanie własnych ogłoszeń.  Dedykowana jest dla firmy, która chce zrobić konkurencję </w:t>
+      </w:r>
+      <w:proofErr w:type="spellStart"/>
+      <w:r>
+        <w:rPr>
+          <w:lang w:val="pl-PL"/>
+        </w:rPr>
+        <w:t>otomoto</w:t>
+      </w:r>
+      <w:proofErr w:type="spellEnd"/>
+      <w:r>
+        <w:rPr>
+          <w:lang w:val="pl-PL"/>
+        </w:rPr>
+        <w:t>, dzięki mniejszym cenom za udostępnienie ogłoszenia.</w:t>
       </w:r>
     </w:p>
     <w:p>
@@ -559,8 +674,16 @@
               <w:rPr>
                 <w:lang w:val="pl-PL"/>
               </w:rPr>
-              <w:t>-konta premium</w:t>
+              <w:t xml:space="preserve">-konta </w:t>
             </w:r>
+            <w:proofErr w:type="spellStart"/>
+            <w:r>
+              <w:rPr>
+                <w:lang w:val="pl-PL"/>
+              </w:rPr>
+              <w:t>premium</w:t>
+            </w:r>
+            <w:proofErr w:type="spellEnd"/>
           </w:p>
           <w:p>
             <w:pPr>
@@ -746,7 +869,21 @@
               <w:rPr>
                 <w:lang w:val="pl-PL"/>
               </w:rPr>
-              <w:t>-mało aplikacji konkurencyjnych dla otomoto (nie każdemu mu się podobać)</w:t>
+              <w:t xml:space="preserve">-mało aplikacji konkurencyjnych dla </w:t>
+            </w:r>
+            <w:proofErr w:type="spellStart"/>
+            <w:r>
+              <w:rPr>
+                <w:lang w:val="pl-PL"/>
+              </w:rPr>
+              <w:t>otomoto</w:t>
+            </w:r>
+            <w:proofErr w:type="spellEnd"/>
+            <w:r>
+              <w:rPr>
+                <w:lang w:val="pl-PL"/>
+              </w:rPr>
+              <w:t xml:space="preserve"> (nie każdemu mu się podobać)</w:t>
             </w:r>
           </w:p>
           <w:p>
@@ -887,7 +1024,27 @@
           <w:sz w:val="22"/>
           <w:szCs w:val="22"/>
         </w:rPr>
-        <w:t xml:space="preserve">User history: </w:t>
+        <w:t xml:space="preserve">User </w:t>
+      </w:r>
+      <w:proofErr w:type="spellStart"/>
+      <w:r>
+        <w:rPr>
+          <w:b/>
+          <w:bCs/>
+          <w:sz w:val="22"/>
+          <w:szCs w:val="22"/>
+        </w:rPr>
+        <w:t>history</w:t>
+      </w:r>
+      <w:proofErr w:type="spellEnd"/>
+      <w:r>
+        <w:rPr>
+          <w:b/>
+          <w:bCs/>
+          <w:sz w:val="22"/>
+          <w:szCs w:val="22"/>
+        </w:rPr>
+        <w:t xml:space="preserve">: </w:t>
       </w:r>
     </w:p>
     <w:p>
@@ -1895,7 +2052,7 @@
                     <pic:cNvPicPr/>
                   </pic:nvPicPr>
                   <pic:blipFill>
-                    <a:blip r:embed="rId6">
+                    <a:blip r:embed="rId7">
                       <a:lum/>
                       <a:alphaModFix/>
                     </a:blip>
@@ -2295,7 +2452,7 @@
                     </pic:cNvPicPr>
                   </pic:nvPicPr>
                   <pic:blipFill>
-                    <a:blip r:embed="rId7">
+                    <a:blip r:embed="rId8">
                       <a:extLst>
                         <a:ext uri="{28A0092B-C50C-407E-A947-70E740481C1C}">
                           <a14:useLocalDpi xmlns:a14="http://schemas.microsoft.com/office/drawing/2010/main" val="0"/>
@@ -2391,7 +2548,49 @@
         <w:rPr>
           <w:lang w:val="pl-PL"/>
         </w:rPr>
-        <w:t>Cross-origin resource sharing (w skrócie CORS) – mechanizm umożliwiający współdzielenie zasobów pomiędzy serwerami znajdującymi się w różnych domenach. Ściślej rzecz biorąc chodzi o możliwość wykonywania żądań AJAX między takimi serwerami przy zachowaniu pewnych ograniczeń co do dopuszczalnego źródła żądania.</w:t>
+        <w:t>Cross-</w:t>
+      </w:r>
+      <w:proofErr w:type="spellStart"/>
+      <w:r>
+        <w:rPr>
+          <w:lang w:val="pl-PL"/>
+        </w:rPr>
+        <w:t>origin</w:t>
+      </w:r>
+      <w:proofErr w:type="spellEnd"/>
+      <w:r>
+        <w:rPr>
+          <w:lang w:val="pl-PL"/>
+        </w:rPr>
+        <w:t xml:space="preserve"> </w:t>
+      </w:r>
+      <w:proofErr w:type="spellStart"/>
+      <w:r>
+        <w:rPr>
+          <w:lang w:val="pl-PL"/>
+        </w:rPr>
+        <w:t>resource</w:t>
+      </w:r>
+      <w:proofErr w:type="spellEnd"/>
+      <w:r>
+        <w:rPr>
+          <w:lang w:val="pl-PL"/>
+        </w:rPr>
+        <w:t xml:space="preserve"> </w:t>
+      </w:r>
+      <w:proofErr w:type="spellStart"/>
+      <w:r>
+        <w:rPr>
+          <w:lang w:val="pl-PL"/>
+        </w:rPr>
+        <w:t>sharing</w:t>
+      </w:r>
+      <w:proofErr w:type="spellEnd"/>
+      <w:r>
+        <w:rPr>
+          <w:lang w:val="pl-PL"/>
+        </w:rPr>
+        <w:t xml:space="preserve"> (w skrócie CORS) – mechanizm umożliwiający współdzielenie zasobów pomiędzy serwerami znajdującymi się w różnych domenach. Ściślej rzecz biorąc chodzi o możliwość wykonywania żądań AJAX między takimi serwerami przy zachowaniu pewnych ograniczeń co do dopuszczalnego źródła żądania.</w:t>
       </w:r>
     </w:p>
     <w:p>
@@ -2409,8 +2608,21 @@
         </w:rPr>
         <w:t xml:space="preserve">Wykorzystano w aplikacji przy filtrze uwierzytelnienia JWT. </w:t>
       </w:r>
-      <w:r>
-        <w:t>Łączy on aplikacje front-end z back-end.</w:t>
+      <w:proofErr w:type="spellStart"/>
+      <w:r>
+        <w:t>Łączy</w:t>
+      </w:r>
+      <w:proofErr w:type="spellEnd"/>
+      <w:r>
+        <w:t xml:space="preserve"> on </w:t>
+      </w:r>
+      <w:proofErr w:type="spellStart"/>
+      <w:r>
+        <w:t>aplikacje</w:t>
+      </w:r>
+      <w:proofErr w:type="spellEnd"/>
+      <w:r>
+        <w:t xml:space="preserve"> front-end z back-end.</w:t>
       </w:r>
     </w:p>
     <w:p>
@@ -2449,24 +2661,60 @@
         <w:rPr>
           <w:lang w:val="pl-PL"/>
         </w:rPr>
-        <w:t>(JSON Web Tokens) to otwarty standard (RFC 7519), który definiuje sposób wymiany danych między stronami w bezpieczny sposób poprzez obiekt JSON. Przesyłane informacje mogą być weryfikowane dzięki cyfrowemu podpisowi, który jest elementem tokenu.</w:t>
-      </w:r>
-    </w:p>
-    <w:p>
-      <w:pPr>
-        <w:pStyle w:val="Standard"/>
-        <w:spacing w:line="360" w:lineRule="auto"/>
-        <w:jc w:val="both"/>
-        <w:rPr>
-          <w:rFonts w:hint="eastAsia"/>
-          <w:lang w:val="pl-PL"/>
-        </w:rPr>
-      </w:pPr>
-      <w:r>
-        <w:rPr>
-          <w:lang w:val="pl-PL"/>
-        </w:rPr>
-        <w:t>Token JWT jest podpisany za pomocą sygnatury – algorytmem HMAC lub za pomocą klucza publicznego/prywatnego RSA lub ECDSA.</w:t>
+        <w:t xml:space="preserve">(JSON Web </w:t>
+      </w:r>
+      <w:proofErr w:type="spellStart"/>
+      <w:r>
+        <w:rPr>
+          <w:lang w:val="pl-PL"/>
+        </w:rPr>
+        <w:t>Tokens</w:t>
+      </w:r>
+      <w:proofErr w:type="spellEnd"/>
+      <w:r>
+        <w:rPr>
+          <w:lang w:val="pl-PL"/>
+        </w:rPr>
+        <w:t xml:space="preserve">) to otwarty standard (RFC 7519), który definiuje sposób wymiany danych między stronami w bezpieczny sposób poprzez obiekt JSON. Przesyłane informacje mogą być weryfikowane dzięki cyfrowemu podpisowi, który jest elementem </w:t>
+      </w:r>
+      <w:proofErr w:type="spellStart"/>
+      <w:r>
+        <w:rPr>
+          <w:lang w:val="pl-PL"/>
+        </w:rPr>
+        <w:t>tokenu</w:t>
+      </w:r>
+      <w:proofErr w:type="spellEnd"/>
+      <w:r>
+        <w:rPr>
+          <w:lang w:val="pl-PL"/>
+        </w:rPr>
+        <w:t>.</w:t>
+      </w:r>
+    </w:p>
+    <w:p>
+      <w:pPr>
+        <w:pStyle w:val="Standard"/>
+        <w:spacing w:line="360" w:lineRule="auto"/>
+        <w:jc w:val="both"/>
+        <w:rPr>
+          <w:rFonts w:hint="eastAsia"/>
+          <w:lang w:val="pl-PL"/>
+        </w:rPr>
+      </w:pPr>
+      <w:proofErr w:type="spellStart"/>
+      <w:r>
+        <w:rPr>
+          <w:lang w:val="pl-PL"/>
+        </w:rPr>
+        <w:t>Token</w:t>
+      </w:r>
+      <w:proofErr w:type="spellEnd"/>
+      <w:r>
+        <w:rPr>
+          <w:lang w:val="pl-PL"/>
+        </w:rPr>
+        <w:t xml:space="preserve"> JWT jest podpisany za pomocą sygnatury – algorytmem HMAC lub za pomocą klucza publicznego/prywatnego RSA lub ECDSA.</w:t>
       </w:r>
     </w:p>
     <w:p>
@@ -2560,7 +2808,21 @@
         <w:rPr>
           <w:lang w:val="pl-PL"/>
         </w:rPr>
-        <w:t>JWT w swojej wynikowej postaci (jako token) składa się z trzech części oddzielonych od siebie kropkami.</w:t>
+        <w:t xml:space="preserve">JWT w swojej wynikowej postaci (jako </w:t>
+      </w:r>
+      <w:proofErr w:type="spellStart"/>
+      <w:r>
+        <w:rPr>
+          <w:lang w:val="pl-PL"/>
+        </w:rPr>
+        <w:t>token</w:t>
+      </w:r>
+      <w:proofErr w:type="spellEnd"/>
+      <w:r>
+        <w:rPr>
+          <w:lang w:val="pl-PL"/>
+        </w:rPr>
+        <w:t>) składa się z trzech części oddzielonych od siebie kropkami.</w:t>
       </w:r>
     </w:p>
     <w:p>
@@ -2601,6 +2863,7 @@
           <w:lang w:val="pl-PL"/>
         </w:rPr>
       </w:pPr>
+      <w:proofErr w:type="spellStart"/>
       <w:r>
         <w:rPr>
           <w:rFonts w:hint="eastAsia"/>
@@ -2614,6 +2877,7 @@
         </w:rPr>
         <w:t>aa.bb.ccc</w:t>
       </w:r>
+      <w:proofErr w:type="spellEnd"/>
     </w:p>
     <w:p>
       <w:pPr>
@@ -2664,7 +2928,21 @@
           <w:lang w:val="pl-PL"/>
         </w:rPr>
         <w:tab/>
-        <w:t>Nagłówek (Header)</w:t>
+        <w:t>Nagłówek (</w:t>
+      </w:r>
+      <w:proofErr w:type="spellStart"/>
+      <w:r>
+        <w:rPr>
+          <w:lang w:val="pl-PL"/>
+        </w:rPr>
+        <w:t>Header</w:t>
+      </w:r>
+      <w:proofErr w:type="spellEnd"/>
+      <w:r>
+        <w:rPr>
+          <w:lang w:val="pl-PL"/>
+        </w:rPr>
+        <w:t>)</w:t>
       </w:r>
     </w:p>
     <w:p>
@@ -2688,7 +2966,21 @@
           <w:lang w:val="pl-PL"/>
         </w:rPr>
         <w:tab/>
-        <w:t>Zawartość (Payload)</w:t>
+        <w:t>Zawartość (</w:t>
+      </w:r>
+      <w:proofErr w:type="spellStart"/>
+      <w:r>
+        <w:rPr>
+          <w:lang w:val="pl-PL"/>
+        </w:rPr>
+        <w:t>Payload</w:t>
+      </w:r>
+      <w:proofErr w:type="spellEnd"/>
+      <w:r>
+        <w:rPr>
+          <w:lang w:val="pl-PL"/>
+        </w:rPr>
+        <w:t>)</w:t>
       </w:r>
     </w:p>
     <w:p>
@@ -2712,7 +3004,21 @@
           <w:lang w:val="pl-PL"/>
         </w:rPr>
         <w:tab/>
-        <w:t>Sygnatura (Signature)</w:t>
+        <w:t>Sygnatura (</w:t>
+      </w:r>
+      <w:proofErr w:type="spellStart"/>
+      <w:r>
+        <w:rPr>
+          <w:lang w:val="pl-PL"/>
+        </w:rPr>
+        <w:t>Signature</w:t>
+      </w:r>
+      <w:proofErr w:type="spellEnd"/>
+      <w:r>
+        <w:rPr>
+          <w:lang w:val="pl-PL"/>
+        </w:rPr>
+        <w:t>)</w:t>
       </w:r>
     </w:p>
     <w:p>
@@ -2746,93 +3052,1028 @@
         <w:rPr>
           <w:lang w:val="pl-PL"/>
         </w:rPr>
-        <w:t>JWT). Po dekodowaniu wiadomości o konkretny algorytm hashujący z wykorzystaniem klucza, następuje sprawdzenie poprawności credentiali z zapisanymi na bazie danych. Dodatkowo hasła na bazie danych również są zahashowane algorytmem tym samym co generowanie podpisu JWT. Po poprawnym przejściu procesu weryfikacji, żądanie dostaje uprawnienia do korzystania z usług. Dodatkowo podczas procesu uwierzytelnienia, następuję określenie roli i uprawnień danego żądania.</w:t>
-      </w:r>
-    </w:p>
-    <w:p>
-      <w:pPr>
-        <w:pStyle w:val="Standard"/>
-        <w:spacing w:line="360" w:lineRule="auto"/>
-        <w:jc w:val="both"/>
-        <w:rPr>
-          <w:rFonts w:hint="eastAsia"/>
-          <w:lang w:val="pl-PL"/>
-        </w:rPr>
-      </w:pPr>
-    </w:p>
-    <w:p>
-      <w:pPr>
-        <w:pStyle w:val="Standard"/>
-        <w:spacing w:line="360" w:lineRule="auto"/>
-        <w:jc w:val="both"/>
-        <w:rPr>
-          <w:rFonts w:hint="eastAsia"/>
-          <w:lang w:val="pl-PL"/>
-        </w:rPr>
-      </w:pPr>
-    </w:p>
-    <w:p>
-      <w:pPr>
-        <w:pStyle w:val="Standard"/>
-        <w:spacing w:line="360" w:lineRule="auto"/>
-        <w:jc w:val="both"/>
-        <w:rPr>
-          <w:rFonts w:hint="eastAsia"/>
-          <w:lang w:val="pl-PL"/>
-        </w:rPr>
-      </w:pPr>
-    </w:p>
-    <w:p>
-      <w:pPr>
-        <w:pStyle w:val="Standard"/>
-        <w:spacing w:line="360" w:lineRule="auto"/>
-        <w:jc w:val="both"/>
-        <w:rPr>
-          <w:rFonts w:hint="eastAsia"/>
-          <w:lang w:val="pl-PL"/>
-        </w:rPr>
-      </w:pPr>
-    </w:p>
-    <w:p>
-      <w:pPr>
-        <w:pStyle w:val="Standard"/>
-        <w:spacing w:line="360" w:lineRule="auto"/>
-        <w:jc w:val="both"/>
-        <w:rPr>
-          <w:rFonts w:hint="eastAsia"/>
-          <w:lang w:val="pl-PL"/>
-        </w:rPr>
-      </w:pPr>
-    </w:p>
-    <w:p>
-      <w:pPr>
-        <w:pStyle w:val="Standard"/>
-        <w:spacing w:line="360" w:lineRule="auto"/>
-        <w:jc w:val="both"/>
-        <w:rPr>
-          <w:rFonts w:hint="eastAsia"/>
-          <w:lang w:val="pl-PL"/>
-        </w:rPr>
-      </w:pPr>
-    </w:p>
-    <w:p>
-      <w:pPr>
-        <w:pStyle w:val="Standard"/>
-        <w:spacing w:line="360" w:lineRule="auto"/>
-        <w:jc w:val="both"/>
-        <w:rPr>
-          <w:rFonts w:hint="eastAsia"/>
-          <w:lang w:val="pl-PL"/>
-        </w:rPr>
-      </w:pPr>
-    </w:p>
-    <w:p>
-      <w:pPr>
-        <w:pStyle w:val="Standard"/>
-        <w:spacing w:line="360" w:lineRule="auto"/>
-        <w:jc w:val="both"/>
-        <w:rPr>
-          <w:rFonts w:hint="eastAsia"/>
+        <w:t xml:space="preserve">JWT). Po dekodowaniu wiadomości o konkretny algorytm </w:t>
+      </w:r>
+      <w:proofErr w:type="spellStart"/>
+      <w:r>
+        <w:rPr>
+          <w:lang w:val="pl-PL"/>
+        </w:rPr>
+        <w:t>hashujący</w:t>
+      </w:r>
+      <w:proofErr w:type="spellEnd"/>
+      <w:r>
+        <w:rPr>
+          <w:lang w:val="pl-PL"/>
+        </w:rPr>
+        <w:t xml:space="preserve"> z wykorzystaniem klucza, następuje sprawdzenie poprawności </w:t>
+      </w:r>
+      <w:proofErr w:type="spellStart"/>
+      <w:r>
+        <w:rPr>
+          <w:lang w:val="pl-PL"/>
+        </w:rPr>
+        <w:t>credentiali</w:t>
+      </w:r>
+      <w:proofErr w:type="spellEnd"/>
+      <w:r>
+        <w:rPr>
+          <w:lang w:val="pl-PL"/>
+        </w:rPr>
+        <w:t xml:space="preserve"> z zapisanymi na bazie danych. Dodatkowo hasła na bazie danych również są </w:t>
+      </w:r>
+      <w:proofErr w:type="spellStart"/>
+      <w:r>
+        <w:rPr>
+          <w:lang w:val="pl-PL"/>
+        </w:rPr>
+        <w:t>zahashowane</w:t>
+      </w:r>
+      <w:proofErr w:type="spellEnd"/>
+      <w:r>
+        <w:rPr>
+          <w:lang w:val="pl-PL"/>
+        </w:rPr>
+        <w:t xml:space="preserve"> algorytmem tym samym co generowanie podpisu JWT. Po poprawnym przejściu procesu weryfikacji, żądanie dostaje uprawnienia do korzystania z usług. Dodatkowo podczas procesu uwierzytelnienia, następuję określenie roli i uprawnień danego żądania.</w:t>
+      </w:r>
+    </w:p>
+    <w:p>
+      <w:pPr>
+        <w:pStyle w:val="Standard"/>
+        <w:spacing w:line="360" w:lineRule="auto"/>
+        <w:jc w:val="both"/>
+        <w:rPr>
+          <w:rFonts w:hint="eastAsia"/>
+          <w:lang w:val="pl-PL"/>
+        </w:rPr>
+      </w:pPr>
+    </w:p>
+    <w:p>
+      <w:pPr>
+        <w:pStyle w:val="Standard"/>
+        <w:spacing w:line="360" w:lineRule="auto"/>
+        <w:jc w:val="both"/>
+        <w:rPr>
+          <w:rFonts w:hint="eastAsia"/>
+          <w:lang w:val="pl-PL"/>
+        </w:rPr>
+      </w:pPr>
+    </w:p>
+    <w:p>
+      <w:pPr>
+        <w:pStyle w:val="Standard"/>
+        <w:spacing w:line="360" w:lineRule="auto"/>
+        <w:jc w:val="both"/>
+        <w:rPr>
+          <w:rFonts w:hint="eastAsia"/>
+          <w:lang w:val="pl-PL"/>
+        </w:rPr>
+      </w:pPr>
+    </w:p>
+    <w:p>
+      <w:pPr>
+        <w:pStyle w:val="Standard"/>
+        <w:spacing w:line="360" w:lineRule="auto"/>
+        <w:jc w:val="both"/>
+        <w:rPr>
+          <w:rFonts w:hint="eastAsia"/>
+          <w:lang w:val="pl-PL"/>
+        </w:rPr>
+      </w:pPr>
+    </w:p>
+    <w:p>
+      <w:pPr>
+        <w:pStyle w:val="Standard"/>
+        <w:spacing w:line="360" w:lineRule="auto"/>
+        <w:jc w:val="both"/>
+        <w:rPr>
+          <w:rFonts w:hint="eastAsia"/>
+          <w:lang w:val="pl-PL"/>
+        </w:rPr>
+      </w:pPr>
+    </w:p>
+    <w:p>
+      <w:pPr>
+        <w:pStyle w:val="Standard"/>
+        <w:spacing w:line="360" w:lineRule="auto"/>
+        <w:jc w:val="both"/>
+        <w:rPr>
+          <w:lang w:val="pl-PL"/>
+        </w:rPr>
+      </w:pPr>
+    </w:p>
+    <w:p>
+      <w:pPr>
+        <w:pStyle w:val="Standard"/>
+        <w:spacing w:line="360" w:lineRule="auto"/>
+        <w:jc w:val="both"/>
+        <w:rPr>
+          <w:lang w:val="pl-PL"/>
+        </w:rPr>
+      </w:pPr>
+    </w:p>
+    <w:p>
+      <w:pPr>
+        <w:pStyle w:val="Standard"/>
+        <w:spacing w:line="360" w:lineRule="auto"/>
+        <w:jc w:val="both"/>
+        <w:rPr>
+          <w:b/>
+          <w:bCs/>
+          <w:lang w:val="pl-PL"/>
+        </w:rPr>
+      </w:pPr>
+      <w:r>
+        <w:rPr>
+          <w:b/>
+          <w:bCs/>
+          <w:lang w:val="pl-PL"/>
+        </w:rPr>
+        <w:lastRenderedPageBreak/>
+        <w:t>Proponowany model</w:t>
+      </w:r>
+    </w:p>
+    <w:p>
+      <w:pPr>
+        <w:pStyle w:val="Standard"/>
+        <w:spacing w:line="360" w:lineRule="auto"/>
+        <w:jc w:val="both"/>
+        <w:rPr>
+          <w:b/>
+          <w:bCs/>
+          <w:lang w:val="pl-PL"/>
+        </w:rPr>
+      </w:pPr>
+    </w:p>
+    <w:p>
+      <w:pPr>
+        <w:pStyle w:val="Standard"/>
+        <w:spacing w:line="360" w:lineRule="auto"/>
+        <w:jc w:val="both"/>
+        <w:rPr>
+          <w:lang w:val="pl-PL"/>
+        </w:rPr>
+      </w:pPr>
+      <w:r>
+        <w:rPr>
+          <w:lang w:val="pl-PL"/>
+        </w:rPr>
+        <w:t>Projekt opiera się na tradycyjnym modelu MVC (Model-</w:t>
+      </w:r>
+      <w:proofErr w:type="spellStart"/>
+      <w:r>
+        <w:rPr>
+          <w:lang w:val="pl-PL"/>
+        </w:rPr>
+        <w:t>View</w:t>
+      </w:r>
+      <w:proofErr w:type="spellEnd"/>
+      <w:r>
+        <w:rPr>
+          <w:lang w:val="pl-PL"/>
+        </w:rPr>
+        <w:t xml:space="preserve">-Controller). </w:t>
+      </w:r>
+    </w:p>
+    <w:p>
+      <w:pPr>
+        <w:pStyle w:val="Standard"/>
+        <w:spacing w:line="360" w:lineRule="auto"/>
+        <w:jc w:val="both"/>
+        <w:rPr>
+          <w:lang w:val="pl-PL"/>
+        </w:rPr>
+      </w:pPr>
+      <w:r>
+        <w:rPr>
+          <w:lang w:val="pl-PL"/>
+        </w:rPr>
+        <w:t xml:space="preserve">Model </w:t>
+      </w:r>
+      <w:r>
+        <w:rPr>
+          <w:lang w:val="pl-PL"/>
+        </w:rPr>
+        <w:t>–</w:t>
+      </w:r>
+      <w:r>
+        <w:rPr>
+          <w:lang w:val="pl-PL"/>
+        </w:rPr>
+        <w:t xml:space="preserve"> </w:t>
+      </w:r>
+      <w:r>
+        <w:rPr>
+          <w:lang w:val="pl-PL"/>
+        </w:rPr>
+        <w:t xml:space="preserve">warstwa klas, które będą wyświetlały odpowiednie informacje. Opisuje logikę biznesową oraz model danych. Encje oraz wyniki zapytań bazodanowych z </w:t>
+      </w:r>
+      <w:proofErr w:type="spellStart"/>
+      <w:r>
+        <w:rPr>
+          <w:lang w:val="pl-PL"/>
+        </w:rPr>
+        <w:t>MySql’a</w:t>
+      </w:r>
+      <w:proofErr w:type="spellEnd"/>
+      <w:r>
+        <w:rPr>
+          <w:lang w:val="pl-PL"/>
+        </w:rPr>
+        <w:t xml:space="preserve">. </w:t>
+      </w:r>
+    </w:p>
+    <w:p>
+      <w:pPr>
+        <w:pStyle w:val="Standard"/>
+        <w:spacing w:line="360" w:lineRule="auto"/>
+        <w:jc w:val="both"/>
+        <w:rPr>
+          <w:lang w:val="pl-PL"/>
+        </w:rPr>
+      </w:pPr>
+      <w:proofErr w:type="spellStart"/>
+      <w:r>
+        <w:rPr>
+          <w:lang w:val="pl-PL"/>
+        </w:rPr>
+        <w:t>View</w:t>
+      </w:r>
+      <w:proofErr w:type="spellEnd"/>
+      <w:r>
+        <w:rPr>
+          <w:lang w:val="pl-PL"/>
+        </w:rPr>
+        <w:t xml:space="preserve"> – warstwa projektu (w tym przypadku </w:t>
+      </w:r>
+      <w:proofErr w:type="spellStart"/>
+      <w:r>
+        <w:rPr>
+          <w:lang w:val="pl-PL"/>
+        </w:rPr>
+        <w:t>frontend</w:t>
+      </w:r>
+      <w:proofErr w:type="spellEnd"/>
+      <w:r>
+        <w:rPr>
+          <w:lang w:val="pl-PL"/>
+        </w:rPr>
+        <w:t>), która ma za zadanie wyświetlać poprzez UI odpowiednie komponenty. Wyświetlanie odpowiednich danych otrzymanych od kontrolera. Ma za zadanie wyświetlać też zmiany dokonane w warstwie modelu.</w:t>
+      </w:r>
+    </w:p>
+    <w:p>
+      <w:pPr>
+        <w:pStyle w:val="Standard"/>
+        <w:spacing w:line="360" w:lineRule="auto"/>
+        <w:jc w:val="both"/>
+        <w:rPr>
+          <w:lang w:val="pl-PL"/>
+        </w:rPr>
+      </w:pPr>
+      <w:r>
+        <w:rPr>
+          <w:lang w:val="pl-PL"/>
+        </w:rPr>
+        <w:t xml:space="preserve">Controller – jest </w:t>
+      </w:r>
+      <w:proofErr w:type="spellStart"/>
+      <w:r>
+        <w:rPr>
+          <w:lang w:val="pl-PL"/>
+        </w:rPr>
+        <w:t>odpowiedzielany</w:t>
+      </w:r>
+      <w:proofErr w:type="spellEnd"/>
+      <w:r>
+        <w:rPr>
+          <w:lang w:val="pl-PL"/>
+        </w:rPr>
+        <w:t xml:space="preserve"> za przetwarzanie zapytań od użytkownika. Przetwarza odpowiednio dane poprzez Model i zwraca je z powrotem do warstwy </w:t>
+      </w:r>
+      <w:proofErr w:type="spellStart"/>
+      <w:r>
+        <w:rPr>
+          <w:lang w:val="pl-PL"/>
+        </w:rPr>
+        <w:t>View</w:t>
+      </w:r>
+      <w:proofErr w:type="spellEnd"/>
+      <w:r>
+        <w:rPr>
+          <w:lang w:val="pl-PL"/>
+        </w:rPr>
+        <w:t xml:space="preserve">. Jest mediatorem pomiędzy modelem a widokiem. Projekt </w:t>
+      </w:r>
+      <w:proofErr w:type="spellStart"/>
+      <w:r>
+        <w:rPr>
+          <w:lang w:val="pl-PL"/>
+        </w:rPr>
+        <w:t>backendowy</w:t>
+      </w:r>
+      <w:proofErr w:type="spellEnd"/>
+      <w:r>
+        <w:rPr>
+          <w:lang w:val="pl-PL"/>
+        </w:rPr>
+        <w:t xml:space="preserve"> napisany w Javie, który </w:t>
+      </w:r>
+      <w:proofErr w:type="spellStart"/>
+      <w:r>
+        <w:rPr>
+          <w:lang w:val="pl-PL"/>
+        </w:rPr>
+        <w:t>udostępnie</w:t>
+      </w:r>
+      <w:proofErr w:type="spellEnd"/>
+      <w:r>
+        <w:rPr>
+          <w:lang w:val="pl-PL"/>
+        </w:rPr>
+        <w:t xml:space="preserve"> usługi przez API </w:t>
+      </w:r>
+      <w:proofErr w:type="spellStart"/>
+      <w:r>
+        <w:rPr>
+          <w:lang w:val="pl-PL"/>
+        </w:rPr>
+        <w:t>Restowe</w:t>
+      </w:r>
+      <w:proofErr w:type="spellEnd"/>
+      <w:r>
+        <w:rPr>
+          <w:lang w:val="pl-PL"/>
+        </w:rPr>
+        <w:t xml:space="preserve">. </w:t>
+      </w:r>
+    </w:p>
+    <w:p>
+      <w:pPr>
+        <w:pStyle w:val="Standard"/>
+        <w:spacing w:line="360" w:lineRule="auto"/>
+        <w:jc w:val="both"/>
+        <w:rPr>
+          <w:lang w:val="pl-PL"/>
+        </w:rPr>
+      </w:pPr>
+    </w:p>
+    <w:p>
+      <w:pPr>
+        <w:pStyle w:val="Standard"/>
+        <w:spacing w:line="360" w:lineRule="auto"/>
+        <w:jc w:val="both"/>
+        <w:rPr>
+          <w:lang w:val="pl-PL"/>
+        </w:rPr>
+      </w:pPr>
+    </w:p>
+    <w:p>
+      <w:pPr>
+        <w:pStyle w:val="Standard"/>
+        <w:spacing w:line="360" w:lineRule="auto"/>
+        <w:jc w:val="both"/>
+        <w:rPr>
+          <w:rFonts w:ascii="Times New Roman" w:eastAsiaTheme="minorHAnsi" w:hAnsi="Times New Roman" w:cs="Times New Roman"/>
+          <w:b/>
+          <w:bCs/>
+          <w:color w:val="000000"/>
+          <w:kern w:val="0"/>
+          <w:lang w:val="pl-PL" w:eastAsia="en-US" w:bidi="ar-SA"/>
+        </w:rPr>
+      </w:pPr>
+      <w:r>
+        <w:rPr>
+          <w:rFonts w:ascii="Times New Roman" w:eastAsiaTheme="minorHAnsi" w:hAnsi="Times New Roman" w:cs="Times New Roman"/>
+          <w:b/>
+          <w:bCs/>
+          <w:color w:val="000000"/>
+          <w:kern w:val="0"/>
+          <w:lang w:val="pl-PL" w:eastAsia="en-US" w:bidi="ar-SA"/>
+        </w:rPr>
+        <w:t>Opracowywanie warstwy integracji.</w:t>
+      </w:r>
+    </w:p>
+    <w:p>
+      <w:pPr>
+        <w:pStyle w:val="Standard"/>
+        <w:spacing w:line="360" w:lineRule="auto"/>
+        <w:jc w:val="both"/>
+        <w:rPr>
+          <w:rFonts w:ascii="Times New Roman" w:eastAsiaTheme="minorHAnsi" w:hAnsi="Times New Roman" w:cs="Times New Roman"/>
+          <w:b/>
+          <w:bCs/>
+          <w:color w:val="000000"/>
+          <w:kern w:val="0"/>
+          <w:lang w:val="pl-PL" w:eastAsia="en-US" w:bidi="ar-SA"/>
+        </w:rPr>
+      </w:pPr>
+    </w:p>
+    <w:p>
+      <w:pPr>
+        <w:pStyle w:val="Standard"/>
+        <w:spacing w:line="360" w:lineRule="auto"/>
+        <w:jc w:val="both"/>
+        <w:rPr>
+          <w:rFonts w:ascii="Times New Roman" w:eastAsiaTheme="minorHAnsi" w:hAnsi="Times New Roman" w:cs="Times New Roman"/>
+          <w:color w:val="000000"/>
+          <w:kern w:val="0"/>
+          <w:lang w:val="pl-PL" w:eastAsia="en-US" w:bidi="ar-SA"/>
+        </w:rPr>
+      </w:pPr>
+      <w:r>
+        <w:rPr>
+          <w:rFonts w:ascii="Times New Roman" w:eastAsiaTheme="minorHAnsi" w:hAnsi="Times New Roman" w:cs="Times New Roman"/>
+          <w:color w:val="000000"/>
+          <w:kern w:val="0"/>
+          <w:lang w:val="pl-PL" w:eastAsia="en-US" w:bidi="ar-SA"/>
+        </w:rPr>
+        <w:t xml:space="preserve">Na podstawie zaproponowanego modelu oraz wzorca projektowego opracowano warstwę integracji. </w:t>
+      </w:r>
+      <w:proofErr w:type="spellStart"/>
+      <w:r>
+        <w:rPr>
+          <w:rFonts w:ascii="Times New Roman" w:eastAsiaTheme="minorHAnsi" w:hAnsi="Times New Roman" w:cs="Times New Roman"/>
+          <w:color w:val="000000"/>
+          <w:kern w:val="0"/>
+          <w:lang w:val="pl-PL" w:eastAsia="en-US" w:bidi="ar-SA"/>
+        </w:rPr>
+        <w:t>Częścia</w:t>
+      </w:r>
+      <w:proofErr w:type="spellEnd"/>
+      <w:r>
+        <w:rPr>
+          <w:rFonts w:ascii="Times New Roman" w:eastAsiaTheme="minorHAnsi" w:hAnsi="Times New Roman" w:cs="Times New Roman"/>
+          <w:color w:val="000000"/>
+          <w:kern w:val="0"/>
+          <w:lang w:val="pl-PL" w:eastAsia="en-US" w:bidi="ar-SA"/>
+        </w:rPr>
+        <w:t xml:space="preserve"> odpowiedzialną za widok(VIEW) będzie projekt </w:t>
+      </w:r>
+      <w:proofErr w:type="spellStart"/>
+      <w:r>
+        <w:rPr>
+          <w:rFonts w:ascii="Times New Roman" w:eastAsiaTheme="minorHAnsi" w:hAnsi="Times New Roman" w:cs="Times New Roman"/>
+          <w:color w:val="000000"/>
+          <w:kern w:val="0"/>
+          <w:lang w:val="pl-PL" w:eastAsia="en-US" w:bidi="ar-SA"/>
+        </w:rPr>
+        <w:t>frontendowy</w:t>
+      </w:r>
+      <w:proofErr w:type="spellEnd"/>
+      <w:r>
+        <w:rPr>
+          <w:rFonts w:ascii="Times New Roman" w:eastAsiaTheme="minorHAnsi" w:hAnsi="Times New Roman" w:cs="Times New Roman"/>
+          <w:color w:val="000000"/>
+          <w:kern w:val="0"/>
+          <w:lang w:val="pl-PL" w:eastAsia="en-US" w:bidi="ar-SA"/>
+        </w:rPr>
+        <w:t xml:space="preserve"> napisany w </w:t>
+      </w:r>
+      <w:proofErr w:type="spellStart"/>
+      <w:r>
+        <w:rPr>
+          <w:rFonts w:ascii="Times New Roman" w:eastAsiaTheme="minorHAnsi" w:hAnsi="Times New Roman" w:cs="Times New Roman"/>
+          <w:color w:val="000000"/>
+          <w:kern w:val="0"/>
+          <w:lang w:val="pl-PL" w:eastAsia="en-US" w:bidi="ar-SA"/>
+        </w:rPr>
+        <w:t>Angularze</w:t>
+      </w:r>
+      <w:proofErr w:type="spellEnd"/>
+      <w:r>
+        <w:rPr>
+          <w:rFonts w:ascii="Times New Roman" w:eastAsiaTheme="minorHAnsi" w:hAnsi="Times New Roman" w:cs="Times New Roman"/>
+          <w:color w:val="000000"/>
+          <w:kern w:val="0"/>
+          <w:lang w:val="pl-PL" w:eastAsia="en-US" w:bidi="ar-SA"/>
+        </w:rPr>
+        <w:t xml:space="preserve">. Model będzie przechowywał model danych projektu w tabelach w bazie </w:t>
+      </w:r>
+      <w:proofErr w:type="spellStart"/>
+      <w:r>
+        <w:rPr>
+          <w:rFonts w:ascii="Times New Roman" w:eastAsiaTheme="minorHAnsi" w:hAnsi="Times New Roman" w:cs="Times New Roman"/>
+          <w:color w:val="000000"/>
+          <w:kern w:val="0"/>
+          <w:lang w:val="pl-PL" w:eastAsia="en-US" w:bidi="ar-SA"/>
+        </w:rPr>
+        <w:t>MySql</w:t>
+      </w:r>
+      <w:proofErr w:type="spellEnd"/>
+      <w:r>
+        <w:rPr>
+          <w:rFonts w:ascii="Times New Roman" w:eastAsiaTheme="minorHAnsi" w:hAnsi="Times New Roman" w:cs="Times New Roman"/>
+          <w:color w:val="000000"/>
+          <w:kern w:val="0"/>
+          <w:lang w:val="pl-PL" w:eastAsia="en-US" w:bidi="ar-SA"/>
+        </w:rPr>
+        <w:t xml:space="preserve">. Kontrolerem będzie aplikacja </w:t>
+      </w:r>
+      <w:proofErr w:type="spellStart"/>
+      <w:r>
+        <w:rPr>
+          <w:rFonts w:ascii="Times New Roman" w:eastAsiaTheme="minorHAnsi" w:hAnsi="Times New Roman" w:cs="Times New Roman"/>
+          <w:color w:val="000000"/>
+          <w:kern w:val="0"/>
+          <w:lang w:val="pl-PL" w:eastAsia="en-US" w:bidi="ar-SA"/>
+        </w:rPr>
+        <w:t>backendowa</w:t>
+      </w:r>
+      <w:proofErr w:type="spellEnd"/>
+      <w:r>
+        <w:rPr>
+          <w:rFonts w:ascii="Times New Roman" w:eastAsiaTheme="minorHAnsi" w:hAnsi="Times New Roman" w:cs="Times New Roman"/>
+          <w:color w:val="000000"/>
+          <w:kern w:val="0"/>
+          <w:lang w:val="pl-PL" w:eastAsia="en-US" w:bidi="ar-SA"/>
+        </w:rPr>
+        <w:t xml:space="preserve"> napisana w Javie, która za pomocą klas będzie mapowała encje </w:t>
+      </w:r>
+      <w:proofErr w:type="spellStart"/>
+      <w:r>
+        <w:rPr>
+          <w:rFonts w:ascii="Times New Roman" w:eastAsiaTheme="minorHAnsi" w:hAnsi="Times New Roman" w:cs="Times New Roman"/>
+          <w:color w:val="000000"/>
+          <w:kern w:val="0"/>
+          <w:lang w:val="pl-PL" w:eastAsia="en-US" w:bidi="ar-SA"/>
+        </w:rPr>
+        <w:t>bazodowe</w:t>
+      </w:r>
+      <w:proofErr w:type="spellEnd"/>
+      <w:r>
+        <w:rPr>
+          <w:rFonts w:ascii="Times New Roman" w:eastAsiaTheme="minorHAnsi" w:hAnsi="Times New Roman" w:cs="Times New Roman"/>
+          <w:color w:val="000000"/>
+          <w:kern w:val="0"/>
+          <w:lang w:val="pl-PL" w:eastAsia="en-US" w:bidi="ar-SA"/>
+        </w:rPr>
+        <w:t xml:space="preserve"> oraz odpowiednio je obsługiwała i zwracała do widoku poprzez API </w:t>
+      </w:r>
+      <w:proofErr w:type="spellStart"/>
+      <w:r>
+        <w:rPr>
+          <w:rFonts w:ascii="Times New Roman" w:eastAsiaTheme="minorHAnsi" w:hAnsi="Times New Roman" w:cs="Times New Roman"/>
+          <w:color w:val="000000"/>
+          <w:kern w:val="0"/>
+          <w:lang w:val="pl-PL" w:eastAsia="en-US" w:bidi="ar-SA"/>
+        </w:rPr>
+        <w:t>Restowe</w:t>
+      </w:r>
+      <w:proofErr w:type="spellEnd"/>
+      <w:r>
+        <w:rPr>
+          <w:rFonts w:ascii="Times New Roman" w:eastAsiaTheme="minorHAnsi" w:hAnsi="Times New Roman" w:cs="Times New Roman"/>
+          <w:color w:val="000000"/>
+          <w:kern w:val="0"/>
+          <w:lang w:val="pl-PL" w:eastAsia="en-US" w:bidi="ar-SA"/>
+        </w:rPr>
+        <w:t xml:space="preserve">. </w:t>
+      </w:r>
+    </w:p>
+    <w:p>
+      <w:pPr>
+        <w:pStyle w:val="Standard"/>
+        <w:spacing w:line="360" w:lineRule="auto"/>
+        <w:jc w:val="both"/>
+        <w:rPr>
+          <w:rFonts w:ascii="Times New Roman" w:eastAsiaTheme="minorHAnsi" w:hAnsi="Times New Roman" w:cs="Times New Roman"/>
+          <w:color w:val="000000"/>
+          <w:kern w:val="0"/>
+          <w:lang w:val="pl-PL" w:eastAsia="en-US" w:bidi="ar-SA"/>
+        </w:rPr>
+      </w:pPr>
+    </w:p>
+    <w:p>
+      <w:pPr>
+        <w:pStyle w:val="Standard"/>
+        <w:spacing w:line="360" w:lineRule="auto"/>
+        <w:jc w:val="both"/>
+        <w:rPr>
+          <w:rFonts w:ascii="Times New Roman" w:eastAsiaTheme="minorHAnsi" w:hAnsi="Times New Roman" w:cs="Times New Roman"/>
+          <w:color w:val="000000"/>
+          <w:kern w:val="0"/>
+          <w:lang w:val="pl-PL" w:eastAsia="en-US" w:bidi="ar-SA"/>
+        </w:rPr>
+      </w:pPr>
+    </w:p>
+    <w:p>
+      <w:pPr>
+        <w:pStyle w:val="Standard"/>
+        <w:spacing w:line="360" w:lineRule="auto"/>
+        <w:jc w:val="both"/>
+        <w:rPr>
+          <w:b/>
+          <w:bCs/>
+          <w:lang w:val="pl-PL"/>
+        </w:rPr>
+      </w:pPr>
+      <w:r>
+        <w:rPr>
+          <w:b/>
+          <w:bCs/>
+          <w:lang w:val="pl-PL"/>
+        </w:rPr>
+        <w:t>Ocena możliwości zastosowań różnych sposobów modelowania</w:t>
+      </w:r>
+    </w:p>
+    <w:p>
+      <w:pPr>
+        <w:pStyle w:val="Standard"/>
+        <w:spacing w:line="360" w:lineRule="auto"/>
+        <w:jc w:val="both"/>
+        <w:rPr>
+          <w:b/>
+          <w:bCs/>
+          <w:lang w:val="pl-PL"/>
+        </w:rPr>
+      </w:pPr>
+    </w:p>
+    <w:p>
+      <w:pPr>
+        <w:pStyle w:val="Standard"/>
+        <w:spacing w:line="360" w:lineRule="auto"/>
+        <w:jc w:val="both"/>
+        <w:rPr>
+          <w:lang w:val="pl-PL"/>
+        </w:rPr>
+      </w:pPr>
+      <w:r>
+        <w:rPr>
+          <w:lang w:val="pl-PL"/>
+        </w:rPr>
+        <w:t>MVP-</w:t>
+      </w:r>
+      <w:r>
+        <w:rPr>
+          <w:lang w:val="pl-PL"/>
+        </w:rPr>
+        <w:t xml:space="preserve"> Prezenter zastępujący kontroler może wpływać na zmiany pokazywane przez </w:t>
+      </w:r>
+      <w:proofErr w:type="spellStart"/>
+      <w:r>
+        <w:rPr>
+          <w:lang w:val="pl-PL"/>
+        </w:rPr>
+        <w:t>View</w:t>
+      </w:r>
+      <w:proofErr w:type="spellEnd"/>
+      <w:r>
+        <w:rPr>
+          <w:lang w:val="pl-PL"/>
+        </w:rPr>
+        <w:t>. W naszym wypadku wystarczy, że widok będzie wyświetlał zmiany zachodzące w modelu.</w:t>
+      </w:r>
+    </w:p>
+    <w:p>
+      <w:pPr>
+        <w:pStyle w:val="Standard"/>
+        <w:spacing w:line="360" w:lineRule="auto"/>
+        <w:jc w:val="both"/>
+        <w:rPr>
+          <w:lang w:val="pl-PL"/>
+        </w:rPr>
+      </w:pPr>
+      <w:r>
+        <w:rPr>
+          <w:lang w:val="pl-PL"/>
+        </w:rPr>
+        <w:t xml:space="preserve">MVVM- wspiera on dwukierunkowe </w:t>
+      </w:r>
+      <w:r>
+        <w:rPr>
+          <w:lang w:val="pl-PL"/>
+        </w:rPr>
+        <w:t xml:space="preserve">przesyłanie informacji pomiędzy częściami </w:t>
+      </w:r>
+      <w:proofErr w:type="spellStart"/>
+      <w:r>
+        <w:rPr>
+          <w:lang w:val="pl-PL"/>
+        </w:rPr>
+        <w:t>View</w:t>
+      </w:r>
+      <w:proofErr w:type="spellEnd"/>
+      <w:r>
+        <w:rPr>
+          <w:lang w:val="pl-PL"/>
+        </w:rPr>
+        <w:t xml:space="preserve"> a </w:t>
+      </w:r>
+      <w:proofErr w:type="spellStart"/>
+      <w:r>
+        <w:rPr>
+          <w:lang w:val="pl-PL"/>
+        </w:rPr>
+        <w:t>View</w:t>
+      </w:r>
+      <w:proofErr w:type="spellEnd"/>
+      <w:r>
+        <w:rPr>
+          <w:lang w:val="pl-PL"/>
+        </w:rPr>
+        <w:t xml:space="preserve">-Model. Nasz projekt nie jest na tyle skomplikowany by wymagał automatycznego propagowania zmian, np. wysyłania zmian z </w:t>
+      </w:r>
+      <w:proofErr w:type="spellStart"/>
+      <w:r>
+        <w:rPr>
+          <w:lang w:val="pl-PL"/>
+        </w:rPr>
+        <w:t>View</w:t>
+      </w:r>
+      <w:proofErr w:type="spellEnd"/>
+      <w:r>
+        <w:rPr>
+          <w:lang w:val="pl-PL"/>
+        </w:rPr>
+        <w:t xml:space="preserve">-Model do części </w:t>
+      </w:r>
+      <w:proofErr w:type="spellStart"/>
+      <w:r>
+        <w:rPr>
+          <w:lang w:val="pl-PL"/>
+        </w:rPr>
+        <w:t>View</w:t>
+      </w:r>
+      <w:proofErr w:type="spellEnd"/>
+      <w:r>
+        <w:rPr>
+          <w:lang w:val="pl-PL"/>
+        </w:rPr>
+        <w:t xml:space="preserve">. UI nie musi w naszym projekcie w żaden sposób wpływać na warstwę biznesową. </w:t>
+      </w:r>
+    </w:p>
+    <w:p>
+      <w:pPr>
+        <w:pStyle w:val="Standard"/>
+        <w:spacing w:line="360" w:lineRule="auto"/>
+        <w:jc w:val="both"/>
+        <w:rPr>
+          <w:lang w:val="pl-PL"/>
+        </w:rPr>
+      </w:pPr>
+    </w:p>
+    <w:p>
+      <w:pPr>
+        <w:pStyle w:val="Standard"/>
+        <w:spacing w:line="360" w:lineRule="auto"/>
+        <w:jc w:val="both"/>
+        <w:rPr>
+          <w:lang w:val="pl-PL"/>
+        </w:rPr>
+      </w:pPr>
+    </w:p>
+    <w:p>
+      <w:pPr>
+        <w:pStyle w:val="Standard"/>
+        <w:spacing w:line="360" w:lineRule="auto"/>
+        <w:jc w:val="both"/>
+        <w:rPr>
+          <w:b/>
+          <w:bCs/>
+          <w:lang w:val="pl-PL"/>
+        </w:rPr>
+      </w:pPr>
+      <w:r>
+        <w:rPr>
+          <w:b/>
+          <w:bCs/>
+          <w:lang w:val="pl-PL"/>
+        </w:rPr>
+        <w:lastRenderedPageBreak/>
+        <w:t>Przedstawienie perspektyw wymagań</w:t>
+      </w:r>
+    </w:p>
+    <w:p>
+      <w:pPr>
+        <w:pStyle w:val="Standard"/>
+        <w:spacing w:line="360" w:lineRule="auto"/>
+        <w:jc w:val="both"/>
+        <w:rPr>
+          <w:lang w:val="pl-PL"/>
+        </w:rPr>
+      </w:pPr>
+      <w:r>
+        <w:rPr>
+          <w:lang w:val="pl-PL"/>
+        </w:rPr>
+        <w:t>Projekt może w przyszłości rozszerzyć się o nowe funkcjonalności:</w:t>
+      </w:r>
+    </w:p>
+    <w:p>
+      <w:pPr>
+        <w:pStyle w:val="Standard"/>
+        <w:spacing w:line="360" w:lineRule="auto"/>
+        <w:jc w:val="both"/>
+        <w:rPr>
+          <w:lang w:val="pl-PL"/>
+        </w:rPr>
+      </w:pPr>
+      <w:r>
+        <w:rPr>
+          <w:lang w:val="pl-PL"/>
+        </w:rPr>
+        <w:t>-Sprzedaż innych produktów, o innej kategorii ale związanych z motoryzacją np. części samochodowe</w:t>
+      </w:r>
+    </w:p>
+    <w:p>
+      <w:pPr>
+        <w:pStyle w:val="Standard"/>
+        <w:spacing w:line="360" w:lineRule="auto"/>
+        <w:jc w:val="both"/>
+        <w:rPr>
+          <w:lang w:val="pl-PL"/>
+        </w:rPr>
+      </w:pPr>
+      <w:r>
+        <w:rPr>
+          <w:lang w:val="pl-PL"/>
+        </w:rPr>
+        <w:t xml:space="preserve">-Sprzedaż nowych przedmiotów w innej branży, np. mieszkania, zabawki. </w:t>
+      </w:r>
+    </w:p>
+    <w:p>
+      <w:pPr>
+        <w:autoSpaceDE w:val="0"/>
+        <w:autoSpaceDN w:val="0"/>
+        <w:adjustRightInd w:val="0"/>
+        <w:spacing w:after="0" w:line="240" w:lineRule="auto"/>
+        <w:rPr>
+          <w:rFonts w:ascii="Times New Roman" w:hAnsi="Times New Roman" w:cs="Times New Roman"/>
+          <w:color w:val="000000"/>
+          <w:sz w:val="24"/>
+          <w:szCs w:val="24"/>
+          <w:lang w:val="pl-PL"/>
+        </w:rPr>
+      </w:pPr>
+      <w:r>
+        <w:rPr>
+          <w:rFonts w:ascii="Times New Roman" w:hAnsi="Times New Roman" w:cs="Times New Roman"/>
+          <w:color w:val="000000"/>
+          <w:sz w:val="24"/>
+          <w:szCs w:val="24"/>
+          <w:lang w:val="pl-PL"/>
+        </w:rPr>
+        <w:t>-Wprowadzenie systemu licytacji sprzedaży</w:t>
+      </w:r>
+    </w:p>
+    <w:p>
+      <w:pPr>
+        <w:autoSpaceDE w:val="0"/>
+        <w:autoSpaceDN w:val="0"/>
+        <w:adjustRightInd w:val="0"/>
+        <w:spacing w:after="0" w:line="240" w:lineRule="auto"/>
+        <w:rPr>
+          <w:rFonts w:ascii="Times New Roman" w:hAnsi="Times New Roman" w:cs="Times New Roman"/>
+          <w:color w:val="000000"/>
+          <w:sz w:val="24"/>
+          <w:szCs w:val="24"/>
+          <w:lang w:val="pl-PL"/>
+        </w:rPr>
+      </w:pPr>
+    </w:p>
+    <w:p>
+      <w:pPr>
+        <w:autoSpaceDE w:val="0"/>
+        <w:autoSpaceDN w:val="0"/>
+        <w:adjustRightInd w:val="0"/>
+        <w:spacing w:after="0" w:line="240" w:lineRule="auto"/>
+        <w:ind w:firstLine="708"/>
+        <w:rPr>
+          <w:rFonts w:ascii="Times New Roman" w:hAnsi="Times New Roman" w:cs="Times New Roman"/>
+          <w:color w:val="000000"/>
+          <w:sz w:val="24"/>
+          <w:szCs w:val="24"/>
+          <w:lang w:val="pl-PL"/>
+        </w:rPr>
+      </w:pPr>
+      <w:r>
+        <w:rPr>
+          <w:rFonts w:ascii="Times New Roman" w:hAnsi="Times New Roman" w:cs="Times New Roman"/>
+          <w:color w:val="000000"/>
+          <w:sz w:val="24"/>
+          <w:szCs w:val="24"/>
+          <w:lang w:val="pl-PL"/>
+        </w:rPr>
+        <w:t xml:space="preserve">Wprowadzenie sprzedaży produktów innych kategorii, nie powinno być problemem dla projektowanego systemu. Model danych oraz warstwy integracyjne są przygotowane na pojawienie się nowych kategorii i produktów. Projekt </w:t>
+      </w:r>
+      <w:proofErr w:type="spellStart"/>
+      <w:r>
+        <w:rPr>
+          <w:rFonts w:ascii="Times New Roman" w:hAnsi="Times New Roman" w:cs="Times New Roman"/>
+          <w:color w:val="000000"/>
+          <w:sz w:val="24"/>
+          <w:szCs w:val="24"/>
+          <w:lang w:val="pl-PL"/>
+        </w:rPr>
+        <w:t>Angularowy</w:t>
+      </w:r>
+      <w:proofErr w:type="spellEnd"/>
+      <w:r>
+        <w:rPr>
+          <w:rFonts w:ascii="Times New Roman" w:hAnsi="Times New Roman" w:cs="Times New Roman"/>
+          <w:color w:val="000000"/>
+          <w:sz w:val="24"/>
+          <w:szCs w:val="24"/>
+          <w:lang w:val="pl-PL"/>
+        </w:rPr>
+        <w:t xml:space="preserve"> może bez problemu zintegrować się z nowymi warstwami API prezentując nowe ‘zakładki’ czy nawet oddzielny system czy stronę internetową opartą na tym aktualnym projekcie. </w:t>
+      </w:r>
+      <w:r>
+        <w:rPr>
+          <w:rFonts w:ascii="Times New Roman" w:hAnsi="Times New Roman" w:cs="Times New Roman"/>
+          <w:color w:val="000000"/>
+          <w:sz w:val="24"/>
+          <w:szCs w:val="24"/>
+          <w:lang w:val="pl-PL"/>
+        </w:rPr>
+        <w:t xml:space="preserve">Aplikacja </w:t>
+      </w:r>
+      <w:proofErr w:type="spellStart"/>
+      <w:r>
+        <w:rPr>
+          <w:rFonts w:ascii="Times New Roman" w:hAnsi="Times New Roman" w:cs="Times New Roman"/>
+          <w:color w:val="000000"/>
+          <w:sz w:val="24"/>
+          <w:szCs w:val="24"/>
+          <w:lang w:val="pl-PL"/>
+        </w:rPr>
+        <w:t>Javowa</w:t>
+      </w:r>
+      <w:proofErr w:type="spellEnd"/>
+      <w:r>
+        <w:rPr>
+          <w:rFonts w:ascii="Times New Roman" w:hAnsi="Times New Roman" w:cs="Times New Roman"/>
+          <w:color w:val="000000"/>
+          <w:sz w:val="24"/>
+          <w:szCs w:val="24"/>
+          <w:lang w:val="pl-PL"/>
+        </w:rPr>
+        <w:t xml:space="preserve"> jest zaprojektowana w architekturze pozwalającej na dodanie nowych serwisów obsługujących nowe produkty. Z tego względu można stwierdzić, iż system jest gotowy na rozbudowę i mało kosztowne rozszerzenie swojej </w:t>
+      </w:r>
+      <w:proofErr w:type="spellStart"/>
+      <w:r>
+        <w:rPr>
+          <w:rFonts w:ascii="Times New Roman" w:hAnsi="Times New Roman" w:cs="Times New Roman"/>
+          <w:color w:val="000000"/>
+          <w:sz w:val="24"/>
+          <w:szCs w:val="24"/>
+          <w:lang w:val="pl-PL"/>
+        </w:rPr>
+        <w:t>funckjonalności</w:t>
+      </w:r>
+      <w:proofErr w:type="spellEnd"/>
+      <w:r>
+        <w:rPr>
+          <w:rFonts w:ascii="Times New Roman" w:hAnsi="Times New Roman" w:cs="Times New Roman"/>
+          <w:color w:val="000000"/>
+          <w:sz w:val="24"/>
+          <w:szCs w:val="24"/>
+          <w:lang w:val="pl-PL"/>
+        </w:rPr>
+        <w:t>.</w:t>
+      </w:r>
+    </w:p>
+    <w:p>
+      <w:pPr>
+        <w:autoSpaceDE w:val="0"/>
+        <w:autoSpaceDN w:val="0"/>
+        <w:adjustRightInd w:val="0"/>
+        <w:spacing w:after="0" w:line="240" w:lineRule="auto"/>
+        <w:rPr>
+          <w:rFonts w:ascii="Times New Roman" w:hAnsi="Times New Roman" w:cs="Times New Roman"/>
+          <w:color w:val="000000"/>
+          <w:sz w:val="24"/>
+          <w:szCs w:val="24"/>
+          <w:lang w:val="pl-PL"/>
+        </w:rPr>
+      </w:pPr>
+    </w:p>
+    <w:p>
+      <w:pPr>
+        <w:autoSpaceDE w:val="0"/>
+        <w:autoSpaceDN w:val="0"/>
+        <w:adjustRightInd w:val="0"/>
+        <w:spacing w:after="0" w:line="240" w:lineRule="auto"/>
+        <w:rPr>
+          <w:rFonts w:ascii="Times New Roman" w:hAnsi="Times New Roman" w:cs="Times New Roman"/>
+          <w:color w:val="000000"/>
+          <w:sz w:val="24"/>
+          <w:szCs w:val="24"/>
+          <w:lang w:val="pl-PL"/>
+        </w:rPr>
+      </w:pPr>
+    </w:p>
+    <w:p>
+      <w:pPr>
+        <w:autoSpaceDE w:val="0"/>
+        <w:autoSpaceDN w:val="0"/>
+        <w:adjustRightInd w:val="0"/>
+        <w:spacing w:after="0" w:line="240" w:lineRule="auto"/>
+        <w:rPr>
+          <w:rFonts w:ascii="Times New Roman" w:hAnsi="Times New Roman" w:cs="Times New Roman" w:hint="eastAsia"/>
+          <w:color w:val="000000"/>
+          <w:sz w:val="24"/>
+          <w:szCs w:val="24"/>
           <w:lang w:val="pl-PL"/>
         </w:rPr>
       </w:pPr>
@@ -2928,7 +4169,7 @@
                     <pic:cNvPicPr/>
                   </pic:nvPicPr>
                   <pic:blipFill>
-                    <a:blip r:embed="rId6">
+                    <a:blip r:embed="rId7">
                       <a:lum/>
                       <a:alphaModFix/>
                     </a:blip>
@@ -3079,94 +4320,30 @@
     </w:p>
     <w:p>
       <w:pPr>
-        <w:jc w:val="right"/>
-        <w:rPr>
-          <w:lang w:val="pl-PL" w:eastAsia="zh-CN" w:bidi="hi-IN"/>
-        </w:rPr>
-      </w:pPr>
-    </w:p>
-    <w:p>
-      <w:pPr>
-        <w:jc w:val="right"/>
-        <w:rPr>
-          <w:lang w:val="pl-PL" w:eastAsia="zh-CN" w:bidi="hi-IN"/>
-        </w:rPr>
-      </w:pPr>
-    </w:p>
-    <w:p>
-      <w:pPr>
-        <w:jc w:val="right"/>
-        <w:rPr>
-          <w:lang w:val="pl-PL" w:eastAsia="zh-CN" w:bidi="hi-IN"/>
-        </w:rPr>
-      </w:pPr>
-    </w:p>
-    <w:p>
-      <w:pPr>
-        <w:jc w:val="right"/>
-        <w:rPr>
-          <w:lang w:val="pl-PL" w:eastAsia="zh-CN" w:bidi="hi-IN"/>
-        </w:rPr>
-      </w:pPr>
-    </w:p>
-    <w:p>
-      <w:pPr>
-        <w:jc w:val="right"/>
-        <w:rPr>
-          <w:lang w:val="pl-PL" w:eastAsia="zh-CN" w:bidi="hi-IN"/>
-        </w:rPr>
-      </w:pPr>
-    </w:p>
-    <w:p>
-      <w:pPr>
-        <w:jc w:val="right"/>
-        <w:rPr>
-          <w:lang w:val="pl-PL" w:eastAsia="zh-CN" w:bidi="hi-IN"/>
-        </w:rPr>
-      </w:pPr>
-    </w:p>
-    <w:p>
-      <w:pPr>
-        <w:jc w:val="right"/>
-        <w:rPr>
-          <w:lang w:val="pl-PL" w:eastAsia="zh-CN" w:bidi="hi-IN"/>
-        </w:rPr>
-      </w:pPr>
-    </w:p>
-    <w:p>
-      <w:pPr>
-        <w:jc w:val="right"/>
-        <w:rPr>
-          <w:lang w:val="pl-PL" w:eastAsia="zh-CN" w:bidi="hi-IN"/>
-        </w:rPr>
-      </w:pPr>
-    </w:p>
-    <w:p>
-      <w:pPr>
-        <w:jc w:val="right"/>
-        <w:rPr>
-          <w:lang w:val="pl-PL" w:eastAsia="zh-CN" w:bidi="hi-IN"/>
-        </w:rPr>
-      </w:pPr>
-    </w:p>
-    <w:p>
-      <w:pPr>
-        <w:rPr>
-          <w:lang w:val="pl-PL" w:eastAsia="zh-CN" w:bidi="hi-IN"/>
-        </w:rPr>
-      </w:pPr>
-    </w:p>
-    <w:p>
-      <w:pPr>
-        <w:rPr>
-          <w:lang w:val="pl-PL" w:eastAsia="zh-CN" w:bidi="hi-IN"/>
-        </w:rPr>
-      </w:pPr>
-      <w:r>
-        <w:rPr>
-          <w:lang w:val="pl-PL" w:eastAsia="zh-CN" w:bidi="hi-IN"/>
-        </w:rPr>
-        <w:lastRenderedPageBreak/>
+        <w:rPr>
+          <w:lang w:val="pl-PL" w:eastAsia="zh-CN" w:bidi="hi-IN"/>
+        </w:rPr>
+      </w:pPr>
+    </w:p>
+    <w:p>
+      <w:pPr>
+        <w:rPr>
+          <w:lang w:val="pl-PL" w:eastAsia="zh-CN" w:bidi="hi-IN"/>
+        </w:rPr>
+      </w:pPr>
+      <w:bookmarkStart w:id="0" w:name="_GoBack"/>
+      <w:bookmarkEnd w:id="0"/>
+    </w:p>
+    <w:p>
+      <w:pPr>
+        <w:rPr>
+          <w:lang w:val="pl-PL" w:eastAsia="zh-CN" w:bidi="hi-IN"/>
+        </w:rPr>
+      </w:pPr>
+      <w:r>
+        <w:rPr>
+          <w:lang w:val="pl-PL" w:eastAsia="zh-CN" w:bidi="hi-IN"/>
+        </w:rPr>
         <w:t>Diagram klas:</w:t>
       </w:r>
     </w:p>
@@ -3186,148 +4363,6 @@
             <wp:extent cx="5760720" cy="5584190"/>
             <wp:effectExtent l="0" t="0" r="0" b="0"/>
             <wp:docPr id="3" name="Obraz 3"/>
-            <wp:cNvGraphicFramePr>
-              <a:graphicFrameLocks xmlns:a="http://schemas.openxmlformats.org/drawingml/2006/main" noChangeAspect="1"/>
-            </wp:cNvGraphicFramePr>
-            <a:graphic xmlns:a="http://schemas.openxmlformats.org/drawingml/2006/main">
-              <a:graphicData uri="http://schemas.openxmlformats.org/drawingml/2006/picture">
-                <pic:pic xmlns:pic="http://schemas.openxmlformats.org/drawingml/2006/picture">
-                  <pic:nvPicPr>
-                    <pic:cNvPr id="1" name=""/>
-                    <pic:cNvPicPr/>
-                  </pic:nvPicPr>
-                  <pic:blipFill>
-                    <a:blip r:embed="rId8"/>
-                    <a:stretch>
-                      <a:fillRect/>
-                    </a:stretch>
-                  </pic:blipFill>
-                  <pic:spPr>
-                    <a:xfrm>
-                      <a:off x="0" y="0"/>
-                      <a:ext cx="5760720" cy="5584190"/>
-                    </a:xfrm>
-                    <a:prstGeom prst="rect">
-                      <a:avLst/>
-                    </a:prstGeom>
-                  </pic:spPr>
-                </pic:pic>
-              </a:graphicData>
-            </a:graphic>
-          </wp:inline>
-        </w:drawing>
-      </w:r>
-    </w:p>
-    <w:p>
-      <w:pPr>
-        <w:jc w:val="right"/>
-        <w:rPr>
-          <w:lang w:val="pl-PL" w:eastAsia="zh-CN" w:bidi="hi-IN"/>
-        </w:rPr>
-      </w:pPr>
-    </w:p>
-    <w:p>
-      <w:pPr>
-        <w:jc w:val="right"/>
-        <w:rPr>
-          <w:lang w:val="pl-PL" w:eastAsia="zh-CN" w:bidi="hi-IN"/>
-        </w:rPr>
-      </w:pPr>
-    </w:p>
-    <w:p>
-      <w:pPr>
-        <w:jc w:val="right"/>
-        <w:rPr>
-          <w:lang w:val="pl-PL" w:eastAsia="zh-CN" w:bidi="hi-IN"/>
-        </w:rPr>
-      </w:pPr>
-    </w:p>
-    <w:p>
-      <w:pPr>
-        <w:jc w:val="right"/>
-        <w:rPr>
-          <w:lang w:val="pl-PL" w:eastAsia="zh-CN" w:bidi="hi-IN"/>
-        </w:rPr>
-      </w:pPr>
-    </w:p>
-    <w:p>
-      <w:pPr>
-        <w:jc w:val="right"/>
-        <w:rPr>
-          <w:lang w:val="pl-PL" w:eastAsia="zh-CN" w:bidi="hi-IN"/>
-        </w:rPr>
-      </w:pPr>
-    </w:p>
-    <w:p>
-      <w:pPr>
-        <w:jc w:val="right"/>
-        <w:rPr>
-          <w:lang w:val="pl-PL" w:eastAsia="zh-CN" w:bidi="hi-IN"/>
-        </w:rPr>
-      </w:pPr>
-    </w:p>
-    <w:p>
-      <w:pPr>
-        <w:jc w:val="right"/>
-        <w:rPr>
-          <w:lang w:val="pl-PL" w:eastAsia="zh-CN" w:bidi="hi-IN"/>
-        </w:rPr>
-      </w:pPr>
-    </w:p>
-    <w:p>
-      <w:pPr>
-        <w:jc w:val="right"/>
-        <w:rPr>
-          <w:lang w:val="pl-PL" w:eastAsia="zh-CN" w:bidi="hi-IN"/>
-        </w:rPr>
-      </w:pPr>
-    </w:p>
-    <w:p>
-      <w:pPr>
-        <w:jc w:val="right"/>
-        <w:rPr>
-          <w:lang w:val="pl-PL" w:eastAsia="zh-CN" w:bidi="hi-IN"/>
-        </w:rPr>
-      </w:pPr>
-    </w:p>
-    <w:p>
-      <w:pPr>
-        <w:jc w:val="right"/>
-        <w:rPr>
-          <w:lang w:val="pl-PL" w:eastAsia="zh-CN" w:bidi="hi-IN"/>
-        </w:rPr>
-      </w:pPr>
-    </w:p>
-    <w:p>
-      <w:pPr>
-        <w:rPr>
-          <w:lang w:val="pl-PL" w:eastAsia="zh-CN" w:bidi="hi-IN"/>
-        </w:rPr>
-      </w:pPr>
-      <w:r>
-        <w:rPr>
-          <w:lang w:val="pl-PL" w:eastAsia="zh-CN" w:bidi="hi-IN"/>
-        </w:rPr>
-        <w:lastRenderedPageBreak/>
-        <w:t>Diagram pakietów</w:t>
-      </w:r>
-    </w:p>
-    <w:p>
-      <w:pPr>
-        <w:rPr>
-          <w:lang w:val="pl-PL" w:eastAsia="zh-CN" w:bidi="hi-IN"/>
-        </w:rPr>
-      </w:pPr>
-      <w:r>
-        <w:rPr>
-          <w:noProof/>
-          <w:lang w:val="pl-PL" w:eastAsia="pl-PL"/>
-        </w:rPr>
-        <w:drawing>
-          <wp:inline distT="0" distB="0" distL="0" distR="0" wp14:anchorId="7E2529F7" wp14:editId="72C7D48D">
-            <wp:extent cx="5010150" cy="4705350"/>
-            <wp:effectExtent l="0" t="0" r="0" b="0"/>
-            <wp:docPr id="4" name="Obraz 4"/>
             <wp:cNvGraphicFramePr>
               <a:graphicFrameLocks xmlns:a="http://schemas.openxmlformats.org/drawingml/2006/main" noChangeAspect="1"/>
             </wp:cNvGraphicFramePr>
@@ -3347,6 +4382,147 @@
                   <pic:spPr>
                     <a:xfrm>
                       <a:off x="0" y="0"/>
+                      <a:ext cx="5760720" cy="5584190"/>
+                    </a:xfrm>
+                    <a:prstGeom prst="rect">
+                      <a:avLst/>
+                    </a:prstGeom>
+                  </pic:spPr>
+                </pic:pic>
+              </a:graphicData>
+            </a:graphic>
+          </wp:inline>
+        </w:drawing>
+      </w:r>
+    </w:p>
+    <w:p>
+      <w:pPr>
+        <w:jc w:val="right"/>
+        <w:rPr>
+          <w:lang w:val="pl-PL" w:eastAsia="zh-CN" w:bidi="hi-IN"/>
+        </w:rPr>
+      </w:pPr>
+    </w:p>
+    <w:p>
+      <w:pPr>
+        <w:jc w:val="right"/>
+        <w:rPr>
+          <w:lang w:val="pl-PL" w:eastAsia="zh-CN" w:bidi="hi-IN"/>
+        </w:rPr>
+      </w:pPr>
+    </w:p>
+    <w:p>
+      <w:pPr>
+        <w:jc w:val="right"/>
+        <w:rPr>
+          <w:lang w:val="pl-PL" w:eastAsia="zh-CN" w:bidi="hi-IN"/>
+        </w:rPr>
+      </w:pPr>
+    </w:p>
+    <w:p>
+      <w:pPr>
+        <w:jc w:val="right"/>
+        <w:rPr>
+          <w:lang w:val="pl-PL" w:eastAsia="zh-CN" w:bidi="hi-IN"/>
+        </w:rPr>
+      </w:pPr>
+    </w:p>
+    <w:p>
+      <w:pPr>
+        <w:jc w:val="right"/>
+        <w:rPr>
+          <w:lang w:val="pl-PL" w:eastAsia="zh-CN" w:bidi="hi-IN"/>
+        </w:rPr>
+      </w:pPr>
+    </w:p>
+    <w:p>
+      <w:pPr>
+        <w:jc w:val="right"/>
+        <w:rPr>
+          <w:lang w:val="pl-PL" w:eastAsia="zh-CN" w:bidi="hi-IN"/>
+        </w:rPr>
+      </w:pPr>
+    </w:p>
+    <w:p>
+      <w:pPr>
+        <w:jc w:val="right"/>
+        <w:rPr>
+          <w:lang w:val="pl-PL" w:eastAsia="zh-CN" w:bidi="hi-IN"/>
+        </w:rPr>
+      </w:pPr>
+    </w:p>
+    <w:p>
+      <w:pPr>
+        <w:jc w:val="right"/>
+        <w:rPr>
+          <w:lang w:val="pl-PL" w:eastAsia="zh-CN" w:bidi="hi-IN"/>
+        </w:rPr>
+      </w:pPr>
+    </w:p>
+    <w:p>
+      <w:pPr>
+        <w:jc w:val="right"/>
+        <w:rPr>
+          <w:lang w:val="pl-PL" w:eastAsia="zh-CN" w:bidi="hi-IN"/>
+        </w:rPr>
+      </w:pPr>
+    </w:p>
+    <w:p>
+      <w:pPr>
+        <w:jc w:val="right"/>
+        <w:rPr>
+          <w:lang w:val="pl-PL" w:eastAsia="zh-CN" w:bidi="hi-IN"/>
+        </w:rPr>
+      </w:pPr>
+    </w:p>
+    <w:p>
+      <w:pPr>
+        <w:rPr>
+          <w:lang w:val="pl-PL" w:eastAsia="zh-CN" w:bidi="hi-IN"/>
+        </w:rPr>
+      </w:pPr>
+      <w:r>
+        <w:rPr>
+          <w:lang w:val="pl-PL" w:eastAsia="zh-CN" w:bidi="hi-IN"/>
+        </w:rPr>
+        <w:t>Diagram pakietów</w:t>
+      </w:r>
+    </w:p>
+    <w:p>
+      <w:pPr>
+        <w:rPr>
+          <w:lang w:val="pl-PL" w:eastAsia="zh-CN" w:bidi="hi-IN"/>
+        </w:rPr>
+      </w:pPr>
+      <w:r>
+        <w:rPr>
+          <w:noProof/>
+          <w:lang w:val="pl-PL" w:eastAsia="pl-PL"/>
+        </w:rPr>
+        <w:drawing>
+          <wp:inline distT="0" distB="0" distL="0" distR="0" wp14:anchorId="7E2529F7" wp14:editId="72C7D48D">
+            <wp:extent cx="5010150" cy="4705350"/>
+            <wp:effectExtent l="0" t="0" r="0" b="0"/>
+            <wp:docPr id="4" name="Obraz 4"/>
+            <wp:cNvGraphicFramePr>
+              <a:graphicFrameLocks xmlns:a="http://schemas.openxmlformats.org/drawingml/2006/main" noChangeAspect="1"/>
+            </wp:cNvGraphicFramePr>
+            <a:graphic xmlns:a="http://schemas.openxmlformats.org/drawingml/2006/main">
+              <a:graphicData uri="http://schemas.openxmlformats.org/drawingml/2006/picture">
+                <pic:pic xmlns:pic="http://schemas.openxmlformats.org/drawingml/2006/picture">
+                  <pic:nvPicPr>
+                    <pic:cNvPr id="1" name=""/>
+                    <pic:cNvPicPr/>
+                  </pic:nvPicPr>
+                  <pic:blipFill>
+                    <a:blip r:embed="rId10"/>
+                    <a:stretch>
+                      <a:fillRect/>
+                    </a:stretch>
+                  </pic:blipFill>
+                  <pic:spPr>
+                    <a:xfrm>
+                      <a:off x="0" y="0"/>
                       <a:ext cx="5010150" cy="4705350"/>
                     </a:xfrm>
                     <a:prstGeom prst="rect">
@@ -3385,6 +4561,7 @@
           <w:noProof/>
           <w:lang w:val="pl-PL" w:eastAsia="pl-PL"/>
         </w:rPr>
+        <w:lastRenderedPageBreak/>
         <w:drawing>
           <wp:inline distT="0" distB="0" distL="0" distR="0" wp14:anchorId="2D614D0E" wp14:editId="563CC68C">
             <wp:extent cx="5753100" cy="3414441"/>
@@ -3403,7 +4580,7 @@
                     </pic:cNvPicPr>
                   </pic:nvPicPr>
                   <pic:blipFill>
-                    <a:blip r:embed="rId10">
+                    <a:blip r:embed="rId11">
                       <a:extLst>
                         <a:ext uri="{28A0092B-C50C-407E-A947-70E740481C1C}">
                           <a14:useLocalDpi xmlns:a14="http://schemas.microsoft.com/office/drawing/2010/main" val="0"/>
@@ -3445,46 +4622,46 @@
         <w:rPr>
           <w:lang w:val="pl-PL" w:eastAsia="zh-CN" w:bidi="hi-IN"/>
         </w:rPr>
+        <w:t>Diagram struktur połączonych</w:t>
+      </w:r>
+    </w:p>
+    <w:p>
+      <w:pPr>
+        <w:rPr>
+          <w:lang w:val="pl-PL" w:eastAsia="zh-CN" w:bidi="hi-IN"/>
+        </w:rPr>
+      </w:pPr>
+      <w:r>
+        <w:rPr>
+          <w:lang w:val="pl-PL" w:eastAsia="zh-CN" w:bidi="hi-IN"/>
+        </w:rPr>
+        <w:t>Ze względu na duże podobieństwo do diagramu wdrożeniowego oraz brak wnoszenia użytecznych informacji został pominięty.</w:t>
+      </w:r>
+    </w:p>
+    <w:p>
+      <w:pPr>
+        <w:rPr>
+          <w:lang w:val="pl-PL" w:eastAsia="zh-CN" w:bidi="hi-IN"/>
+        </w:rPr>
+      </w:pPr>
+      <w:r>
+        <w:rPr>
+          <w:lang w:val="pl-PL" w:eastAsia="zh-CN" w:bidi="hi-IN"/>
+        </w:rPr>
+        <w:t>Diagram czynności dla dodania oferty:</w:t>
+      </w:r>
+    </w:p>
+    <w:p>
+      <w:pPr>
+        <w:rPr>
+          <w:lang w:val="pl-PL" w:eastAsia="zh-CN" w:bidi="hi-IN"/>
+        </w:rPr>
+      </w:pPr>
+      <w:r>
+        <w:rPr>
+          <w:lang w:val="pl-PL" w:eastAsia="zh-CN" w:bidi="hi-IN"/>
+        </w:rPr>
         <w:lastRenderedPageBreak/>
-        <w:t>Diagram struktur połączonych</w:t>
-      </w:r>
-    </w:p>
-    <w:p>
-      <w:pPr>
-        <w:rPr>
-          <w:lang w:val="pl-PL" w:eastAsia="zh-CN" w:bidi="hi-IN"/>
-        </w:rPr>
-      </w:pPr>
-      <w:r>
-        <w:rPr>
-          <w:lang w:val="pl-PL" w:eastAsia="zh-CN" w:bidi="hi-IN"/>
-        </w:rPr>
-        <w:t>Ze względu na duże podobieństwo do diagramu wdrożeniowego oraz brak wnoszenia użytecznych informacji został pominięty.</w:t>
-      </w:r>
-    </w:p>
-    <w:p>
-      <w:pPr>
-        <w:rPr>
-          <w:lang w:val="pl-PL" w:eastAsia="zh-CN" w:bidi="hi-IN"/>
-        </w:rPr>
-      </w:pPr>
-      <w:r>
-        <w:rPr>
-          <w:lang w:val="pl-PL" w:eastAsia="zh-CN" w:bidi="hi-IN"/>
-        </w:rPr>
-        <w:t>Diagram czynności dla dodania oferty:</w:t>
-      </w:r>
-    </w:p>
-    <w:p>
-      <w:pPr>
-        <w:rPr>
-          <w:lang w:val="pl-PL" w:eastAsia="zh-CN" w:bidi="hi-IN"/>
-        </w:rPr>
-      </w:pPr>
-      <w:r>
-        <w:rPr>
-          <w:lang w:val="pl-PL" w:eastAsia="zh-CN" w:bidi="hi-IN"/>
-        </w:rPr>
         <w:pict w14:anchorId="0BC496A3">
           <v:shapetype id="_x0000_t75" coordsize="21600,21600" o:spt="75" o:preferrelative="t" path="m@4@5l@4@11@9@11@9@5xe" filled="f" stroked="f">
             <v:stroke joinstyle="miter"/>
@@ -3505,8 +4682,8 @@
             <v:path o:extrusionok="f" gradientshapeok="t" o:connecttype="rect"/>
             <o:lock v:ext="edit" aspectratio="t"/>
           </v:shapetype>
-          <v:shape id="_x0000_i1025" type="#_x0000_t75" style="width:453.75pt;height:458.25pt">
-            <v:imagedata r:id="rId11" o:title="Diagram_czynnosci_dodanie_oferty"/>
+          <v:shape id="_x0000_i1025" type="#_x0000_t75" style="width:452.55pt;height:457.7pt">
+            <v:imagedata r:id="rId12" o:title="Diagram_czynnosci_dodanie_oferty"/>
           </v:shape>
         </w:pict>
       </w:r>
@@ -3536,8 +4713,8 @@
         </w:rPr>
         <w:lastRenderedPageBreak/>
         <w:pict w14:anchorId="72648B42">
-          <v:shape id="_x0000_i1026" type="#_x0000_t75" style="width:453.75pt;height:397.5pt">
-            <v:imagedata r:id="rId12" o:title="Diagram_czynnosci_rejestracja"/>
+          <v:shape id="_x0000_i1026" type="#_x0000_t75" style="width:452.55pt;height:396pt">
+            <v:imagedata r:id="rId13" o:title="Diagram_czynnosci_rejestracja"/>
           </v:shape>
         </w:pict>
       </w:r>
@@ -3566,8 +4743,8 @@
           <w:lang w:val="pl-PL" w:eastAsia="zh-CN" w:bidi="hi-IN"/>
         </w:rPr>
         <w:pict w14:anchorId="666D3A39">
-          <v:shape id="_x0000_i1027" type="#_x0000_t75" style="width:453.75pt;height:157.5pt">
-            <v:imagedata r:id="rId13" o:title="diagram_stanow_logowanie"/>
+          <v:shape id="_x0000_i1027" type="#_x0000_t75" style="width:452.55pt;height:159.45pt">
+            <v:imagedata r:id="rId14" o:title="diagram_stanow_logowanie"/>
           </v:shape>
         </w:pict>
       </w:r>
@@ -3597,8 +4774,8 @@
         </w:rPr>
         <w:lastRenderedPageBreak/>
         <w:pict w14:anchorId="57CA0EDD">
-          <v:shape id="_x0000_i1028" type="#_x0000_t75" style="width:453pt;height:237pt">
-            <v:imagedata r:id="rId14" o:title="diagram_interakcji_logowanie"/>
+          <v:shape id="_x0000_i1028" type="#_x0000_t75" style="width:452.55pt;height:236.55pt">
+            <v:imagedata r:id="rId15" o:title="diagram_interakcji_logowanie"/>
           </v:shape>
         </w:pict>
       </w:r>
@@ -3636,11 +4813,19 @@
           <w:lang w:val="pl-PL" w:eastAsia="zh-CN" w:bidi="hi-IN"/>
         </w:rPr>
       </w:pPr>
-      <w:r>
-        <w:rPr>
-          <w:lang w:val="pl-PL" w:eastAsia="zh-CN" w:bidi="hi-IN"/>
-        </w:rPr>
-        <w:t>Screen strony głównej</w:t>
+      <w:proofErr w:type="spellStart"/>
+      <w:r>
+        <w:rPr>
+          <w:lang w:val="pl-PL" w:eastAsia="zh-CN" w:bidi="hi-IN"/>
+        </w:rPr>
+        <w:t>Screen</w:t>
+      </w:r>
+      <w:proofErr w:type="spellEnd"/>
+      <w:r>
+        <w:rPr>
+          <w:lang w:val="pl-PL" w:eastAsia="zh-CN" w:bidi="hi-IN"/>
+        </w:rPr>
+        <w:t xml:space="preserve"> strony głównej</w:t>
       </w:r>
     </w:p>
     <w:p>
@@ -3659,88 +4844,6 @@
             <wp:extent cx="5760720" cy="2728595"/>
             <wp:effectExtent l="0" t="0" r="0" b="0"/>
             <wp:docPr id="7" name="Obraz 7"/>
-            <wp:cNvGraphicFramePr>
-              <a:graphicFrameLocks xmlns:a="http://schemas.openxmlformats.org/drawingml/2006/main" noChangeAspect="1"/>
-            </wp:cNvGraphicFramePr>
-            <a:graphic xmlns:a="http://schemas.openxmlformats.org/drawingml/2006/main">
-              <a:graphicData uri="http://schemas.openxmlformats.org/drawingml/2006/picture">
-                <pic:pic xmlns:pic="http://schemas.openxmlformats.org/drawingml/2006/picture">
-                  <pic:nvPicPr>
-                    <pic:cNvPr id="1" name=""/>
-                    <pic:cNvPicPr/>
-                  </pic:nvPicPr>
-                  <pic:blipFill>
-                    <a:blip r:embed="rId15"/>
-                    <a:stretch>
-                      <a:fillRect/>
-                    </a:stretch>
-                  </pic:blipFill>
-                  <pic:spPr>
-                    <a:xfrm>
-                      <a:off x="0" y="0"/>
-                      <a:ext cx="5760720" cy="2728595"/>
-                    </a:xfrm>
-                    <a:prstGeom prst="rect">
-                      <a:avLst/>
-                    </a:prstGeom>
-                  </pic:spPr>
-                </pic:pic>
-              </a:graphicData>
-            </a:graphic>
-          </wp:inline>
-        </w:drawing>
-      </w:r>
-    </w:p>
-    <w:p>
-      <w:pPr>
-        <w:rPr>
-          <w:lang w:val="pl-PL" w:eastAsia="zh-CN" w:bidi="hi-IN"/>
-        </w:rPr>
-      </w:pPr>
-    </w:p>
-    <w:p>
-      <w:pPr>
-        <w:rPr>
-          <w:lang w:val="pl-PL" w:eastAsia="zh-CN" w:bidi="hi-IN"/>
-        </w:rPr>
-      </w:pPr>
-      <w:r>
-        <w:rPr>
-          <w:lang w:val="pl-PL" w:eastAsia="zh-CN" w:bidi="hi-IN"/>
-        </w:rPr>
-        <w:t>Przedstawiono panel logowania, zgodnie z wymaganiami klienta dotyczącymi rozmieszczenia elementów na stronie, koloru grafiki i typu czcionki.</w:t>
-      </w:r>
-    </w:p>
-    <w:p>
-      <w:pPr>
-        <w:rPr>
-          <w:lang w:val="pl-PL" w:eastAsia="zh-CN" w:bidi="hi-IN"/>
-        </w:rPr>
-      </w:pPr>
-      <w:r>
-        <w:rPr>
-          <w:lang w:val="pl-PL" w:eastAsia="zh-CN" w:bidi="hi-IN"/>
-        </w:rPr>
-        <w:t>Poniżej znajduje się panel rejestracji:</w:t>
-      </w:r>
-    </w:p>
-    <w:p>
-      <w:pPr>
-        <w:rPr>
-          <w:lang w:val="pl-PL" w:eastAsia="zh-CN" w:bidi="hi-IN"/>
-        </w:rPr>
-      </w:pPr>
-      <w:r>
-        <w:rPr>
-          <w:noProof/>
-          <w:lang w:val="pl-PL" w:eastAsia="pl-PL"/>
-        </w:rPr>
-        <w:lastRenderedPageBreak/>
-        <w:drawing>
-          <wp:inline distT="0" distB="0" distL="0" distR="0" wp14:anchorId="0B42A298" wp14:editId="20D7903D">
-            <wp:extent cx="5760720" cy="3079750"/>
-            <wp:effectExtent l="0" t="0" r="0" b="6350"/>
-            <wp:docPr id="8" name="Obraz 8"/>
             <wp:cNvGraphicFramePr>
               <a:graphicFrameLocks xmlns:a="http://schemas.openxmlformats.org/drawingml/2006/main" noChangeAspect="1"/>
             </wp:cNvGraphicFramePr>
@@ -3760,7 +4863,7 @@
                   <pic:spPr>
                     <a:xfrm>
                       <a:off x="0" y="0"/>
-                      <a:ext cx="5760720" cy="3079750"/>
+                      <a:ext cx="5760720" cy="2728595"/>
                     </a:xfrm>
                     <a:prstGeom prst="rect">
                       <a:avLst/>
@@ -3779,11 +4882,31 @@
           <w:lang w:val="pl-PL" w:eastAsia="zh-CN" w:bidi="hi-IN"/>
         </w:rPr>
       </w:pPr>
-      <w:r>
-        <w:rPr>
-          <w:lang w:val="pl-PL" w:eastAsia="zh-CN" w:bidi="hi-IN"/>
-        </w:rPr>
-        <w:t>Dla zalogowanego użytkownika istnieje możliwość zmiany swoje hasła poprzez formularz, przedstawiony poniżej:</w:t>
+    </w:p>
+    <w:p>
+      <w:pPr>
+        <w:rPr>
+          <w:lang w:val="pl-PL" w:eastAsia="zh-CN" w:bidi="hi-IN"/>
+        </w:rPr>
+      </w:pPr>
+      <w:r>
+        <w:rPr>
+          <w:lang w:val="pl-PL" w:eastAsia="zh-CN" w:bidi="hi-IN"/>
+        </w:rPr>
+        <w:t>Przedstawiono panel logowania, zgodnie z wymaganiami klienta dotyczącymi rozmieszczenia elementów na stronie, koloru grafiki i typu czcionki.</w:t>
+      </w:r>
+    </w:p>
+    <w:p>
+      <w:pPr>
+        <w:rPr>
+          <w:lang w:val="pl-PL" w:eastAsia="zh-CN" w:bidi="hi-IN"/>
+        </w:rPr>
+      </w:pPr>
+      <w:r>
+        <w:rPr>
+          <w:lang w:val="pl-PL" w:eastAsia="zh-CN" w:bidi="hi-IN"/>
+        </w:rPr>
+        <w:t>Poniżej znajduje się panel rejestracji:</w:t>
       </w:r>
     </w:p>
     <w:p>
@@ -3797,11 +4920,12 @@
           <w:noProof/>
           <w:lang w:val="pl-PL" w:eastAsia="pl-PL"/>
         </w:rPr>
+        <w:lastRenderedPageBreak/>
         <w:drawing>
-          <wp:inline distT="0" distB="0" distL="0" distR="0" wp14:anchorId="6354EEE2" wp14:editId="681F399E">
-            <wp:extent cx="5760720" cy="3072765"/>
-            <wp:effectExtent l="0" t="0" r="0" b="0"/>
-            <wp:docPr id="12" name="Obraz 12"/>
+          <wp:inline distT="0" distB="0" distL="0" distR="0" wp14:anchorId="0B42A298" wp14:editId="20D7903D">
+            <wp:extent cx="5760720" cy="3079750"/>
+            <wp:effectExtent l="0" t="0" r="0" b="6350"/>
+            <wp:docPr id="8" name="Obraz 8"/>
             <wp:cNvGraphicFramePr>
               <a:graphicFrameLocks xmlns:a="http://schemas.openxmlformats.org/drawingml/2006/main" noChangeAspect="1"/>
             </wp:cNvGraphicFramePr>
@@ -3821,7 +4945,7 @@
                   <pic:spPr>
                     <a:xfrm>
                       <a:off x="0" y="0"/>
-                      <a:ext cx="5760720" cy="3072765"/>
+                      <a:ext cx="5760720" cy="3079750"/>
                     </a:xfrm>
                     <a:prstGeom prst="rect">
                       <a:avLst/>
@@ -3840,18 +4964,11 @@
           <w:lang w:val="pl-PL" w:eastAsia="zh-CN" w:bidi="hi-IN"/>
         </w:rPr>
       </w:pPr>
-    </w:p>
-    <w:p>
-      <w:pPr>
-        <w:rPr>
-          <w:lang w:val="pl-PL" w:eastAsia="zh-CN" w:bidi="hi-IN"/>
-        </w:rPr>
-      </w:pPr>
-      <w:r>
-        <w:rPr>
-          <w:lang w:val="pl-PL" w:eastAsia="zh-CN" w:bidi="hi-IN"/>
-        </w:rPr>
-        <w:t>Strona formularza dodania nowej oferty dla załogowanego użytkownika:</w:t>
+      <w:r>
+        <w:rPr>
+          <w:lang w:val="pl-PL" w:eastAsia="zh-CN" w:bidi="hi-IN"/>
+        </w:rPr>
+        <w:t>Dla zalogowanego użytkownika istnieje możliwość zmiany swoje hasła poprzez formularz, przedstawiony poniżej:</w:t>
       </w:r>
     </w:p>
     <w:p>
@@ -3865,12 +4982,11 @@
           <w:noProof/>
           <w:lang w:val="pl-PL" w:eastAsia="pl-PL"/>
         </w:rPr>
-        <w:lastRenderedPageBreak/>
         <w:drawing>
-          <wp:inline distT="0" distB="0" distL="0" distR="0" wp14:anchorId="16572EE4" wp14:editId="3BD8B59B">
-            <wp:extent cx="5760720" cy="3053715"/>
+          <wp:inline distT="0" distB="0" distL="0" distR="0" wp14:anchorId="6354EEE2" wp14:editId="681F399E">
+            <wp:extent cx="5760720" cy="3072765"/>
             <wp:effectExtent l="0" t="0" r="0" b="0"/>
-            <wp:docPr id="9" name="Obraz 9"/>
+            <wp:docPr id="12" name="Obraz 12"/>
             <wp:cNvGraphicFramePr>
               <a:graphicFrameLocks xmlns:a="http://schemas.openxmlformats.org/drawingml/2006/main" noChangeAspect="1"/>
             </wp:cNvGraphicFramePr>
@@ -3890,7 +5006,7 @@
                   <pic:spPr>
                     <a:xfrm>
                       <a:off x="0" y="0"/>
-                      <a:ext cx="5760720" cy="3053715"/>
+                      <a:ext cx="5760720" cy="3072765"/>
                     </a:xfrm>
                     <a:prstGeom prst="rect">
                       <a:avLst/>
@@ -3916,86 +5032,11 @@
           <w:lang w:val="pl-PL" w:eastAsia="zh-CN" w:bidi="hi-IN"/>
         </w:rPr>
       </w:pPr>
-    </w:p>
-    <w:p>
-      <w:pPr>
-        <w:rPr>
-          <w:lang w:val="pl-PL" w:eastAsia="zh-CN" w:bidi="hi-IN"/>
-        </w:rPr>
-      </w:pPr>
-    </w:p>
-    <w:p>
-      <w:pPr>
-        <w:rPr>
-          <w:lang w:val="pl-PL" w:eastAsia="zh-CN" w:bidi="hi-IN"/>
-        </w:rPr>
-      </w:pPr>
-    </w:p>
-    <w:p>
-      <w:pPr>
-        <w:rPr>
-          <w:lang w:val="pl-PL" w:eastAsia="zh-CN" w:bidi="hi-IN"/>
-        </w:rPr>
-      </w:pPr>
-    </w:p>
-    <w:p>
-      <w:pPr>
-        <w:rPr>
-          <w:lang w:val="pl-PL" w:eastAsia="zh-CN" w:bidi="hi-IN"/>
-        </w:rPr>
-      </w:pPr>
-    </w:p>
-    <w:p>
-      <w:pPr>
-        <w:rPr>
-          <w:lang w:val="pl-PL" w:eastAsia="zh-CN" w:bidi="hi-IN"/>
-        </w:rPr>
-      </w:pPr>
-    </w:p>
-    <w:p>
-      <w:pPr>
-        <w:rPr>
-          <w:lang w:val="pl-PL" w:eastAsia="zh-CN" w:bidi="hi-IN"/>
-        </w:rPr>
-      </w:pPr>
-    </w:p>
-    <w:p>
-      <w:pPr>
-        <w:rPr>
-          <w:lang w:val="pl-PL" w:eastAsia="zh-CN" w:bidi="hi-IN"/>
-        </w:rPr>
-      </w:pPr>
-      <w:r>
-        <w:rPr>
-          <w:lang w:val="pl-PL" w:eastAsia="zh-CN" w:bidi="hi-IN"/>
-        </w:rPr>
-        <w:t xml:space="preserve">Walidacja formularza na froncie nie pozwała </w:t>
-      </w:r>
-      <w:r>
-        <w:rPr>
-          <w:lang w:val="pl-PL" w:eastAsia="zh-CN" w:bidi="hi-IN"/>
-        </w:rPr>
-        <w:t>dodawać ogłoszenia</w:t>
-      </w:r>
-      <w:r>
-        <w:rPr>
-          <w:lang w:val="pl-PL" w:eastAsia="zh-CN" w:bidi="hi-IN"/>
-        </w:rPr>
-        <w:t xml:space="preserve"> bez </w:t>
-      </w:r>
-      <w:r>
-        <w:rPr>
-          <w:lang w:val="pl-PL" w:eastAsia="zh-CN" w:bidi="hi-IN"/>
-        </w:rPr>
-        <w:t>wszystkich wypełnionych pół</w:t>
-      </w:r>
-      <w:bookmarkStart w:id="0" w:name="_GoBack"/>
-      <w:bookmarkEnd w:id="0"/>
-      <w:r>
-        <w:rPr>
-          <w:lang w:val="pl-PL" w:eastAsia="zh-CN" w:bidi="hi-IN"/>
-        </w:rPr>
-        <w:t>:</w:t>
+      <w:r>
+        <w:rPr>
+          <w:lang w:val="pl-PL" w:eastAsia="zh-CN" w:bidi="hi-IN"/>
+        </w:rPr>
+        <w:t>Strona formularza dodania nowej oferty dla załogowanego użytkownika:</w:t>
       </w:r>
     </w:p>
     <w:p>
@@ -4009,11 +5050,12 @@
           <w:noProof/>
           <w:lang w:val="pl-PL" w:eastAsia="pl-PL"/>
         </w:rPr>
+        <w:lastRenderedPageBreak/>
         <w:drawing>
-          <wp:inline distT="0" distB="0" distL="0" distR="0" wp14:anchorId="17289C66" wp14:editId="0C04A28A">
-            <wp:extent cx="5760720" cy="3058160"/>
-            <wp:effectExtent l="0" t="0" r="0" b="8890"/>
-            <wp:docPr id="11" name="Obraz 11"/>
+          <wp:inline distT="0" distB="0" distL="0" distR="0" wp14:anchorId="16572EE4" wp14:editId="3BD8B59B">
+            <wp:extent cx="5760720" cy="3053715"/>
+            <wp:effectExtent l="0" t="0" r="0" b="0"/>
+            <wp:docPr id="9" name="Obraz 9"/>
             <wp:cNvGraphicFramePr>
               <a:graphicFrameLocks xmlns:a="http://schemas.openxmlformats.org/drawingml/2006/main" noChangeAspect="1"/>
             </wp:cNvGraphicFramePr>
@@ -4033,7 +5075,7 @@
                   <pic:spPr>
                     <a:xfrm>
                       <a:off x="0" y="0"/>
-                      <a:ext cx="5760720" cy="3058160"/>
+                      <a:ext cx="5760720" cy="3053715"/>
                     </a:xfrm>
                     <a:prstGeom prst="rect">
                       <a:avLst/>
@@ -4059,11 +5101,84 @@
           <w:lang w:val="pl-PL" w:eastAsia="zh-CN" w:bidi="hi-IN"/>
         </w:rPr>
       </w:pPr>
-      <w:r>
-        <w:rPr>
-          <w:lang w:val="pl-PL" w:eastAsia="zh-CN" w:bidi="hi-IN"/>
-        </w:rPr>
-        <w:t>Strona z formularzem dla wyszukiwania ofert</w:t>
+    </w:p>
+    <w:p>
+      <w:pPr>
+        <w:rPr>
+          <w:lang w:val="pl-PL" w:eastAsia="zh-CN" w:bidi="hi-IN"/>
+        </w:rPr>
+      </w:pPr>
+    </w:p>
+    <w:p>
+      <w:pPr>
+        <w:rPr>
+          <w:lang w:val="pl-PL" w:eastAsia="zh-CN" w:bidi="hi-IN"/>
+        </w:rPr>
+      </w:pPr>
+    </w:p>
+    <w:p>
+      <w:pPr>
+        <w:rPr>
+          <w:lang w:val="pl-PL" w:eastAsia="zh-CN" w:bidi="hi-IN"/>
+        </w:rPr>
+      </w:pPr>
+    </w:p>
+    <w:p>
+      <w:pPr>
+        <w:rPr>
+          <w:lang w:val="pl-PL" w:eastAsia="zh-CN" w:bidi="hi-IN"/>
+        </w:rPr>
+      </w:pPr>
+    </w:p>
+    <w:p>
+      <w:pPr>
+        <w:rPr>
+          <w:lang w:val="pl-PL" w:eastAsia="zh-CN" w:bidi="hi-IN"/>
+        </w:rPr>
+      </w:pPr>
+    </w:p>
+    <w:p>
+      <w:pPr>
+        <w:rPr>
+          <w:lang w:val="pl-PL" w:eastAsia="zh-CN" w:bidi="hi-IN"/>
+        </w:rPr>
+      </w:pPr>
+    </w:p>
+    <w:p>
+      <w:pPr>
+        <w:rPr>
+          <w:lang w:val="pl-PL" w:eastAsia="zh-CN" w:bidi="hi-IN"/>
+        </w:rPr>
+      </w:pPr>
+      <w:r>
+        <w:rPr>
+          <w:lang w:val="pl-PL" w:eastAsia="zh-CN" w:bidi="hi-IN"/>
+        </w:rPr>
+        <w:t xml:space="preserve">Walidacja formularza na froncie nie pozwała </w:t>
+      </w:r>
+      <w:r>
+        <w:rPr>
+          <w:lang w:val="pl-PL" w:eastAsia="zh-CN" w:bidi="hi-IN"/>
+        </w:rPr>
+        <w:t>dodawać ogłoszenia</w:t>
+      </w:r>
+      <w:r>
+        <w:rPr>
+          <w:lang w:val="pl-PL" w:eastAsia="zh-CN" w:bidi="hi-IN"/>
+        </w:rPr>
+        <w:t xml:space="preserve"> bez </w:t>
+      </w:r>
+      <w:r>
+        <w:rPr>
+          <w:lang w:val="pl-PL" w:eastAsia="zh-CN" w:bidi="hi-IN"/>
+        </w:rPr>
+        <w:t>wszystkich wypełnionych pół</w:t>
+      </w:r>
+      <w:r>
+        <w:rPr>
+          <w:lang w:val="pl-PL" w:eastAsia="zh-CN" w:bidi="hi-IN"/>
+        </w:rPr>
+        <w:t>:</w:t>
       </w:r>
     </w:p>
     <w:p>
@@ -4078,10 +5193,10 @@
           <w:lang w:val="pl-PL" w:eastAsia="pl-PL"/>
         </w:rPr>
         <w:drawing>
-          <wp:inline distT="0" distB="0" distL="0" distR="0" wp14:anchorId="6FF89ADC" wp14:editId="257727A1">
-            <wp:extent cx="5760720" cy="3066415"/>
-            <wp:effectExtent l="0" t="0" r="0" b="635"/>
-            <wp:docPr id="10" name="Obraz 10"/>
+          <wp:inline distT="0" distB="0" distL="0" distR="0" wp14:anchorId="17289C66" wp14:editId="0C04A28A">
+            <wp:extent cx="5760720" cy="3058160"/>
+            <wp:effectExtent l="0" t="0" r="0" b="8890"/>
+            <wp:docPr id="11" name="Obraz 11"/>
             <wp:cNvGraphicFramePr>
               <a:graphicFrameLocks xmlns:a="http://schemas.openxmlformats.org/drawingml/2006/main" noChangeAspect="1"/>
             </wp:cNvGraphicFramePr>
@@ -4101,6 +5216,74 @@
                   <pic:spPr>
                     <a:xfrm>
                       <a:off x="0" y="0"/>
+                      <a:ext cx="5760720" cy="3058160"/>
+                    </a:xfrm>
+                    <a:prstGeom prst="rect">
+                      <a:avLst/>
+                    </a:prstGeom>
+                  </pic:spPr>
+                </pic:pic>
+              </a:graphicData>
+            </a:graphic>
+          </wp:inline>
+        </w:drawing>
+      </w:r>
+    </w:p>
+    <w:p>
+      <w:pPr>
+        <w:rPr>
+          <w:lang w:val="pl-PL" w:eastAsia="zh-CN" w:bidi="hi-IN"/>
+        </w:rPr>
+      </w:pPr>
+    </w:p>
+    <w:p>
+      <w:pPr>
+        <w:rPr>
+          <w:lang w:val="pl-PL" w:eastAsia="zh-CN" w:bidi="hi-IN"/>
+        </w:rPr>
+      </w:pPr>
+      <w:r>
+        <w:rPr>
+          <w:lang w:val="pl-PL" w:eastAsia="zh-CN" w:bidi="hi-IN"/>
+        </w:rPr>
+        <w:t>Strona z formularzem dla wyszukiwania ofert</w:t>
+      </w:r>
+    </w:p>
+    <w:p>
+      <w:pPr>
+        <w:rPr>
+          <w:lang w:val="pl-PL" w:eastAsia="zh-CN" w:bidi="hi-IN"/>
+        </w:rPr>
+      </w:pPr>
+      <w:r>
+        <w:rPr>
+          <w:noProof/>
+          <w:lang w:val="pl-PL" w:eastAsia="pl-PL"/>
+        </w:rPr>
+        <w:drawing>
+          <wp:inline distT="0" distB="0" distL="0" distR="0" wp14:anchorId="6FF89ADC" wp14:editId="257727A1">
+            <wp:extent cx="5760720" cy="3066415"/>
+            <wp:effectExtent l="0" t="0" r="0" b="635"/>
+            <wp:docPr id="10" name="Obraz 10"/>
+            <wp:cNvGraphicFramePr>
+              <a:graphicFrameLocks xmlns:a="http://schemas.openxmlformats.org/drawingml/2006/main" noChangeAspect="1"/>
+            </wp:cNvGraphicFramePr>
+            <a:graphic xmlns:a="http://schemas.openxmlformats.org/drawingml/2006/main">
+              <a:graphicData uri="http://schemas.openxmlformats.org/drawingml/2006/picture">
+                <pic:pic xmlns:pic="http://schemas.openxmlformats.org/drawingml/2006/picture">
+                  <pic:nvPicPr>
+                    <pic:cNvPr id="1" name=""/>
+                    <pic:cNvPicPr/>
+                  </pic:nvPicPr>
+                  <pic:blipFill>
+                    <a:blip r:embed="rId21"/>
+                    <a:stretch>
+                      <a:fillRect/>
+                    </a:stretch>
+                  </pic:blipFill>
+                  <pic:spPr>
+                    <a:xfrm>
+                      <a:off x="0" y="0"/>
                       <a:ext cx="5760720" cy="3066415"/>
                     </a:xfrm>
                     <a:prstGeom prst="rect">
@@ -4125,7 +5308,7 @@
 </file>
 
 <file path=word/endnotes.xml><?xml version="1.0" encoding="utf-8"?>
-<w:endnotes xmlns:wpc="http://schemas.microsoft.com/office/word/2010/wordprocessingCanvas" xmlns:mc="http://schemas.openxmlformats.org/markup-compatibility/2006" xmlns:o="urn:schemas-microsoft-com:office:office" xmlns:r="http://schemas.openxmlformats.org/officeDocument/2006/relationships" xmlns:m="http://schemas.openxmlformats.org/officeDocument/2006/math" xmlns:v="urn:schemas-microsoft-com:vml" xmlns:wp14="http://schemas.microsoft.com/office/word/2010/wordprocessingDrawing" xmlns:wp="http://schemas.openxmlformats.org/drawingml/2006/wordprocessingDrawing" xmlns:w10="urn:schemas-microsoft-com:office:word" xmlns:w="http://schemas.openxmlformats.org/wordprocessingml/2006/main" xmlns:w14="http://schemas.microsoft.com/office/word/2010/wordml" xmlns:w15="http://schemas.microsoft.com/office/word/2012/wordml" xmlns:wpg="http://schemas.microsoft.com/office/word/2010/wordprocessingGroup" xmlns:wpi="http://schemas.microsoft.com/office/word/2010/wordprocessingInk" xmlns:wne="http://schemas.microsoft.com/office/word/2006/wordml" xmlns:wps="http://schemas.microsoft.com/office/word/2010/wordprocessingShape" mc:Ignorable="w14 w15 wp14">
+<w:endnotes xmlns:wpc="http://schemas.microsoft.com/office/word/2010/wordprocessingCanvas" xmlns:cx="http://schemas.microsoft.com/office/drawing/2014/chartex" xmlns:cx1="http://schemas.microsoft.com/office/drawing/2015/9/8/chartex" xmlns:cx2="http://schemas.microsoft.com/office/drawing/2015/10/21/chartex" xmlns:cx3="http://schemas.microsoft.com/office/drawing/2016/5/9/chartex" xmlns:cx4="http://schemas.microsoft.com/office/drawing/2016/5/10/chartex" xmlns:cx5="http://schemas.microsoft.com/office/drawing/2016/5/11/chartex" xmlns:cx6="http://schemas.microsoft.com/office/drawing/2016/5/12/chartex" xmlns:cx7="http://schemas.microsoft.com/office/drawing/2016/5/13/chartex" xmlns:cx8="http://schemas.microsoft.com/office/drawing/2016/5/14/chartex" xmlns:mc="http://schemas.openxmlformats.org/markup-compatibility/2006" xmlns:aink="http://schemas.microsoft.com/office/drawing/2016/ink" xmlns:am3d="http://schemas.microsoft.com/office/drawing/2017/model3d" xmlns:o="urn:schemas-microsoft-com:office:office" xmlns:r="http://schemas.openxmlformats.org/officeDocument/2006/relationships" xmlns:m="http://schemas.openxmlformats.org/officeDocument/2006/math" xmlns:v="urn:schemas-microsoft-com:vml" xmlns:wp14="http://schemas.microsoft.com/office/word/2010/wordprocessingDrawing" xmlns:wp="http://schemas.openxmlformats.org/drawingml/2006/wordprocessingDrawing" xmlns:w10="urn:schemas-microsoft-com:office:word" xmlns:w="http://schemas.openxmlformats.org/wordprocessingml/2006/main" xmlns:w14="http://schemas.microsoft.com/office/word/2010/wordml" xmlns:w15="http://schemas.microsoft.com/office/word/2012/wordml" xmlns:w16cid="http://schemas.microsoft.com/office/word/2016/wordml/cid" xmlns:w16se="http://schemas.microsoft.com/office/word/2015/wordml/symex" xmlns:wpg="http://schemas.microsoft.com/office/word/2010/wordprocessingGroup" xmlns:wpi="http://schemas.microsoft.com/office/word/2010/wordprocessingInk" xmlns:wne="http://schemas.microsoft.com/office/word/2006/wordml" xmlns:wps="http://schemas.microsoft.com/office/word/2010/wordprocessingShape" mc:Ignorable="w14 w15 w16se w16cid wp14">
   <w:endnote w:type="separator" w:id="-1">
     <w:p>
       <w:pPr>
@@ -4150,7 +5333,7 @@
 </file>
 
 <file path=word/footnotes.xml><?xml version="1.0" encoding="utf-8"?>
-<w:footnotes xmlns:wpc="http://schemas.microsoft.com/office/word/2010/wordprocessingCanvas" xmlns:mc="http://schemas.openxmlformats.org/markup-compatibility/2006" xmlns:o="urn:schemas-microsoft-com:office:office" xmlns:r="http://schemas.openxmlformats.org/officeDocument/2006/relationships" xmlns:m="http://schemas.openxmlformats.org/officeDocument/2006/math" xmlns:v="urn:schemas-microsoft-com:vml" xmlns:wp14="http://schemas.microsoft.com/office/word/2010/wordprocessingDrawing" xmlns:wp="http://schemas.openxmlformats.org/drawingml/2006/wordprocessingDrawing" xmlns:w10="urn:schemas-microsoft-com:office:word" xmlns:w="http://schemas.openxmlformats.org/wordprocessingml/2006/main" xmlns:w14="http://schemas.microsoft.com/office/word/2010/wordml" xmlns:w15="http://schemas.microsoft.com/office/word/2012/wordml" xmlns:wpg="http://schemas.microsoft.com/office/word/2010/wordprocessingGroup" xmlns:wpi="http://schemas.microsoft.com/office/word/2010/wordprocessingInk" xmlns:wne="http://schemas.microsoft.com/office/word/2006/wordml" xmlns:wps="http://schemas.microsoft.com/office/word/2010/wordprocessingShape" mc:Ignorable="w14 w15 wp14">
+<w:footnotes xmlns:wpc="http://schemas.microsoft.com/office/word/2010/wordprocessingCanvas" xmlns:cx="http://schemas.microsoft.com/office/drawing/2014/chartex" xmlns:cx1="http://schemas.microsoft.com/office/drawing/2015/9/8/chartex" xmlns:cx2="http://schemas.microsoft.com/office/drawing/2015/10/21/chartex" xmlns:cx3="http://schemas.microsoft.com/office/drawing/2016/5/9/chartex" xmlns:cx4="http://schemas.microsoft.com/office/drawing/2016/5/10/chartex" xmlns:cx5="http://schemas.microsoft.com/office/drawing/2016/5/11/chartex" xmlns:cx6="http://schemas.microsoft.com/office/drawing/2016/5/12/chartex" xmlns:cx7="http://schemas.microsoft.com/office/drawing/2016/5/13/chartex" xmlns:cx8="http://schemas.microsoft.com/office/drawing/2016/5/14/chartex" xmlns:mc="http://schemas.openxmlformats.org/markup-compatibility/2006" xmlns:aink="http://schemas.microsoft.com/office/drawing/2016/ink" xmlns:am3d="http://schemas.microsoft.com/office/drawing/2017/model3d" xmlns:o="urn:schemas-microsoft-com:office:office" xmlns:r="http://schemas.openxmlformats.org/officeDocument/2006/relationships" xmlns:m="http://schemas.openxmlformats.org/officeDocument/2006/math" xmlns:v="urn:schemas-microsoft-com:vml" xmlns:wp14="http://schemas.microsoft.com/office/word/2010/wordprocessingDrawing" xmlns:wp="http://schemas.openxmlformats.org/drawingml/2006/wordprocessingDrawing" xmlns:w10="urn:schemas-microsoft-com:office:word" xmlns:w="http://schemas.openxmlformats.org/wordprocessingml/2006/main" xmlns:w14="http://schemas.microsoft.com/office/word/2010/wordml" xmlns:w15="http://schemas.microsoft.com/office/word/2012/wordml" xmlns:w16cid="http://schemas.microsoft.com/office/word/2016/wordml/cid" xmlns:w16se="http://schemas.microsoft.com/office/word/2015/wordml/symex" xmlns:wpg="http://schemas.microsoft.com/office/word/2010/wordprocessingGroup" xmlns:wpi="http://schemas.microsoft.com/office/word/2010/wordprocessingInk" xmlns:wne="http://schemas.microsoft.com/office/word/2006/wordml" xmlns:wps="http://schemas.microsoft.com/office/word/2010/wordprocessingShape" mc:Ignorable="w14 w15 w16se w16cid wp14">
   <w:footnote w:type="separator" w:id="-1">
     <w:p>
       <w:pPr>
@@ -4174,8 +5357,12 @@
 </w:footnotes>
 </file>
 
+<file path=word/numbering.xml><?xml version="1.0" encoding="utf-8"?>
+<w:numbering xmlns:wpc="http://schemas.microsoft.com/office/word/2010/wordprocessingCanvas" xmlns:cx="http://schemas.microsoft.com/office/drawing/2014/chartex" xmlns:cx1="http://schemas.microsoft.com/office/drawing/2015/9/8/chartex" xmlns:cx2="http://schemas.microsoft.com/office/drawing/2015/10/21/chartex" xmlns:cx3="http://schemas.microsoft.com/office/drawing/2016/5/9/chartex" xmlns:cx4="http://schemas.microsoft.com/office/drawing/2016/5/10/chartex" xmlns:cx5="http://schemas.microsoft.com/office/drawing/2016/5/11/chartex" xmlns:cx6="http://schemas.microsoft.com/office/drawing/2016/5/12/chartex" xmlns:cx7="http://schemas.microsoft.com/office/drawing/2016/5/13/chartex" xmlns:cx8="http://schemas.microsoft.com/office/drawing/2016/5/14/chartex" xmlns:mc="http://schemas.openxmlformats.org/markup-compatibility/2006" xmlns:aink="http://schemas.microsoft.com/office/drawing/2016/ink" xmlns:am3d="http://schemas.microsoft.com/office/drawing/2017/model3d" xmlns:o="urn:schemas-microsoft-com:office:office" xmlns:r="http://schemas.openxmlformats.org/officeDocument/2006/relationships" xmlns:m="http://schemas.openxmlformats.org/officeDocument/2006/math" xmlns:v="urn:schemas-microsoft-com:vml" xmlns:wp14="http://schemas.microsoft.com/office/word/2010/wordprocessingDrawing" xmlns:wp="http://schemas.openxmlformats.org/drawingml/2006/wordprocessingDrawing" xmlns:w10="urn:schemas-microsoft-com:office:word" xmlns:w="http://schemas.openxmlformats.org/wordprocessingml/2006/main" xmlns:w14="http://schemas.microsoft.com/office/word/2010/wordml" xmlns:w15="http://schemas.microsoft.com/office/word/2012/wordml" xmlns:w16cid="http://schemas.microsoft.com/office/word/2016/wordml/cid" xmlns:w16se="http://schemas.microsoft.com/office/word/2015/wordml/symex" xmlns:wpg="http://schemas.microsoft.com/office/word/2010/wordprocessingGroup" xmlns:wpi="http://schemas.microsoft.com/office/word/2010/wordprocessingInk" xmlns:wne="http://schemas.microsoft.com/office/word/2006/wordml" xmlns:wps="http://schemas.microsoft.com/office/word/2010/wordprocessingShape" mc:Ignorable="w14 w15 w16se w16cid wp14"/>
+</file>
+
 <file path=word/styles.xml><?xml version="1.0" encoding="utf-8"?>
-<w:styles xmlns:mc="http://schemas.openxmlformats.org/markup-compatibility/2006" xmlns:r="http://schemas.openxmlformats.org/officeDocument/2006/relationships" xmlns:w="http://schemas.openxmlformats.org/wordprocessingml/2006/main" xmlns:w14="http://schemas.microsoft.com/office/word/2010/wordml" xmlns:w15="http://schemas.microsoft.com/office/word/2012/wordml" mc:Ignorable="w14 w15">
+<w:styles xmlns:mc="http://schemas.openxmlformats.org/markup-compatibility/2006" xmlns:r="http://schemas.openxmlformats.org/officeDocument/2006/relationships" xmlns:w="http://schemas.openxmlformats.org/wordprocessingml/2006/main" xmlns:w14="http://schemas.microsoft.com/office/word/2010/wordml" xmlns:w15="http://schemas.microsoft.com/office/word/2012/wordml" xmlns:w16cid="http://schemas.microsoft.com/office/word/2016/wordml/cid" xmlns:w16se="http://schemas.microsoft.com/office/word/2015/wordml/symex" mc:Ignorable="w14 w15 w16se w16cid">
   <w:docDefaults>
     <w:rPrDefault>
       <w:rPr>
@@ -4191,7 +5378,7 @@
       </w:pPr>
     </w:pPrDefault>
   </w:docDefaults>
-  <w:latentStyles w:defLockedState="0" w:defUIPriority="99" w:defSemiHidden="0" w:defUnhideWhenUsed="0" w:defQFormat="0" w:count="371">
+  <w:latentStyles w:defLockedState="0" w:defUIPriority="99" w:defSemiHidden="0" w:defUnhideWhenUsed="0" w:defQFormat="0" w:count="376">
     <w:lsdException w:name="Normal" w:uiPriority="0" w:qFormat="1"/>
     <w:lsdException w:name="heading 1" w:uiPriority="9" w:qFormat="1"/>
     <w:lsdException w:name="heading 2" w:semiHidden="1" w:uiPriority="9" w:unhideWhenUsed="1" w:qFormat="1"/>
@@ -4297,7 +5484,6 @@
     <w:lsdException w:name="HTML Sample" w:semiHidden="1" w:unhideWhenUsed="1"/>
     <w:lsdException w:name="HTML Typewriter" w:semiHidden="1" w:unhideWhenUsed="1"/>
     <w:lsdException w:name="HTML Variable" w:semiHidden="1" w:unhideWhenUsed="1"/>
-    <w:lsdException w:name="Normal Table" w:semiHidden="1" w:unhideWhenUsed="1"/>
     <w:lsdException w:name="annotation subject" w:semiHidden="1" w:unhideWhenUsed="1"/>
     <w:lsdException w:name="No List" w:semiHidden="1" w:unhideWhenUsed="1"/>
     <w:lsdException w:name="Outline List 1" w:semiHidden="1" w:unhideWhenUsed="1"/>
@@ -4340,11 +5526,8 @@
     <w:lsdException w:name="Table Contemporary" w:semiHidden="1" w:unhideWhenUsed="1"/>
     <w:lsdException w:name="Table Elegant" w:semiHidden="1" w:unhideWhenUsed="1"/>
     <w:lsdException w:name="Table Professional" w:semiHidden="1" w:unhideWhenUsed="1"/>
-    <w:lsdException w:name="Table Subtle 1" w:semiHidden="1" w:unhideWhenUsed="1"/>
     <w:lsdException w:name="Table Subtle 2" w:semiHidden="1" w:unhideWhenUsed="1"/>
     <w:lsdException w:name="Table Web 1" w:semiHidden="1" w:unhideWhenUsed="1"/>
-    <w:lsdException w:name="Table Web 2" w:semiHidden="1" w:unhideWhenUsed="1"/>
-    <w:lsdException w:name="Table Web 3" w:semiHidden="1" w:unhideWhenUsed="1"/>
     <w:lsdException w:name="Balloon Text" w:semiHidden="1" w:unhideWhenUsed="1"/>
     <w:lsdException w:name="Table Grid" w:uiPriority="39"/>
     <w:lsdException w:name="Table Theme" w:semiHidden="1" w:unhideWhenUsed="1"/>
@@ -4563,6 +5746,11 @@
     <w:lsdException w:name="List Table 5 Dark Accent 6" w:uiPriority="50"/>
     <w:lsdException w:name="List Table 6 Colorful Accent 6" w:uiPriority="51"/>
     <w:lsdException w:name="List Table 7 Colorful Accent 6" w:uiPriority="52"/>
+    <w:lsdException w:name="Mention" w:semiHidden="1" w:unhideWhenUsed="1"/>
+    <w:lsdException w:name="Smart Hyperlink" w:semiHidden="1" w:unhideWhenUsed="1"/>
+    <w:lsdException w:name="Hashtag" w:semiHidden="1" w:unhideWhenUsed="1"/>
+    <w:lsdException w:name="Unresolved Mention" w:semiHidden="1" w:unhideWhenUsed="1"/>
+    <w:lsdException w:name="Smart Link" w:semiHidden="1" w:unhideWhenUsed="1"/>
   </w:latentStyles>
   <w:style w:type="paragraph" w:default="1" w:styleId="Normalny">
     <w:name w:val="Normal"/>

</xml_diff>